<commit_message>
Informe Word - 2. Sombreado Tabla
</commit_message>
<xml_diff>
--- a/upc-pre-202301-cc52-1-tp1.docx
+++ b/upc-pre-202301-cc52-1-tp1.docx
@@ -249,7 +249,16 @@
           <w:sz w:val="28"/>
           <w:szCs w:val="28"/>
         </w:rPr>
-        <w:t>Fundamentos de Data Scien</w:t>
+        <w:t xml:space="preserve">Fundamentos de Data </w:t>
+      </w:r>
+      <w:proofErr w:type="spellStart"/>
+      <w:r>
+        <w:rPr>
+          <w:rFonts w:ascii="Calibri" w:hAnsi="Calibri" w:cs="Calibri"/>
+          <w:sz w:val="28"/>
+          <w:szCs w:val="28"/>
+        </w:rPr>
+        <w:t>Scien</w:t>
       </w:r>
       <w:r>
         <w:rPr>
@@ -259,6 +268,7 @@
         </w:rPr>
         <w:t>ce</w:t>
       </w:r>
+      <w:proofErr w:type="spellEnd"/>
       <w:r>
         <w:rPr>
           <w:rFonts w:ascii="Calibri" w:hAnsi="Calibri" w:cs="Calibri"/>
@@ -1370,11 +1380,13 @@
           <w:tcPr>
             <w:cnfStyle w:val="001000000000" w:firstRow="0" w:lastRow="0" w:firstColumn="1" w:lastColumn="0" w:oddVBand="0" w:evenVBand="0" w:oddHBand="0" w:evenHBand="0" w:firstRowFirstColumn="0" w:firstRowLastColumn="0" w:lastRowFirstColumn="0" w:lastRowLastColumn="0"/>
             <w:tcW w:w="3828" w:type="dxa"/>
+            <w:shd w:val="clear" w:color="auto" w:fill="F2F2F2" w:themeFill="background1" w:themeFillShade="F2"/>
           </w:tcPr>
           <w:p>
             <w:pPr>
               <w:jc w:val="center"/>
             </w:pPr>
+            <w:bookmarkStart w:id="2" w:name="_GoBack" w:colFirst="0" w:colLast="1"/>
             <w:r>
               <w:t>Variable</w:t>
             </w:r>
@@ -1383,6 +1395,7 @@
         <w:tc>
           <w:tcPr>
             <w:tcW w:w="4666" w:type="dxa"/>
+            <w:shd w:val="clear" w:color="auto" w:fill="F2F2F2" w:themeFill="background1" w:themeFillShade="F2"/>
           </w:tcPr>
           <w:p>
             <w:pPr>
@@ -1391,6 +1404,84 @@
             </w:pPr>
             <w:r>
               <w:t>Descripción</w:t>
+            </w:r>
+          </w:p>
+        </w:tc>
+      </w:tr>
+      <w:bookmarkEnd w:id="2"/>
+      <w:tr>
+        <w:trPr>
+          <w:cnfStyle w:val="000000100000" w:firstRow="0" w:lastRow="0" w:firstColumn="0" w:lastColumn="0" w:oddVBand="0" w:evenVBand="0" w:oddHBand="1" w:evenHBand="0" w:firstRowFirstColumn="0" w:firstRowLastColumn="0" w:lastRowFirstColumn="0" w:lastRowLastColumn="0"/>
+        </w:trPr>
+        <w:tc>
+          <w:tcPr>
+            <w:cnfStyle w:val="001000000000" w:firstRow="0" w:lastRow="0" w:firstColumn="1" w:lastColumn="0" w:oddVBand="0" w:evenVBand="0" w:oddHBand="0" w:evenHBand="0" w:firstRowFirstColumn="0" w:firstRowLastColumn="0" w:lastRowFirstColumn="0" w:lastRowLastColumn="0"/>
+            <w:tcW w:w="3828" w:type="dxa"/>
+          </w:tcPr>
+          <w:p>
+            <w:pPr>
+              <w:rPr>
+                <w:b w:val="0"/>
+                <w:bCs w:val="0"/>
+              </w:rPr>
+            </w:pPr>
+            <w:r>
+              <w:rPr>
+                <w:b w:val="0"/>
+                <w:bCs w:val="0"/>
+              </w:rPr>
+              <w:t>hotel</w:t>
+            </w:r>
+          </w:p>
+        </w:tc>
+        <w:tc>
+          <w:tcPr>
+            <w:tcW w:w="4666" w:type="dxa"/>
+          </w:tcPr>
+          <w:p>
+            <w:pPr>
+              <w:cnfStyle w:val="000000100000" w:firstRow="0" w:lastRow="0" w:firstColumn="0" w:lastColumn="0" w:oddVBand="0" w:evenVBand="0" w:oddHBand="1" w:evenHBand="0" w:firstRowFirstColumn="0" w:firstRowLastColumn="0" w:lastRowFirstColumn="0" w:lastRowLastColumn="0"/>
+            </w:pPr>
+            <w:r>
+              <w:t>Resort Hotel o City Hotel</w:t>
+            </w:r>
+          </w:p>
+        </w:tc>
+      </w:tr>
+      <w:tr>
+        <w:tc>
+          <w:tcPr>
+            <w:cnfStyle w:val="001000000000" w:firstRow="0" w:lastRow="0" w:firstColumn="1" w:lastColumn="0" w:oddVBand="0" w:evenVBand="0" w:oddHBand="0" w:evenHBand="0" w:firstRowFirstColumn="0" w:firstRowLastColumn="0" w:lastRowFirstColumn="0" w:lastRowLastColumn="0"/>
+            <w:tcW w:w="3828" w:type="dxa"/>
+          </w:tcPr>
+          <w:p>
+            <w:pPr>
+              <w:rPr>
+                <w:b w:val="0"/>
+                <w:bCs w:val="0"/>
+              </w:rPr>
+            </w:pPr>
+            <w:proofErr w:type="spellStart"/>
+            <w:r>
+              <w:rPr>
+                <w:b w:val="0"/>
+                <w:bCs w:val="0"/>
+              </w:rPr>
+              <w:t>is_canceled</w:t>
+            </w:r>
+            <w:proofErr w:type="spellEnd"/>
+          </w:p>
+        </w:tc>
+        <w:tc>
+          <w:tcPr>
+            <w:tcW w:w="4666" w:type="dxa"/>
+          </w:tcPr>
+          <w:p>
+            <w:pPr>
+              <w:cnfStyle w:val="000000000000" w:firstRow="0" w:lastRow="0" w:firstColumn="0" w:lastColumn="0" w:oddVBand="0" w:evenVBand="0" w:oddHBand="0" w:evenHBand="0" w:firstRowFirstColumn="0" w:firstRowLastColumn="0" w:lastRowFirstColumn="0" w:lastRowLastColumn="0"/>
+            </w:pPr>
+            <w:r>
+              <w:t>Valor que indica si la reserva ha sido cancelada (1) o no (0)</w:t>
             </w:r>
           </w:p>
         </w:tc>
@@ -1411,13 +1502,15 @@
                 <w:bCs w:val="0"/>
               </w:rPr>
             </w:pPr>
-            <w:r>
-              <w:rPr>
-                <w:b w:val="0"/>
-                <w:bCs w:val="0"/>
-              </w:rPr>
-              <w:t>hotel</w:t>
-            </w:r>
+            <w:proofErr w:type="spellStart"/>
+            <w:r>
+              <w:rPr>
+                <w:b w:val="0"/>
+                <w:bCs w:val="0"/>
+              </w:rPr>
+              <w:t>lead_time</w:t>
+            </w:r>
+            <w:proofErr w:type="spellEnd"/>
           </w:p>
         </w:tc>
         <w:tc>
@@ -1429,7 +1522,10 @@
               <w:cnfStyle w:val="000000100000" w:firstRow="0" w:lastRow="0" w:firstColumn="0" w:lastColumn="0" w:oddVBand="0" w:evenVBand="0" w:oddHBand="1" w:evenHBand="0" w:firstRowFirstColumn="0" w:firstRowLastColumn="0" w:lastRowFirstColumn="0" w:lastRowLastColumn="0"/>
             </w:pPr>
             <w:r>
-              <w:t>Resort Hotel o City Hotel</w:t>
+              <w:t xml:space="preserve">Número de días que </w:t>
+            </w:r>
+            <w:r>
+              <w:t>pasaron entre la fecha de la reservada agendada en el Sistema Operativo Hotelero y la fecha de llegada</w:t>
             </w:r>
           </w:p>
         </w:tc>
@@ -1447,13 +1543,15 @@
                 <w:bCs w:val="0"/>
               </w:rPr>
             </w:pPr>
-            <w:r>
-              <w:rPr>
-                <w:b w:val="0"/>
-                <w:bCs w:val="0"/>
-              </w:rPr>
-              <w:t>is_canceled</w:t>
-            </w:r>
+            <w:proofErr w:type="spellStart"/>
+            <w:r>
+              <w:rPr>
+                <w:b w:val="0"/>
+                <w:bCs w:val="0"/>
+              </w:rPr>
+              <w:t>arrival_date_year</w:t>
+            </w:r>
+            <w:proofErr w:type="spellEnd"/>
           </w:p>
         </w:tc>
         <w:tc>
@@ -1465,7 +1563,7 @@
               <w:cnfStyle w:val="000000000000" w:firstRow="0" w:lastRow="0" w:firstColumn="0" w:lastColumn="0" w:oddVBand="0" w:evenVBand="0" w:oddHBand="0" w:evenHBand="0" w:firstRowFirstColumn="0" w:firstRowLastColumn="0" w:lastRowFirstColumn="0" w:lastRowLastColumn="0"/>
             </w:pPr>
             <w:r>
-              <w:t>Valor que indica si la reserva ha sido cancelada (1) o no (0)</w:t>
+              <w:t>Año de fecha de llegada</w:t>
             </w:r>
           </w:p>
         </w:tc>
@@ -1486,13 +1584,15 @@
                 <w:bCs w:val="0"/>
               </w:rPr>
             </w:pPr>
-            <w:r>
-              <w:rPr>
-                <w:b w:val="0"/>
-                <w:bCs w:val="0"/>
-              </w:rPr>
-              <w:t>lead_time</w:t>
-            </w:r>
+            <w:proofErr w:type="spellStart"/>
+            <w:r>
+              <w:rPr>
+                <w:b w:val="0"/>
+                <w:bCs w:val="0"/>
+              </w:rPr>
+              <w:t>arrival_date_month</w:t>
+            </w:r>
+            <w:proofErr w:type="spellEnd"/>
           </w:p>
         </w:tc>
         <w:tc>
@@ -1504,10 +1604,7 @@
               <w:cnfStyle w:val="000000100000" w:firstRow="0" w:lastRow="0" w:firstColumn="0" w:lastColumn="0" w:oddVBand="0" w:evenVBand="0" w:oddHBand="1" w:evenHBand="0" w:firstRowFirstColumn="0" w:firstRowLastColumn="0" w:lastRowFirstColumn="0" w:lastRowLastColumn="0"/>
             </w:pPr>
             <w:r>
-              <w:t xml:space="preserve">Número de días que </w:t>
-            </w:r>
-            <w:r>
-              <w:t>pasaron entre la fecha de la reservada agendada en el Sistema Operativo Hotelero y la fecha de llegada</w:t>
+              <w:t>Mes de fecha de llegada</w:t>
             </w:r>
           </w:p>
         </w:tc>
@@ -1525,13 +1622,15 @@
                 <w:bCs w:val="0"/>
               </w:rPr>
             </w:pPr>
-            <w:r>
-              <w:rPr>
-                <w:b w:val="0"/>
-                <w:bCs w:val="0"/>
-              </w:rPr>
-              <w:t>arrival_date_year</w:t>
-            </w:r>
+            <w:proofErr w:type="spellStart"/>
+            <w:r>
+              <w:rPr>
+                <w:b w:val="0"/>
+                <w:bCs w:val="0"/>
+              </w:rPr>
+              <w:t>arrival_date_week_number</w:t>
+            </w:r>
+            <w:proofErr w:type="spellEnd"/>
           </w:p>
         </w:tc>
         <w:tc>
@@ -1543,7 +1642,7 @@
               <w:cnfStyle w:val="000000000000" w:firstRow="0" w:lastRow="0" w:firstColumn="0" w:lastColumn="0" w:oddVBand="0" w:evenVBand="0" w:oddHBand="0" w:evenHBand="0" w:firstRowFirstColumn="0" w:firstRowLastColumn="0" w:lastRowFirstColumn="0" w:lastRowLastColumn="0"/>
             </w:pPr>
             <w:r>
-              <w:t>Año de fecha de llegada</w:t>
+              <w:t>Número de semana del año para la fecha de llegada</w:t>
             </w:r>
           </w:p>
         </w:tc>
@@ -1564,13 +1663,15 @@
                 <w:bCs w:val="0"/>
               </w:rPr>
             </w:pPr>
-            <w:r>
-              <w:rPr>
-                <w:b w:val="0"/>
-                <w:bCs w:val="0"/>
-              </w:rPr>
-              <w:t>arrival_date_month</w:t>
-            </w:r>
+            <w:proofErr w:type="spellStart"/>
+            <w:r>
+              <w:rPr>
+                <w:b w:val="0"/>
+                <w:bCs w:val="0"/>
+              </w:rPr>
+              <w:t>arrival_date_day_of_month</w:t>
+            </w:r>
+            <w:proofErr w:type="spellEnd"/>
           </w:p>
         </w:tc>
         <w:tc>
@@ -1582,7 +1683,7 @@
               <w:cnfStyle w:val="000000100000" w:firstRow="0" w:lastRow="0" w:firstColumn="0" w:lastColumn="0" w:oddVBand="0" w:evenVBand="0" w:oddHBand="1" w:evenHBand="0" w:firstRowFirstColumn="0" w:firstRowLastColumn="0" w:lastRowFirstColumn="0" w:lastRowLastColumn="0"/>
             </w:pPr>
             <w:r>
-              <w:t>Mes de fecha de llegada</w:t>
+              <w:t>Día de fecha de llegada</w:t>
             </w:r>
           </w:p>
         </w:tc>
@@ -1600,13 +1701,15 @@
                 <w:bCs w:val="0"/>
               </w:rPr>
             </w:pPr>
-            <w:r>
-              <w:rPr>
-                <w:b w:val="0"/>
-                <w:bCs w:val="0"/>
-              </w:rPr>
-              <w:t>arrival_date_week_number</w:t>
-            </w:r>
+            <w:proofErr w:type="spellStart"/>
+            <w:r>
+              <w:rPr>
+                <w:b w:val="0"/>
+                <w:bCs w:val="0"/>
+              </w:rPr>
+              <w:t>stays_in_weekend_nights</w:t>
+            </w:r>
+            <w:proofErr w:type="spellEnd"/>
           </w:p>
         </w:tc>
         <w:tc>
@@ -1618,7 +1721,19 @@
               <w:cnfStyle w:val="000000000000" w:firstRow="0" w:lastRow="0" w:firstColumn="0" w:lastColumn="0" w:oddVBand="0" w:evenVBand="0" w:oddHBand="0" w:evenHBand="0" w:firstRowFirstColumn="0" w:firstRowLastColumn="0" w:lastRowFirstColumn="0" w:lastRowLastColumn="0"/>
             </w:pPr>
             <w:r>
-              <w:t>Número de semana del año para la fecha de llegada</w:t>
+              <w:t xml:space="preserve">Número de noches de fin de semana (sábado o domingo) que el huésped se </w:t>
+            </w:r>
+            <w:r>
+              <w:t>hospedó</w:t>
+            </w:r>
+            <w:r>
+              <w:t xml:space="preserve"> o agendó </w:t>
+            </w:r>
+            <w:r>
+              <w:t>hospedaje</w:t>
+            </w:r>
+            <w:r>
+              <w:t xml:space="preserve"> en el hotel</w:t>
             </w:r>
           </w:p>
         </w:tc>
@@ -1639,13 +1754,15 @@
                 <w:bCs w:val="0"/>
               </w:rPr>
             </w:pPr>
-            <w:r>
-              <w:rPr>
-                <w:b w:val="0"/>
-                <w:bCs w:val="0"/>
-              </w:rPr>
-              <w:t>arrival_date_day_of_month</w:t>
-            </w:r>
+            <w:proofErr w:type="spellStart"/>
+            <w:r>
+              <w:rPr>
+                <w:b w:val="0"/>
+                <w:bCs w:val="0"/>
+              </w:rPr>
+              <w:t>stays_in_week_nights</w:t>
+            </w:r>
+            <w:proofErr w:type="spellEnd"/>
           </w:p>
         </w:tc>
         <w:tc>
@@ -1657,7 +1774,7 @@
               <w:cnfStyle w:val="000000100000" w:firstRow="0" w:lastRow="0" w:firstColumn="0" w:lastColumn="0" w:oddVBand="0" w:evenVBand="0" w:oddHBand="1" w:evenHBand="0" w:firstRowFirstColumn="0" w:firstRowLastColumn="0" w:lastRowFirstColumn="0" w:lastRowLastColumn="0"/>
             </w:pPr>
             <w:r>
-              <w:t>Día de fecha de llegada</w:t>
+              <w:t>Número de noches de semana (lunes a viernes) que el huésped se hospedó o agendó hospedaje en el hotel</w:t>
             </w:r>
           </w:p>
         </w:tc>
@@ -1675,13 +1792,15 @@
                 <w:bCs w:val="0"/>
               </w:rPr>
             </w:pPr>
-            <w:r>
-              <w:rPr>
-                <w:b w:val="0"/>
-                <w:bCs w:val="0"/>
-              </w:rPr>
-              <w:t>stays_in_weekend_nights</w:t>
-            </w:r>
+            <w:proofErr w:type="spellStart"/>
+            <w:r>
+              <w:rPr>
+                <w:b w:val="0"/>
+                <w:bCs w:val="0"/>
+              </w:rPr>
+              <w:t>adults</w:t>
+            </w:r>
+            <w:proofErr w:type="spellEnd"/>
           </w:p>
         </w:tc>
         <w:tc>
@@ -1693,19 +1812,7 @@
               <w:cnfStyle w:val="000000000000" w:firstRow="0" w:lastRow="0" w:firstColumn="0" w:lastColumn="0" w:oddVBand="0" w:evenVBand="0" w:oddHBand="0" w:evenHBand="0" w:firstRowFirstColumn="0" w:firstRowLastColumn="0" w:lastRowFirstColumn="0" w:lastRowLastColumn="0"/>
             </w:pPr>
             <w:r>
-              <w:t xml:space="preserve">Número de noches de fin de semana (sábado o domingo) que el huésped se </w:t>
-            </w:r>
-            <w:r>
-              <w:t>hospedó</w:t>
-            </w:r>
-            <w:r>
-              <w:t xml:space="preserve"> o agendó </w:t>
-            </w:r>
-            <w:r>
-              <w:t>hospedaje</w:t>
-            </w:r>
-            <w:r>
-              <w:t xml:space="preserve"> en el hotel</w:t>
+              <w:t>Número de adultos</w:t>
             </w:r>
           </w:p>
         </w:tc>
@@ -1726,13 +1833,15 @@
                 <w:bCs w:val="0"/>
               </w:rPr>
             </w:pPr>
-            <w:r>
-              <w:rPr>
-                <w:b w:val="0"/>
-                <w:bCs w:val="0"/>
-              </w:rPr>
-              <w:t>stays_in_week_nights</w:t>
-            </w:r>
+            <w:proofErr w:type="spellStart"/>
+            <w:r>
+              <w:rPr>
+                <w:b w:val="0"/>
+                <w:bCs w:val="0"/>
+              </w:rPr>
+              <w:t>children</w:t>
+            </w:r>
+            <w:proofErr w:type="spellEnd"/>
           </w:p>
         </w:tc>
         <w:tc>
@@ -1744,7 +1853,7 @@
               <w:cnfStyle w:val="000000100000" w:firstRow="0" w:lastRow="0" w:firstColumn="0" w:lastColumn="0" w:oddVBand="0" w:evenVBand="0" w:oddHBand="1" w:evenHBand="0" w:firstRowFirstColumn="0" w:firstRowLastColumn="0" w:lastRowFirstColumn="0" w:lastRowLastColumn="0"/>
             </w:pPr>
             <w:r>
-              <w:t>Número de noches de semana (lunes a viernes) que el huésped se hospedó o agendó hospedaje en el hotel</w:t>
+              <w:t>Número de niños</w:t>
             </w:r>
           </w:p>
         </w:tc>
@@ -1762,13 +1871,15 @@
                 <w:bCs w:val="0"/>
               </w:rPr>
             </w:pPr>
-            <w:r>
-              <w:rPr>
-                <w:b w:val="0"/>
-                <w:bCs w:val="0"/>
-              </w:rPr>
-              <w:t>adults</w:t>
-            </w:r>
+            <w:proofErr w:type="spellStart"/>
+            <w:r>
+              <w:rPr>
+                <w:b w:val="0"/>
+                <w:bCs w:val="0"/>
+              </w:rPr>
+              <w:t>babies</w:t>
+            </w:r>
+            <w:proofErr w:type="spellEnd"/>
           </w:p>
         </w:tc>
         <w:tc>
@@ -1780,7 +1891,7 @@
               <w:cnfStyle w:val="000000000000" w:firstRow="0" w:lastRow="0" w:firstColumn="0" w:lastColumn="0" w:oddVBand="0" w:evenVBand="0" w:oddHBand="0" w:evenHBand="0" w:firstRowFirstColumn="0" w:firstRowLastColumn="0" w:lastRowFirstColumn="0" w:lastRowLastColumn="0"/>
             </w:pPr>
             <w:r>
-              <w:t>Número de adultos</w:t>
+              <w:t>Número de bebés</w:t>
             </w:r>
           </w:p>
         </w:tc>
@@ -1801,13 +1912,15 @@
                 <w:bCs w:val="0"/>
               </w:rPr>
             </w:pPr>
-            <w:r>
-              <w:rPr>
-                <w:b w:val="0"/>
-                <w:bCs w:val="0"/>
-              </w:rPr>
-              <w:t>children</w:t>
-            </w:r>
+            <w:proofErr w:type="spellStart"/>
+            <w:r>
+              <w:rPr>
+                <w:b w:val="0"/>
+                <w:bCs w:val="0"/>
+              </w:rPr>
+              <w:t>meal</w:t>
+            </w:r>
+            <w:proofErr w:type="spellEnd"/>
           </w:p>
         </w:tc>
         <w:tc>
@@ -1819,7 +1932,55 @@
               <w:cnfStyle w:val="000000100000" w:firstRow="0" w:lastRow="0" w:firstColumn="0" w:lastColumn="0" w:oddVBand="0" w:evenVBand="0" w:oddHBand="1" w:evenHBand="0" w:firstRowFirstColumn="0" w:firstRowLastColumn="0" w:lastRowFirstColumn="0" w:lastRowLastColumn="0"/>
             </w:pPr>
             <w:r>
-              <w:t>Número de niños</w:t>
+              <w:t xml:space="preserve">Tipo de comida reservada. </w:t>
+            </w:r>
+            <w:proofErr w:type="spellStart"/>
+            <w:r>
+              <w:t>Undefined</w:t>
+            </w:r>
+            <w:proofErr w:type="spellEnd"/>
+            <w:r>
+              <w:t xml:space="preserve">/SC – paquete sin comida; BB – </w:t>
+            </w:r>
+            <w:proofErr w:type="spellStart"/>
+            <w:r>
+              <w:t>Bed</w:t>
+            </w:r>
+            <w:proofErr w:type="spellEnd"/>
+            <w:r>
+              <w:t xml:space="preserve"> &amp; and </w:t>
+            </w:r>
+            <w:proofErr w:type="spellStart"/>
+            <w:r>
+              <w:t>Breakfast</w:t>
+            </w:r>
+            <w:proofErr w:type="spellEnd"/>
+            <w:r>
+              <w:t xml:space="preserve"> - Desayuno y cama; HB – </w:t>
+            </w:r>
+            <w:proofErr w:type="spellStart"/>
+            <w:r>
+              <w:t>Half</w:t>
+            </w:r>
+            <w:proofErr w:type="spellEnd"/>
+            <w:r>
+              <w:t xml:space="preserve"> </w:t>
+            </w:r>
+            <w:proofErr w:type="spellStart"/>
+            <w:r>
+              <w:t>Board</w:t>
+            </w:r>
+            <w:proofErr w:type="spellEnd"/>
+            <w:r>
+              <w:t xml:space="preserve"> - Medio paquete; FB – Full </w:t>
+            </w:r>
+            <w:proofErr w:type="spellStart"/>
+            <w:r>
+              <w:t>Board</w:t>
+            </w:r>
+            <w:proofErr w:type="spellEnd"/>
+            <w:r>
+              <w:t xml:space="preserve"> - Paquete completo</w:t>
             </w:r>
           </w:p>
         </w:tc>
@@ -1842,7 +2003,7 @@
                 <w:b w:val="0"/>
                 <w:bCs w:val="0"/>
               </w:rPr>
-              <w:t>babies</w:t>
+              <w:t>country</w:t>
             </w:r>
           </w:p>
         </w:tc>
@@ -1855,7 +2016,7 @@
               <w:cnfStyle w:val="000000000000" w:firstRow="0" w:lastRow="0" w:firstColumn="0" w:lastColumn="0" w:oddVBand="0" w:evenVBand="0" w:oddHBand="0" w:evenHBand="0" w:firstRowFirstColumn="0" w:firstRowLastColumn="0" w:lastRowFirstColumn="0" w:lastRowLastColumn="0"/>
             </w:pPr>
             <w:r>
-              <w:t>Número de bebés</w:t>
+              <w:t>País de origen (Formato ISO)</w:t>
             </w:r>
           </w:p>
         </w:tc>
@@ -1876,13 +2037,16 @@
                 <w:bCs w:val="0"/>
               </w:rPr>
             </w:pPr>
-            <w:r>
-              <w:rPr>
-                <w:b w:val="0"/>
-                <w:bCs w:val="0"/>
-              </w:rPr>
-              <w:t>meal</w:t>
-            </w:r>
+            <w:proofErr w:type="spellStart"/>
+            <w:r>
+              <w:rPr>
+                <w:b w:val="0"/>
+                <w:bCs w:val="0"/>
+              </w:rPr>
+              <w:lastRenderedPageBreak/>
+              <w:t>market_segment</w:t>
+            </w:r>
+            <w:proofErr w:type="spellEnd"/>
           </w:p>
         </w:tc>
         <w:tc>
@@ -1894,7 +2058,31 @@
               <w:cnfStyle w:val="000000100000" w:firstRow="0" w:lastRow="0" w:firstColumn="0" w:lastColumn="0" w:oddVBand="0" w:evenVBand="0" w:oddHBand="1" w:evenHBand="0" w:firstRowFirstColumn="0" w:firstRowLastColumn="0" w:lastRowFirstColumn="0" w:lastRowLastColumn="0"/>
             </w:pPr>
             <w:r>
-              <w:t>Tipo de comida reservada. Undefined/SC – paquete sin comida; BB – Bed &amp; and Breakfast - Desayuno y cama; HB – Half Board - Medio paquete; FB – Full Board - Paquete completo</w:t>
+              <w:t xml:space="preserve">Mercado de segmento objetivo. TA – </w:t>
+            </w:r>
+            <w:proofErr w:type="spellStart"/>
+            <w:r>
+              <w:t>Travel</w:t>
+            </w:r>
+            <w:proofErr w:type="spellEnd"/>
+            <w:r>
+              <w:t xml:space="preserve"> </w:t>
+            </w:r>
+            <w:proofErr w:type="spellStart"/>
+            <w:r>
+              <w:t>Agents</w:t>
+            </w:r>
+            <w:proofErr w:type="spellEnd"/>
+            <w:r>
+              <w:t xml:space="preserve"> – Agentes de viaje; TO – Tour </w:t>
+            </w:r>
+            <w:proofErr w:type="spellStart"/>
+            <w:r>
+              <w:t>Operators</w:t>
+            </w:r>
+            <w:proofErr w:type="spellEnd"/>
+            <w:r>
+              <w:t xml:space="preserve"> – Operadores turísticos</w:t>
             </w:r>
           </w:p>
         </w:tc>
@@ -1912,13 +2100,15 @@
                 <w:bCs w:val="0"/>
               </w:rPr>
             </w:pPr>
-            <w:r>
-              <w:rPr>
-                <w:b w:val="0"/>
-                <w:bCs w:val="0"/>
-              </w:rPr>
-              <w:t>country</w:t>
-            </w:r>
+            <w:proofErr w:type="spellStart"/>
+            <w:r>
+              <w:rPr>
+                <w:b w:val="0"/>
+                <w:bCs w:val="0"/>
+              </w:rPr>
+              <w:t>distribution_channel</w:t>
+            </w:r>
+            <w:proofErr w:type="spellEnd"/>
           </w:p>
         </w:tc>
         <w:tc>
@@ -1930,7 +2120,31 @@
               <w:cnfStyle w:val="000000000000" w:firstRow="0" w:lastRow="0" w:firstColumn="0" w:lastColumn="0" w:oddVBand="0" w:evenVBand="0" w:oddHBand="0" w:evenHBand="0" w:firstRowFirstColumn="0" w:firstRowLastColumn="0" w:lastRowFirstColumn="0" w:lastRowLastColumn="0"/>
             </w:pPr>
             <w:r>
-              <w:t>País de origen (Formato ISO)</w:t>
+              <w:t xml:space="preserve">Canal de distribución de reservas. TA – </w:t>
+            </w:r>
+            <w:proofErr w:type="spellStart"/>
+            <w:r>
+              <w:t>Travel</w:t>
+            </w:r>
+            <w:proofErr w:type="spellEnd"/>
+            <w:r>
+              <w:t xml:space="preserve"> </w:t>
+            </w:r>
+            <w:proofErr w:type="spellStart"/>
+            <w:r>
+              <w:t>Agents</w:t>
+            </w:r>
+            <w:proofErr w:type="spellEnd"/>
+            <w:r>
+              <w:t xml:space="preserve"> – Agentes de viaje; TO – Tour </w:t>
+            </w:r>
+            <w:proofErr w:type="spellStart"/>
+            <w:r>
+              <w:t>Operators</w:t>
+            </w:r>
+            <w:proofErr w:type="spellEnd"/>
+            <w:r>
+              <w:t xml:space="preserve"> – Operadores turísticos</w:t>
             </w:r>
           </w:p>
         </w:tc>
@@ -1951,14 +2165,15 @@
                 <w:bCs w:val="0"/>
               </w:rPr>
             </w:pPr>
-            <w:r>
-              <w:rPr>
-                <w:b w:val="0"/>
-                <w:bCs w:val="0"/>
-              </w:rPr>
-              <w:lastRenderedPageBreak/>
-              <w:t>market_segment</w:t>
-            </w:r>
+            <w:proofErr w:type="spellStart"/>
+            <w:r>
+              <w:rPr>
+                <w:b w:val="0"/>
+                <w:bCs w:val="0"/>
+              </w:rPr>
+              <w:t>is_repeated_guest</w:t>
+            </w:r>
+            <w:proofErr w:type="spellEnd"/>
           </w:p>
         </w:tc>
         <w:tc>
@@ -1970,7 +2185,7 @@
               <w:cnfStyle w:val="000000100000" w:firstRow="0" w:lastRow="0" w:firstColumn="0" w:lastColumn="0" w:oddVBand="0" w:evenVBand="0" w:oddHBand="1" w:evenHBand="0" w:firstRowFirstColumn="0" w:firstRowLastColumn="0" w:lastRowFirstColumn="0" w:lastRowLastColumn="0"/>
             </w:pPr>
             <w:r>
-              <w:t>Mercado de segmento objetivo. TA – Travel Agents – Agentes de viaje; TO – Tour Operators – Operadores turísticos</w:t>
+              <w:t>Valor que indica si el nombre en la reserva es de un huésped repetido (1) o no (0)</w:t>
             </w:r>
           </w:p>
         </w:tc>
@@ -1988,13 +2203,15 @@
                 <w:bCs w:val="0"/>
               </w:rPr>
             </w:pPr>
-            <w:r>
-              <w:rPr>
-                <w:b w:val="0"/>
-                <w:bCs w:val="0"/>
-              </w:rPr>
-              <w:t>distribution_channel</w:t>
-            </w:r>
+            <w:proofErr w:type="spellStart"/>
+            <w:r>
+              <w:rPr>
+                <w:b w:val="0"/>
+                <w:bCs w:val="0"/>
+              </w:rPr>
+              <w:t>previous_cancellations</w:t>
+            </w:r>
+            <w:proofErr w:type="spellEnd"/>
           </w:p>
         </w:tc>
         <w:tc>
@@ -2006,7 +2223,7 @@
               <w:cnfStyle w:val="000000000000" w:firstRow="0" w:lastRow="0" w:firstColumn="0" w:lastColumn="0" w:oddVBand="0" w:evenVBand="0" w:oddHBand="0" w:evenHBand="0" w:firstRowFirstColumn="0" w:firstRowLastColumn="0" w:lastRowFirstColumn="0" w:lastRowLastColumn="0"/>
             </w:pPr>
             <w:r>
-              <w:t>Canal de distribución de reservas. TA – Travel Agents – Agentes de viaje; TO – Tour Operators – Operadores turísticos</w:t>
+              <w:t>Número de reservas anteriormente canceladas por un huésped antes de la presente reserva</w:t>
             </w:r>
           </w:p>
         </w:tc>
@@ -2027,13 +2244,15 @@
                 <w:bCs w:val="0"/>
               </w:rPr>
             </w:pPr>
-            <w:r>
-              <w:rPr>
-                <w:b w:val="0"/>
-                <w:bCs w:val="0"/>
-              </w:rPr>
-              <w:t>is_repeated_guest</w:t>
-            </w:r>
+            <w:proofErr w:type="spellStart"/>
+            <w:r>
+              <w:rPr>
+                <w:b w:val="0"/>
+                <w:bCs w:val="0"/>
+              </w:rPr>
+              <w:t>previous_bookings_not_canceled</w:t>
+            </w:r>
+            <w:proofErr w:type="spellEnd"/>
           </w:p>
         </w:tc>
         <w:tc>
@@ -2045,7 +2264,16 @@
               <w:cnfStyle w:val="000000100000" w:firstRow="0" w:lastRow="0" w:firstColumn="0" w:lastColumn="0" w:oddVBand="0" w:evenVBand="0" w:oddHBand="1" w:evenHBand="0" w:firstRowFirstColumn="0" w:firstRowLastColumn="0" w:lastRowFirstColumn="0" w:lastRowLastColumn="0"/>
             </w:pPr>
             <w:r>
-              <w:t>Valor que indica si el nombre en la reserva es de un huésped repetido (1) o no (0)</w:t>
+              <w:t xml:space="preserve">Número de reservas </w:t>
+            </w:r>
+            <w:r>
+              <w:t xml:space="preserve">anteriormente </w:t>
+            </w:r>
+            <w:r>
+              <w:t xml:space="preserve">no canceladas </w:t>
+            </w:r>
+            <w:r>
+              <w:t>por un huésped antes de la presente reserva</w:t>
             </w:r>
           </w:p>
         </w:tc>
@@ -2063,13 +2291,15 @@
                 <w:bCs w:val="0"/>
               </w:rPr>
             </w:pPr>
-            <w:r>
-              <w:rPr>
-                <w:b w:val="0"/>
-                <w:bCs w:val="0"/>
-              </w:rPr>
-              <w:t>previous_cancellations</w:t>
-            </w:r>
+            <w:proofErr w:type="spellStart"/>
+            <w:r>
+              <w:rPr>
+                <w:b w:val="0"/>
+                <w:bCs w:val="0"/>
+              </w:rPr>
+              <w:t>reserved_room_type</w:t>
+            </w:r>
+            <w:proofErr w:type="spellEnd"/>
           </w:p>
         </w:tc>
         <w:tc>
@@ -2081,7 +2311,7 @@
               <w:cnfStyle w:val="000000000000" w:firstRow="0" w:lastRow="0" w:firstColumn="0" w:lastColumn="0" w:oddVBand="0" w:evenVBand="0" w:oddHBand="0" w:evenHBand="0" w:firstRowFirstColumn="0" w:firstRowLastColumn="0" w:lastRowFirstColumn="0" w:lastRowLastColumn="0"/>
             </w:pPr>
             <w:r>
-              <w:t>Número de reservas anteriormente canceladas por un huésped antes de la presente reserva</w:t>
+              <w:t xml:space="preserve">Código del tipo de habitación reservado. Presentado en vez de la designación por razones de anonimato. </w:t>
             </w:r>
           </w:p>
         </w:tc>
@@ -2102,13 +2332,15 @@
                 <w:bCs w:val="0"/>
               </w:rPr>
             </w:pPr>
-            <w:r>
-              <w:rPr>
-                <w:b w:val="0"/>
-                <w:bCs w:val="0"/>
-              </w:rPr>
-              <w:t>previous_bookings_not_canceled</w:t>
-            </w:r>
+            <w:proofErr w:type="spellStart"/>
+            <w:r>
+              <w:rPr>
+                <w:b w:val="0"/>
+                <w:bCs w:val="0"/>
+              </w:rPr>
+              <w:t>assigned_room_type</w:t>
+            </w:r>
+            <w:proofErr w:type="spellEnd"/>
           </w:p>
         </w:tc>
         <w:tc>
@@ -2120,16 +2352,7 @@
               <w:cnfStyle w:val="000000100000" w:firstRow="0" w:lastRow="0" w:firstColumn="0" w:lastColumn="0" w:oddVBand="0" w:evenVBand="0" w:oddHBand="1" w:evenHBand="0" w:firstRowFirstColumn="0" w:firstRowLastColumn="0" w:lastRowFirstColumn="0" w:lastRowLastColumn="0"/>
             </w:pPr>
             <w:r>
-              <w:t xml:space="preserve">Número de reservas </w:t>
-            </w:r>
-            <w:r>
-              <w:t xml:space="preserve">anteriormente </w:t>
-            </w:r>
-            <w:r>
-              <w:t xml:space="preserve">no canceladas </w:t>
-            </w:r>
-            <w:r>
-              <w:t>por un huésped antes de la presente reserva</w:t>
+              <w:t>Código del tipo de habitación asignado a la reserva. A veces el tipo de habitación asignado difiere del reservado por razones de funcionamiento del hotel. Presentado en vez de la designación por razones de anonimato.</w:t>
             </w:r>
           </w:p>
         </w:tc>
@@ -2147,13 +2370,15 @@
                 <w:bCs w:val="0"/>
               </w:rPr>
             </w:pPr>
-            <w:r>
-              <w:rPr>
-                <w:b w:val="0"/>
-                <w:bCs w:val="0"/>
-              </w:rPr>
-              <w:t>reserved_room_type</w:t>
-            </w:r>
+            <w:proofErr w:type="spellStart"/>
+            <w:r>
+              <w:rPr>
+                <w:b w:val="0"/>
+                <w:bCs w:val="0"/>
+              </w:rPr>
+              <w:t>booking_changes</w:t>
+            </w:r>
+            <w:proofErr w:type="spellEnd"/>
           </w:p>
         </w:tc>
         <w:tc>
@@ -2165,7 +2390,18 @@
               <w:cnfStyle w:val="000000000000" w:firstRow="0" w:lastRow="0" w:firstColumn="0" w:lastColumn="0" w:oddVBand="0" w:evenVBand="0" w:oddHBand="0" w:evenHBand="0" w:firstRowFirstColumn="0" w:firstRowLastColumn="0" w:lastRowFirstColumn="0" w:lastRowLastColumn="0"/>
             </w:pPr>
             <w:r>
-              <w:t xml:space="preserve">Código del tipo de habitación reservado. Presentado en vez de la designación por razones de anonimato. </w:t>
+              <w:t>Número de cambios</w:t>
+            </w:r>
+            <w:r>
+              <w:t xml:space="preserve"> hechos en la reserva desde el momento en el que ha sido ingresada al Sistema Operativo Hotelero hasta el momento del </w:t>
+            </w:r>
+            <w:proofErr w:type="spellStart"/>
+            <w:r>
+              <w:t>check</w:t>
+            </w:r>
+            <w:proofErr w:type="spellEnd"/>
+            <w:r>
+              <w:t>-in o cancelación.</w:t>
             </w:r>
           </w:p>
         </w:tc>
@@ -2186,13 +2422,15 @@
                 <w:bCs w:val="0"/>
               </w:rPr>
             </w:pPr>
-            <w:r>
-              <w:rPr>
-                <w:b w:val="0"/>
-                <w:bCs w:val="0"/>
-              </w:rPr>
-              <w:t>assigned_room_type</w:t>
-            </w:r>
+            <w:proofErr w:type="spellStart"/>
+            <w:r>
+              <w:rPr>
+                <w:b w:val="0"/>
+                <w:bCs w:val="0"/>
+              </w:rPr>
+              <w:t>deposit_type</w:t>
+            </w:r>
+            <w:proofErr w:type="spellEnd"/>
           </w:p>
         </w:tc>
         <w:tc>
@@ -2204,7 +2442,49 @@
               <w:cnfStyle w:val="000000100000" w:firstRow="0" w:lastRow="0" w:firstColumn="0" w:lastColumn="0" w:oddVBand="0" w:evenVBand="0" w:oddHBand="1" w:evenHBand="0" w:firstRowFirstColumn="0" w:firstRowLastColumn="0" w:lastRowFirstColumn="0" w:lastRowLastColumn="0"/>
             </w:pPr>
             <w:r>
-              <w:t>Código del tipo de habitación asignado a la reserva. A veces el tipo de habitación asignado difiere del reservado por razones de funcionamiento del hotel. Presentado en vez de la designación por razones de anonimato.</w:t>
+              <w:t xml:space="preserve">Indicación si el </w:t>
+            </w:r>
+            <w:r>
+              <w:t>cliente</w:t>
+            </w:r>
+            <w:r>
+              <w:t xml:space="preserve"> ha hecho un depósito para garantizar la reserva. No </w:t>
+            </w:r>
+            <w:proofErr w:type="spellStart"/>
+            <w:r>
+              <w:t>Deposit</w:t>
+            </w:r>
+            <w:proofErr w:type="spellEnd"/>
+            <w:r>
+              <w:t xml:space="preserve"> – No Depósito – no se ha hecho un depósito; Non </w:t>
+            </w:r>
+            <w:proofErr w:type="spellStart"/>
+            <w:r>
+              <w:t>Refund</w:t>
+            </w:r>
+            <w:proofErr w:type="spellEnd"/>
+            <w:r>
+              <w:t xml:space="preserve"> – No Reembolso </w:t>
+            </w:r>
+            <w:r>
+              <w:t>–</w:t>
+            </w:r>
+            <w:r>
+              <w:t xml:space="preserve"> </w:t>
+            </w:r>
+            <w:r>
+              <w:t xml:space="preserve">depósito realizado en el valor del costo total de hospedaje; </w:t>
+            </w:r>
+            <w:proofErr w:type="spellStart"/>
+            <w:r>
+              <w:t>Refundable</w:t>
+            </w:r>
+            <w:proofErr w:type="spellEnd"/>
+            <w:r>
+              <w:t xml:space="preserve"> – Reembolsable – depósito realizado con valor menor al costo total de hospedaje </w:t>
+            </w:r>
+            <w:r>
+              <w:t xml:space="preserve"> </w:t>
             </w:r>
           </w:p>
         </w:tc>
@@ -2222,13 +2502,15 @@
                 <w:bCs w:val="0"/>
               </w:rPr>
             </w:pPr>
-            <w:r>
-              <w:rPr>
-                <w:b w:val="0"/>
-                <w:bCs w:val="0"/>
-              </w:rPr>
-              <w:t>booking_changes</w:t>
-            </w:r>
+            <w:proofErr w:type="spellStart"/>
+            <w:r>
+              <w:rPr>
+                <w:b w:val="0"/>
+                <w:bCs w:val="0"/>
+              </w:rPr>
+              <w:t>agent</w:t>
+            </w:r>
+            <w:proofErr w:type="spellEnd"/>
           </w:p>
         </w:tc>
         <w:tc>
@@ -2240,10 +2522,7 @@
               <w:cnfStyle w:val="000000000000" w:firstRow="0" w:lastRow="0" w:firstColumn="0" w:lastColumn="0" w:oddVBand="0" w:evenVBand="0" w:oddHBand="0" w:evenHBand="0" w:firstRowFirstColumn="0" w:firstRowLastColumn="0" w:lastRowFirstColumn="0" w:lastRowLastColumn="0"/>
             </w:pPr>
             <w:r>
-              <w:t>Número de cambios</w:t>
-            </w:r>
-            <w:r>
-              <w:t xml:space="preserve"> hechos en la reserva desde el momento en el que ha sido ingresada al Sistema Operativo Hotelero hasta el momento del check-in o cancelación.</w:t>
+              <w:t>ID de la agencia de viaje que hizo la reserva</w:t>
             </w:r>
           </w:p>
         </w:tc>
@@ -2264,13 +2543,15 @@
                 <w:bCs w:val="0"/>
               </w:rPr>
             </w:pPr>
-            <w:r>
-              <w:rPr>
-                <w:b w:val="0"/>
-                <w:bCs w:val="0"/>
-              </w:rPr>
-              <w:t>deposit_type</w:t>
-            </w:r>
+            <w:proofErr w:type="spellStart"/>
+            <w:r>
+              <w:rPr>
+                <w:b w:val="0"/>
+                <w:bCs w:val="0"/>
+              </w:rPr>
+              <w:t>company</w:t>
+            </w:r>
+            <w:proofErr w:type="spellEnd"/>
           </w:p>
         </w:tc>
         <w:tc>
@@ -2282,25 +2563,7 @@
               <w:cnfStyle w:val="000000100000" w:firstRow="0" w:lastRow="0" w:firstColumn="0" w:lastColumn="0" w:oddVBand="0" w:evenVBand="0" w:oddHBand="1" w:evenHBand="0" w:firstRowFirstColumn="0" w:firstRowLastColumn="0" w:lastRowFirstColumn="0" w:lastRowLastColumn="0"/>
             </w:pPr>
             <w:r>
-              <w:t xml:space="preserve">Indicación si el </w:t>
-            </w:r>
-            <w:r>
-              <w:t>cliente</w:t>
-            </w:r>
-            <w:r>
-              <w:t xml:space="preserve"> ha hecho un depósito para garantizar la reserva. No Deposit – No Depósito – no se ha hecho un depósito; Non Refund – No Reembolso </w:t>
-            </w:r>
-            <w:r>
-              <w:t>–</w:t>
-            </w:r>
-            <w:r>
-              <w:t xml:space="preserve"> </w:t>
-            </w:r>
-            <w:r>
-              <w:t xml:space="preserve">depósito realizado en el valor del costo total de hospedaje; Refundable – Reembolsable – depósito realizado con valor menor al costo total de hospedaje </w:t>
-            </w:r>
-            <w:r>
-              <w:t xml:space="preserve"> </w:t>
+              <w:t>ID de la compañía/entidad que hizo la reserva o responsable de pagar la reserva. Presentado en vez de la designación por razones de anonimato</w:t>
             </w:r>
           </w:p>
         </w:tc>
@@ -2318,13 +2581,15 @@
                 <w:bCs w:val="0"/>
               </w:rPr>
             </w:pPr>
-            <w:r>
-              <w:rPr>
-                <w:b w:val="0"/>
-                <w:bCs w:val="0"/>
-              </w:rPr>
-              <w:t>agent</w:t>
-            </w:r>
+            <w:proofErr w:type="spellStart"/>
+            <w:r>
+              <w:rPr>
+                <w:b w:val="0"/>
+                <w:bCs w:val="0"/>
+              </w:rPr>
+              <w:t>days_in_waiting_list</w:t>
+            </w:r>
+            <w:proofErr w:type="spellEnd"/>
           </w:p>
         </w:tc>
         <w:tc>
@@ -2336,7 +2601,7 @@
               <w:cnfStyle w:val="000000000000" w:firstRow="0" w:lastRow="0" w:firstColumn="0" w:lastColumn="0" w:oddVBand="0" w:evenVBand="0" w:oddHBand="0" w:evenHBand="0" w:firstRowFirstColumn="0" w:firstRowLastColumn="0" w:lastRowFirstColumn="0" w:lastRowLastColumn="0"/>
             </w:pPr>
             <w:r>
-              <w:t>ID de la agencia de viaje que hizo la reserva</w:t>
+              <w:t>Número de días que la reserva ha estado en la lista de espera antes de ser confirmada por el cliente</w:t>
             </w:r>
           </w:p>
         </w:tc>
@@ -2357,13 +2622,15 @@
                 <w:bCs w:val="0"/>
               </w:rPr>
             </w:pPr>
-            <w:r>
-              <w:rPr>
-                <w:b w:val="0"/>
-                <w:bCs w:val="0"/>
-              </w:rPr>
-              <w:t>company</w:t>
-            </w:r>
+            <w:proofErr w:type="spellStart"/>
+            <w:r>
+              <w:rPr>
+                <w:b w:val="0"/>
+                <w:bCs w:val="0"/>
+              </w:rPr>
+              <w:t>customer_type</w:t>
+            </w:r>
+            <w:proofErr w:type="spellEnd"/>
           </w:p>
         </w:tc>
         <w:tc>
@@ -2375,7 +2642,48 @@
               <w:cnfStyle w:val="000000100000" w:firstRow="0" w:lastRow="0" w:firstColumn="0" w:lastColumn="0" w:oddVBand="0" w:evenVBand="0" w:oddHBand="1" w:evenHBand="0" w:firstRowFirstColumn="0" w:firstRowLastColumn="0" w:lastRowFirstColumn="0" w:lastRowLastColumn="0"/>
             </w:pPr>
             <w:r>
-              <w:t>ID de la compañía/entidad que hizo la reserva o responsable de pagar la reserva. Presentado en vez de la designación por razones de anonimato</w:t>
+              <w:t xml:space="preserve">Tipo de reserva, asumiendo una de cuatro categorías: </w:t>
+            </w:r>
+            <w:proofErr w:type="spellStart"/>
+            <w:r>
+              <w:t>Contract</w:t>
+            </w:r>
+            <w:proofErr w:type="spellEnd"/>
+            <w:r>
+              <w:t xml:space="preserve"> </w:t>
+            </w:r>
+            <w:r>
+              <w:t>–</w:t>
+            </w:r>
+            <w:r>
+              <w:t xml:space="preserve"> </w:t>
+            </w:r>
+            <w:r>
+              <w:t xml:space="preserve">Contrato – cuando la reserva tiene asociada una asignación u otro tipo de contrato; </w:t>
+            </w:r>
+            <w:proofErr w:type="spellStart"/>
+            <w:r>
+              <w:t>Group</w:t>
+            </w:r>
+            <w:proofErr w:type="spellEnd"/>
+            <w:r>
+              <w:t xml:space="preserve"> – Grupo – cuando la reserva está asociada a un grupo; </w:t>
+            </w:r>
+            <w:proofErr w:type="spellStart"/>
+            <w:r>
+              <w:t>Transient</w:t>
+            </w:r>
+            <w:proofErr w:type="spellEnd"/>
+            <w:r>
+              <w:t xml:space="preserve"> – Transitorio – cuando la reserva no es parte de un grupo o contrato, y no está asociada a otro tipo de reserva transitoria; </w:t>
+            </w:r>
+            <w:proofErr w:type="spellStart"/>
+            <w:r>
+              <w:t>Transient-party</w:t>
+            </w:r>
+            <w:proofErr w:type="spellEnd"/>
+            <w:r>
+              <w:t xml:space="preserve"> – cuando la reserva es transitoria, pero está asociada a, por lo menos, otra reserva transitoria</w:t>
             </w:r>
           </w:p>
         </w:tc>
@@ -2393,13 +2701,15 @@
                 <w:bCs w:val="0"/>
               </w:rPr>
             </w:pPr>
-            <w:r>
-              <w:rPr>
-                <w:b w:val="0"/>
-                <w:bCs w:val="0"/>
-              </w:rPr>
-              <w:t>days_in_waiting_list</w:t>
-            </w:r>
+            <w:proofErr w:type="spellStart"/>
+            <w:r>
+              <w:rPr>
+                <w:b w:val="0"/>
+                <w:bCs w:val="0"/>
+              </w:rPr>
+              <w:t>adr</w:t>
+            </w:r>
+            <w:proofErr w:type="spellEnd"/>
           </w:p>
         </w:tc>
         <w:tc>
@@ -2410,8 +2720,33 @@
             <w:pPr>
               <w:cnfStyle w:val="000000000000" w:firstRow="0" w:lastRow="0" w:firstColumn="0" w:lastColumn="0" w:oddVBand="0" w:evenVBand="0" w:oddHBand="0" w:evenHBand="0" w:firstRowFirstColumn="0" w:firstRowLastColumn="0" w:lastRowFirstColumn="0" w:lastRowLastColumn="0"/>
             </w:pPr>
-            <w:r>
-              <w:t>Número de días que la reserva ha estado en la lista de espera antes de ser confirmada por el cliente</w:t>
+            <w:proofErr w:type="spellStart"/>
+            <w:r>
+              <w:t>Average</w:t>
+            </w:r>
+            <w:proofErr w:type="spellEnd"/>
+            <w:r>
+              <w:t xml:space="preserve"> </w:t>
+            </w:r>
+            <w:proofErr w:type="spellStart"/>
+            <w:r>
+              <w:t>Daily</w:t>
+            </w:r>
+            <w:proofErr w:type="spellEnd"/>
+            <w:r>
+              <w:t xml:space="preserve"> </w:t>
+            </w:r>
+            <w:proofErr w:type="spellStart"/>
+            <w:r>
+              <w:t>Rate</w:t>
+            </w:r>
+            <w:proofErr w:type="spellEnd"/>
+            <w:r>
+              <w:t xml:space="preserve"> (Ratio promedio diario), definido al dividir la suma de todas las </w:t>
+            </w:r>
+            <w:r>
+              <w:lastRenderedPageBreak/>
+              <w:t>transacciones de alojamiento entre el número total de noches de estadía.</w:t>
             </w:r>
           </w:p>
         </w:tc>
@@ -2432,13 +2767,16 @@
                 <w:bCs w:val="0"/>
               </w:rPr>
             </w:pPr>
-            <w:r>
-              <w:rPr>
-                <w:b w:val="0"/>
-                <w:bCs w:val="0"/>
-              </w:rPr>
-              <w:t>customer_type</w:t>
-            </w:r>
+            <w:proofErr w:type="spellStart"/>
+            <w:r>
+              <w:rPr>
+                <w:b w:val="0"/>
+                <w:bCs w:val="0"/>
+              </w:rPr>
+              <w:lastRenderedPageBreak/>
+              <w:t>required_car_parking_spaces</w:t>
+            </w:r>
+            <w:proofErr w:type="spellEnd"/>
           </w:p>
         </w:tc>
         <w:tc>
@@ -2450,19 +2788,7 @@
               <w:cnfStyle w:val="000000100000" w:firstRow="0" w:lastRow="0" w:firstColumn="0" w:lastColumn="0" w:oddVBand="0" w:evenVBand="0" w:oddHBand="1" w:evenHBand="0" w:firstRowFirstColumn="0" w:firstRowLastColumn="0" w:lastRowFirstColumn="0" w:lastRowLastColumn="0"/>
             </w:pPr>
             <w:r>
-              <w:t xml:space="preserve">Tipo de reserva, asumiendo una de cuatro categorías: Contract </w:t>
-            </w:r>
-            <w:r>
-              <w:t>–</w:t>
-            </w:r>
-            <w:r>
-              <w:t xml:space="preserve"> </w:t>
-            </w:r>
-            <w:r>
-              <w:t xml:space="preserve">Contrato – cuando la reserva tiene asociada una asignación u otro tipo de contrato; </w:t>
-            </w:r>
-            <w:r>
-              <w:t>Group – Grupo – cuando la reserva está asociada a un grupo; Transient – Transitorio – cuando la reserva no es parte de un grupo o contrato, y no está asociada a otro tipo de reserva transitoria; Transient-party – cuando la reserva es transitoria, pero está asociada a, por lo menos, otra reserva transitoria</w:t>
+              <w:t>Número de espacios de estacionamiento requeridos por el cliente</w:t>
             </w:r>
           </w:p>
         </w:tc>
@@ -2480,13 +2806,15 @@
                 <w:bCs w:val="0"/>
               </w:rPr>
             </w:pPr>
-            <w:r>
-              <w:rPr>
-                <w:b w:val="0"/>
-                <w:bCs w:val="0"/>
-              </w:rPr>
-              <w:t>adr</w:t>
-            </w:r>
+            <w:proofErr w:type="spellStart"/>
+            <w:r>
+              <w:rPr>
+                <w:b w:val="0"/>
+                <w:bCs w:val="0"/>
+              </w:rPr>
+              <w:t>total_of_special_requests</w:t>
+            </w:r>
+            <w:proofErr w:type="spellEnd"/>
           </w:p>
         </w:tc>
         <w:tc>
@@ -2498,11 +2826,7 @@
               <w:cnfStyle w:val="000000000000" w:firstRow="0" w:lastRow="0" w:firstColumn="0" w:lastColumn="0" w:oddVBand="0" w:evenVBand="0" w:oddHBand="0" w:evenHBand="0" w:firstRowFirstColumn="0" w:firstRowLastColumn="0" w:lastRowFirstColumn="0" w:lastRowLastColumn="0"/>
             </w:pPr>
             <w:r>
-              <w:t xml:space="preserve">Average Daily Rate (Ratio promedio diario), definido al dividir la suma de todas las </w:t>
-            </w:r>
-            <w:r>
-              <w:lastRenderedPageBreak/>
-              <w:t>transacciones de alojamiento entre el número total de noches de estadía.</w:t>
+              <w:t xml:space="preserve">Número de pedidos espaciales hechos por el cliente </w:t>
             </w:r>
           </w:p>
         </w:tc>
@@ -2523,14 +2847,15 @@
                 <w:bCs w:val="0"/>
               </w:rPr>
             </w:pPr>
-            <w:r>
-              <w:rPr>
-                <w:b w:val="0"/>
-                <w:bCs w:val="0"/>
-              </w:rPr>
-              <w:lastRenderedPageBreak/>
-              <w:t>required_car_parking_spaces</w:t>
-            </w:r>
+            <w:proofErr w:type="spellStart"/>
+            <w:r>
+              <w:rPr>
+                <w:b w:val="0"/>
+                <w:bCs w:val="0"/>
+              </w:rPr>
+              <w:t>reservation_status</w:t>
+            </w:r>
+            <w:proofErr w:type="spellEnd"/>
           </w:p>
         </w:tc>
         <w:tc>
@@ -2542,7 +2867,31 @@
               <w:cnfStyle w:val="000000100000" w:firstRow="0" w:lastRow="0" w:firstColumn="0" w:lastColumn="0" w:oddVBand="0" w:evenVBand="0" w:oddHBand="1" w:evenHBand="0" w:firstRowFirstColumn="0" w:firstRowLastColumn="0" w:lastRowFirstColumn="0" w:lastRowLastColumn="0"/>
             </w:pPr>
             <w:r>
-              <w:t>Número de espacios de estacionamiento requeridos por el cliente</w:t>
+              <w:t xml:space="preserve">Último estado de reservación. </w:t>
+            </w:r>
+            <w:proofErr w:type="spellStart"/>
+            <w:r>
+              <w:t>Canceled</w:t>
+            </w:r>
+            <w:proofErr w:type="spellEnd"/>
+            <w:r>
+              <w:t xml:space="preserve"> - Cancelado – la reserva fue cancelada por el cliente; </w:t>
+            </w:r>
+            <w:proofErr w:type="spellStart"/>
+            <w:r>
+              <w:t>Check-Out</w:t>
+            </w:r>
+            <w:proofErr w:type="spellEnd"/>
+            <w:r>
+              <w:t xml:space="preserve"> – Verificar – el cliente se registró, pero ya se ha ido; No-Show – No Mostrar – el cliente no hizo el </w:t>
+            </w:r>
+            <w:proofErr w:type="spellStart"/>
+            <w:r>
+              <w:t>chek</w:t>
+            </w:r>
+            <w:proofErr w:type="spellEnd"/>
+            <w:r>
+              <w:t>-in e informó al hotel el motivo</w:t>
             </w:r>
           </w:p>
         </w:tc>
@@ -2560,13 +2909,15 @@
                 <w:bCs w:val="0"/>
               </w:rPr>
             </w:pPr>
-            <w:r>
-              <w:rPr>
-                <w:b w:val="0"/>
-                <w:bCs w:val="0"/>
-              </w:rPr>
-              <w:t>total_of_special_requests</w:t>
-            </w:r>
+            <w:proofErr w:type="spellStart"/>
+            <w:r>
+              <w:rPr>
+                <w:b w:val="0"/>
+                <w:bCs w:val="0"/>
+              </w:rPr>
+              <w:t>reservation_status_date</w:t>
+            </w:r>
+            <w:proofErr w:type="spellEnd"/>
           </w:p>
         </w:tc>
         <w:tc>
@@ -2578,82 +2929,16 @@
               <w:cnfStyle w:val="000000000000" w:firstRow="0" w:lastRow="0" w:firstColumn="0" w:lastColumn="0" w:oddVBand="0" w:evenVBand="0" w:oddHBand="0" w:evenHBand="0" w:firstRowFirstColumn="0" w:firstRowLastColumn="0" w:lastRowFirstColumn="0" w:lastRowLastColumn="0"/>
             </w:pPr>
             <w:r>
-              <w:t xml:space="preserve">Número de pedidos espaciales hechos por el cliente </w:t>
-            </w:r>
-          </w:p>
-        </w:tc>
-      </w:tr>
-      <w:tr>
-        <w:trPr>
-          <w:cnfStyle w:val="000000100000" w:firstRow="0" w:lastRow="0" w:firstColumn="0" w:lastColumn="0" w:oddVBand="0" w:evenVBand="0" w:oddHBand="1" w:evenHBand="0" w:firstRowFirstColumn="0" w:firstRowLastColumn="0" w:lastRowFirstColumn="0" w:lastRowLastColumn="0"/>
-        </w:trPr>
-        <w:tc>
-          <w:tcPr>
-            <w:cnfStyle w:val="001000000000" w:firstRow="0" w:lastRow="0" w:firstColumn="1" w:lastColumn="0" w:oddVBand="0" w:evenVBand="0" w:oddHBand="0" w:evenHBand="0" w:firstRowFirstColumn="0" w:firstRowLastColumn="0" w:lastRowFirstColumn="0" w:lastRowLastColumn="0"/>
-            <w:tcW w:w="3828" w:type="dxa"/>
-          </w:tcPr>
-          <w:p>
-            <w:pPr>
-              <w:rPr>
-                <w:b w:val="0"/>
-                <w:bCs w:val="0"/>
-              </w:rPr>
-            </w:pPr>
-            <w:r>
-              <w:rPr>
-                <w:b w:val="0"/>
-                <w:bCs w:val="0"/>
-              </w:rPr>
-              <w:t>reservation_status</w:t>
-            </w:r>
-          </w:p>
-        </w:tc>
-        <w:tc>
-          <w:tcPr>
-            <w:tcW w:w="4666" w:type="dxa"/>
-          </w:tcPr>
-          <w:p>
-            <w:pPr>
-              <w:cnfStyle w:val="000000100000" w:firstRow="0" w:lastRow="0" w:firstColumn="0" w:lastColumn="0" w:oddVBand="0" w:evenVBand="0" w:oddHBand="1" w:evenHBand="0" w:firstRowFirstColumn="0" w:firstRowLastColumn="0" w:lastRowFirstColumn="0" w:lastRowLastColumn="0"/>
-            </w:pPr>
-            <w:r>
-              <w:t>Último estado de reservación. Canceled - Cancelado – la reserva fue cancelada por el cliente; Check-Out – Verificar – el cliente se registró, pero ya se ha ido; No-Show – No Mostrar – el cliente no hizo el chek-in e informó al hotel el motivo</w:t>
-            </w:r>
-          </w:p>
-        </w:tc>
-      </w:tr>
-      <w:tr>
-        <w:tc>
-          <w:tcPr>
-            <w:tcW w:w="3828" w:type="dxa"/>
-          </w:tcPr>
-          <w:p>
-            <w:pPr>
-              <w:cnfStyle w:val="001000000000" w:firstRow="0" w:lastRow="0" w:firstColumn="1" w:lastColumn="0" w:oddVBand="0" w:evenVBand="0" w:oddHBand="0" w:evenHBand="0" w:firstRowFirstColumn="0" w:firstRowLastColumn="0" w:lastRowFirstColumn="0" w:lastRowLastColumn="0"/>
-              <w:rPr>
-                <w:b w:val="0"/>
-                <w:bCs w:val="0"/>
-              </w:rPr>
-            </w:pPr>
-            <w:r>
-              <w:rPr>
-                <w:b w:val="0"/>
-                <w:bCs w:val="0"/>
-              </w:rPr>
-              <w:t>reservation_status_date</w:t>
-            </w:r>
-          </w:p>
-        </w:tc>
-        <w:tc>
-          <w:tcPr>
-            <w:tcW w:w="4666" w:type="dxa"/>
-          </w:tcPr>
-          <w:p>
-            <w:r>
-              <w:t>Fecha en la que se colocó el último estado. Puede ser usada en junto a ReservationStatus para entender cuánto se canceló la reserva o cuándo se retiró el cliente</w:t>
-            </w:r>
-            <w:bookmarkStart w:id="2" w:name="_GoBack"/>
-            <w:bookmarkEnd w:id="2"/>
+              <w:t xml:space="preserve">Fecha en la que se colocó el último estado. Puede ser usada en junto a </w:t>
+            </w:r>
+            <w:proofErr w:type="spellStart"/>
+            <w:r>
+              <w:t>ReservationStatus</w:t>
+            </w:r>
+            <w:proofErr w:type="spellEnd"/>
+            <w:r>
+              <w:t xml:space="preserve"> para entender cuánto se canceló la reserva o cuándo se retiró el cliente</w:t>
+            </w:r>
           </w:p>
         </w:tc>
       </w:tr>
@@ -4217,7 +4502,7 @@
 </file>
 
 <file path=customXml/itemProps1.xml><?xml version="1.0" encoding="utf-8"?>
-<ds:datastoreItem xmlns:ds="http://schemas.openxmlformats.org/officeDocument/2006/customXml" ds:itemID="{F77F2D17-49CE-41FB-B1D0-52DABDDEB152}">
+<ds:datastoreItem xmlns:ds="http://schemas.openxmlformats.org/officeDocument/2006/customXml" ds:itemID="{4CC353B6-1789-42E3-9D3F-C6E6BA6AA878}">
   <ds:schemaRefs>
     <ds:schemaRef ds:uri="http://schemas.openxmlformats.org/officeDocument/2006/bibliography"/>
   </ds:schemaRefs>

</xml_diff>

<commit_message>
Informe Word - 2. Sombreado_2 Tabla
</commit_message>
<xml_diff>
--- a/upc-pre-202301-cc52-1-tp1.docx
+++ b/upc-pre-202301-cc52-1-tp1.docx
@@ -1360,11 +1360,13 @@
         </w:rPr>
         <w:t>Conjunto de datos (Data Set)</w:t>
       </w:r>
+      <w:bookmarkStart w:id="2" w:name="_GoBack"/>
       <w:bookmarkEnd w:id="1"/>
+      <w:bookmarkEnd w:id="2"/>
     </w:p>
     <w:tbl>
       <w:tblPr>
-        <w:tblStyle w:val="Tablanormal2"/>
+        <w:tblStyle w:val="Tabladelista1clara-nfasis3"/>
         <w:tblW w:w="0" w:type="auto"/>
         <w:tblLook w:val="04A0" w:firstRow="1" w:lastRow="0" w:firstColumn="1" w:lastColumn="0" w:noHBand="0" w:noVBand="1"/>
       </w:tblPr>
@@ -1380,13 +1382,11 @@
           <w:tcPr>
             <w:cnfStyle w:val="001000000000" w:firstRow="0" w:lastRow="0" w:firstColumn="1" w:lastColumn="0" w:oddVBand="0" w:evenVBand="0" w:oddHBand="0" w:evenHBand="0" w:firstRowFirstColumn="0" w:firstRowLastColumn="0" w:lastRowFirstColumn="0" w:lastRowLastColumn="0"/>
             <w:tcW w:w="3828" w:type="dxa"/>
-            <w:shd w:val="clear" w:color="auto" w:fill="F2F2F2" w:themeFill="background1" w:themeFillShade="F2"/>
           </w:tcPr>
           <w:p>
             <w:pPr>
               <w:jc w:val="center"/>
             </w:pPr>
-            <w:bookmarkStart w:id="2" w:name="_GoBack" w:colFirst="0" w:colLast="1"/>
             <w:r>
               <w:t>Variable</w:t>
             </w:r>
@@ -1395,7 +1395,6 @@
         <w:tc>
           <w:tcPr>
             <w:tcW w:w="4666" w:type="dxa"/>
-            <w:shd w:val="clear" w:color="auto" w:fill="F2F2F2" w:themeFill="background1" w:themeFillShade="F2"/>
           </w:tcPr>
           <w:p>
             <w:pPr>
@@ -1408,7 +1407,6 @@
           </w:p>
         </w:tc>
       </w:tr>
-      <w:bookmarkEnd w:id="2"/>
       <w:tr>
         <w:trPr>
           <w:cnfStyle w:val="000000100000" w:firstRow="0" w:lastRow="0" w:firstColumn="0" w:lastColumn="0" w:oddVBand="0" w:evenVBand="0" w:oddHBand="1" w:evenHBand="0" w:firstRowFirstColumn="0" w:firstRowLastColumn="0" w:lastRowFirstColumn="0" w:lastRowLastColumn="0"/>
@@ -4199,6 +4197,67 @@
       </w:tcPr>
     </w:tblStylePr>
   </w:style>
+  <w:style w:type="table" w:styleId="Tabladelista1clara-nfasis3">
+    <w:name w:val="List Table 1 Light Accent 3"/>
+    <w:basedOn w:val="Tablanormal"/>
+    <w:uiPriority w:val="46"/>
+    <w:rsid w:val="008B2D2B"/>
+    <w:pPr>
+      <w:spacing w:after="0" w:line="240" w:lineRule="auto"/>
+    </w:pPr>
+    <w:tblPr>
+      <w:tblStyleRowBandSize w:val="1"/>
+      <w:tblStyleColBandSize w:val="1"/>
+    </w:tblPr>
+    <w:tblStylePr w:type="firstRow">
+      <w:rPr>
+        <w:b/>
+        <w:bCs/>
+      </w:rPr>
+      <w:tblPr/>
+      <w:tcPr>
+        <w:tcBorders>
+          <w:bottom w:val="single" w:sz="4" w:space="0" w:color="C9C9C9" w:themeColor="accent3" w:themeTint="99"/>
+        </w:tcBorders>
+      </w:tcPr>
+    </w:tblStylePr>
+    <w:tblStylePr w:type="lastRow">
+      <w:rPr>
+        <w:b/>
+        <w:bCs/>
+      </w:rPr>
+      <w:tblPr/>
+      <w:tcPr>
+        <w:tcBorders>
+          <w:top w:val="single" w:sz="4" w:space="0" w:color="C9C9C9" w:themeColor="accent3" w:themeTint="99"/>
+        </w:tcBorders>
+      </w:tcPr>
+    </w:tblStylePr>
+    <w:tblStylePr w:type="firstCol">
+      <w:rPr>
+        <w:b/>
+        <w:bCs/>
+      </w:rPr>
+    </w:tblStylePr>
+    <w:tblStylePr w:type="lastCol">
+      <w:rPr>
+        <w:b/>
+        <w:bCs/>
+      </w:rPr>
+    </w:tblStylePr>
+    <w:tblStylePr w:type="band1Vert">
+      <w:tblPr/>
+      <w:tcPr>
+        <w:shd w:val="clear" w:color="auto" w:fill="EDEDED" w:themeFill="accent3" w:themeFillTint="33"/>
+      </w:tcPr>
+    </w:tblStylePr>
+    <w:tblStylePr w:type="band1Horz">
+      <w:tblPr/>
+      <w:tcPr>
+        <w:shd w:val="clear" w:color="auto" w:fill="EDEDED" w:themeFill="accent3" w:themeFillTint="33"/>
+      </w:tcPr>
+    </w:tblStylePr>
+  </w:style>
 </w:styles>
 </file>
 
@@ -4502,7 +4561,7 @@
 </file>
 
 <file path=customXml/itemProps1.xml><?xml version="1.0" encoding="utf-8"?>
-<ds:datastoreItem xmlns:ds="http://schemas.openxmlformats.org/officeDocument/2006/customXml" ds:itemID="{4CC353B6-1789-42E3-9D3F-C6E6BA6AA878}">
+<ds:datastoreItem xmlns:ds="http://schemas.openxmlformats.org/officeDocument/2006/customXml" ds:itemID="{8B73BD95-0345-454B-ACB1-2E6A2D0C6118}">
   <ds:schemaRefs>
     <ds:schemaRef ds:uri="http://schemas.openxmlformats.org/officeDocument/2006/bibliography"/>
   </ds:schemaRefs>

</xml_diff>

<commit_message>
Informe Word - 2.Sombreado_3 Tabla
</commit_message>
<xml_diff>
--- a/upc-pre-202301-cc52-1-tp1.docx
+++ b/upc-pre-202301-cc52-1-tp1.docx
@@ -249,7 +249,16 @@
           <w:sz w:val="28"/>
           <w:szCs w:val="28"/>
         </w:rPr>
-        <w:t>Fundamentos de Data Scien</w:t>
+        <w:t xml:space="preserve">Fundamentos de Data </w:t>
+      </w:r>
+      <w:proofErr w:type="spellStart"/>
+      <w:r>
+        <w:rPr>
+          <w:rFonts w:ascii="Calibri" w:hAnsi="Calibri" w:cs="Calibri"/>
+          <w:sz w:val="28"/>
+          <w:szCs w:val="28"/>
+        </w:rPr>
+        <w:t>Scien</w:t>
       </w:r>
       <w:r>
         <w:rPr>
@@ -259,6 +268,7 @@
         </w:rPr>
         <w:t>ce</w:t>
       </w:r>
+      <w:proofErr w:type="spellEnd"/>
       <w:r>
         <w:rPr>
           <w:rFonts w:ascii="Calibri" w:hAnsi="Calibri" w:cs="Calibri"/>
@@ -1354,7 +1364,7 @@
     </w:p>
     <w:tbl>
       <w:tblPr>
-        <w:tblStyle w:val="Tablanormal2"/>
+        <w:tblStyle w:val="Tabladelista1clara-nfasis3"/>
         <w:tblW w:w="0" w:type="auto"/>
         <w:tblLook w:val="04A0" w:firstRow="1" w:lastRow="0" w:firstColumn="1" w:lastColumn="0" w:noHBand="0" w:noVBand="1"/>
       </w:tblPr>
@@ -1370,11 +1380,13 @@
           <w:tcPr>
             <w:cnfStyle w:val="001000000000" w:firstRow="0" w:lastRow="0" w:firstColumn="1" w:lastColumn="0" w:oddVBand="0" w:evenVBand="0" w:oddHBand="0" w:evenHBand="0" w:firstRowFirstColumn="0" w:firstRowLastColumn="0" w:lastRowFirstColumn="0" w:lastRowLastColumn="0"/>
             <w:tcW w:w="3828" w:type="dxa"/>
+            <w:shd w:val="clear" w:color="auto" w:fill="BFBFBF" w:themeFill="background1" w:themeFillShade="BF"/>
           </w:tcPr>
           <w:p>
             <w:pPr>
               <w:jc w:val="center"/>
             </w:pPr>
+            <w:bookmarkStart w:id="2" w:name="_GoBack" w:colFirst="0" w:colLast="1"/>
             <w:r>
               <w:t>Variable</w:t>
             </w:r>
@@ -1383,6 +1395,7 @@
         <w:tc>
           <w:tcPr>
             <w:tcW w:w="4666" w:type="dxa"/>
+            <w:shd w:val="clear" w:color="auto" w:fill="BFBFBF" w:themeFill="background1" w:themeFillShade="BF"/>
           </w:tcPr>
           <w:p>
             <w:pPr>
@@ -1391,6 +1404,84 @@
             </w:pPr>
             <w:r>
               <w:t>Descripción</w:t>
+            </w:r>
+          </w:p>
+        </w:tc>
+      </w:tr>
+      <w:bookmarkEnd w:id="2"/>
+      <w:tr>
+        <w:trPr>
+          <w:cnfStyle w:val="000000100000" w:firstRow="0" w:lastRow="0" w:firstColumn="0" w:lastColumn="0" w:oddVBand="0" w:evenVBand="0" w:oddHBand="1" w:evenHBand="0" w:firstRowFirstColumn="0" w:firstRowLastColumn="0" w:lastRowFirstColumn="0" w:lastRowLastColumn="0"/>
+        </w:trPr>
+        <w:tc>
+          <w:tcPr>
+            <w:cnfStyle w:val="001000000000" w:firstRow="0" w:lastRow="0" w:firstColumn="1" w:lastColumn="0" w:oddVBand="0" w:evenVBand="0" w:oddHBand="0" w:evenHBand="0" w:firstRowFirstColumn="0" w:firstRowLastColumn="0" w:lastRowFirstColumn="0" w:lastRowLastColumn="0"/>
+            <w:tcW w:w="3828" w:type="dxa"/>
+          </w:tcPr>
+          <w:p>
+            <w:pPr>
+              <w:rPr>
+                <w:b w:val="0"/>
+                <w:bCs w:val="0"/>
+              </w:rPr>
+            </w:pPr>
+            <w:r>
+              <w:rPr>
+                <w:b w:val="0"/>
+                <w:bCs w:val="0"/>
+              </w:rPr>
+              <w:t>hotel</w:t>
+            </w:r>
+          </w:p>
+        </w:tc>
+        <w:tc>
+          <w:tcPr>
+            <w:tcW w:w="4666" w:type="dxa"/>
+          </w:tcPr>
+          <w:p>
+            <w:pPr>
+              <w:cnfStyle w:val="000000100000" w:firstRow="0" w:lastRow="0" w:firstColumn="0" w:lastColumn="0" w:oddVBand="0" w:evenVBand="0" w:oddHBand="1" w:evenHBand="0" w:firstRowFirstColumn="0" w:firstRowLastColumn="0" w:lastRowFirstColumn="0" w:lastRowLastColumn="0"/>
+            </w:pPr>
+            <w:r>
+              <w:t>Resort Hotel o City Hotel</w:t>
+            </w:r>
+          </w:p>
+        </w:tc>
+      </w:tr>
+      <w:tr>
+        <w:tc>
+          <w:tcPr>
+            <w:cnfStyle w:val="001000000000" w:firstRow="0" w:lastRow="0" w:firstColumn="1" w:lastColumn="0" w:oddVBand="0" w:evenVBand="0" w:oddHBand="0" w:evenHBand="0" w:firstRowFirstColumn="0" w:firstRowLastColumn="0" w:lastRowFirstColumn="0" w:lastRowLastColumn="0"/>
+            <w:tcW w:w="3828" w:type="dxa"/>
+          </w:tcPr>
+          <w:p>
+            <w:pPr>
+              <w:rPr>
+                <w:b w:val="0"/>
+                <w:bCs w:val="0"/>
+              </w:rPr>
+            </w:pPr>
+            <w:proofErr w:type="spellStart"/>
+            <w:r>
+              <w:rPr>
+                <w:b w:val="0"/>
+                <w:bCs w:val="0"/>
+              </w:rPr>
+              <w:t>is_canceled</w:t>
+            </w:r>
+            <w:proofErr w:type="spellEnd"/>
+          </w:p>
+        </w:tc>
+        <w:tc>
+          <w:tcPr>
+            <w:tcW w:w="4666" w:type="dxa"/>
+          </w:tcPr>
+          <w:p>
+            <w:pPr>
+              <w:cnfStyle w:val="000000000000" w:firstRow="0" w:lastRow="0" w:firstColumn="0" w:lastColumn="0" w:oddVBand="0" w:evenVBand="0" w:oddHBand="0" w:evenHBand="0" w:firstRowFirstColumn="0" w:firstRowLastColumn="0" w:lastRowFirstColumn="0" w:lastRowLastColumn="0"/>
+            </w:pPr>
+            <w:r>
+              <w:t>Valor que indica si la reserva ha sido cancelada (1) o no (0)</w:t>
             </w:r>
           </w:p>
         </w:tc>
@@ -1411,13 +1502,15 @@
                 <w:bCs w:val="0"/>
               </w:rPr>
             </w:pPr>
-            <w:r>
-              <w:rPr>
-                <w:b w:val="0"/>
-                <w:bCs w:val="0"/>
-              </w:rPr>
-              <w:t>hotel</w:t>
-            </w:r>
+            <w:proofErr w:type="spellStart"/>
+            <w:r>
+              <w:rPr>
+                <w:b w:val="0"/>
+                <w:bCs w:val="0"/>
+              </w:rPr>
+              <w:t>lead_time</w:t>
+            </w:r>
+            <w:proofErr w:type="spellEnd"/>
           </w:p>
         </w:tc>
         <w:tc>
@@ -1429,7 +1522,10 @@
               <w:cnfStyle w:val="000000100000" w:firstRow="0" w:lastRow="0" w:firstColumn="0" w:lastColumn="0" w:oddVBand="0" w:evenVBand="0" w:oddHBand="1" w:evenHBand="0" w:firstRowFirstColumn="0" w:firstRowLastColumn="0" w:lastRowFirstColumn="0" w:lastRowLastColumn="0"/>
             </w:pPr>
             <w:r>
-              <w:t>Resort Hotel o City Hotel</w:t>
+              <w:t xml:space="preserve">Número de días que </w:t>
+            </w:r>
+            <w:r>
+              <w:t>pasaron entre la fecha de la reservada agendada en el Sistema Operativo Hotelero y la fecha de llegada</w:t>
             </w:r>
           </w:p>
         </w:tc>
@@ -1447,13 +1543,15 @@
                 <w:bCs w:val="0"/>
               </w:rPr>
             </w:pPr>
-            <w:r>
-              <w:rPr>
-                <w:b w:val="0"/>
-                <w:bCs w:val="0"/>
-              </w:rPr>
-              <w:t>is_canceled</w:t>
-            </w:r>
+            <w:proofErr w:type="spellStart"/>
+            <w:r>
+              <w:rPr>
+                <w:b w:val="0"/>
+                <w:bCs w:val="0"/>
+              </w:rPr>
+              <w:t>arrival_date_year</w:t>
+            </w:r>
+            <w:proofErr w:type="spellEnd"/>
           </w:p>
         </w:tc>
         <w:tc>
@@ -1465,7 +1563,7 @@
               <w:cnfStyle w:val="000000000000" w:firstRow="0" w:lastRow="0" w:firstColumn="0" w:lastColumn="0" w:oddVBand="0" w:evenVBand="0" w:oddHBand="0" w:evenHBand="0" w:firstRowFirstColumn="0" w:firstRowLastColumn="0" w:lastRowFirstColumn="0" w:lastRowLastColumn="0"/>
             </w:pPr>
             <w:r>
-              <w:t>Valor que indica si la reserva ha sido cancelada (1) o no (0)</w:t>
+              <w:t>Año de fecha de llegada</w:t>
             </w:r>
           </w:p>
         </w:tc>
@@ -1486,13 +1584,15 @@
                 <w:bCs w:val="0"/>
               </w:rPr>
             </w:pPr>
-            <w:r>
-              <w:rPr>
-                <w:b w:val="0"/>
-                <w:bCs w:val="0"/>
-              </w:rPr>
-              <w:t>lead_time</w:t>
-            </w:r>
+            <w:proofErr w:type="spellStart"/>
+            <w:r>
+              <w:rPr>
+                <w:b w:val="0"/>
+                <w:bCs w:val="0"/>
+              </w:rPr>
+              <w:t>arrival_date_month</w:t>
+            </w:r>
+            <w:proofErr w:type="spellEnd"/>
           </w:p>
         </w:tc>
         <w:tc>
@@ -1504,10 +1604,7 @@
               <w:cnfStyle w:val="000000100000" w:firstRow="0" w:lastRow="0" w:firstColumn="0" w:lastColumn="0" w:oddVBand="0" w:evenVBand="0" w:oddHBand="1" w:evenHBand="0" w:firstRowFirstColumn="0" w:firstRowLastColumn="0" w:lastRowFirstColumn="0" w:lastRowLastColumn="0"/>
             </w:pPr>
             <w:r>
-              <w:t xml:space="preserve">Número de días que </w:t>
-            </w:r>
-            <w:r>
-              <w:t>pasaron entre la fecha de la reservada agendada en el Sistema Operativo Hotelero y la fecha de llegada</w:t>
+              <w:t>Mes de fecha de llegada</w:t>
             </w:r>
           </w:p>
         </w:tc>
@@ -1525,13 +1622,15 @@
                 <w:bCs w:val="0"/>
               </w:rPr>
             </w:pPr>
-            <w:r>
-              <w:rPr>
-                <w:b w:val="0"/>
-                <w:bCs w:val="0"/>
-              </w:rPr>
-              <w:t>arrival_date_year</w:t>
-            </w:r>
+            <w:proofErr w:type="spellStart"/>
+            <w:r>
+              <w:rPr>
+                <w:b w:val="0"/>
+                <w:bCs w:val="0"/>
+              </w:rPr>
+              <w:t>arrival_date_week_number</w:t>
+            </w:r>
+            <w:proofErr w:type="spellEnd"/>
           </w:p>
         </w:tc>
         <w:tc>
@@ -1543,7 +1642,7 @@
               <w:cnfStyle w:val="000000000000" w:firstRow="0" w:lastRow="0" w:firstColumn="0" w:lastColumn="0" w:oddVBand="0" w:evenVBand="0" w:oddHBand="0" w:evenHBand="0" w:firstRowFirstColumn="0" w:firstRowLastColumn="0" w:lastRowFirstColumn="0" w:lastRowLastColumn="0"/>
             </w:pPr>
             <w:r>
-              <w:t>Año de fecha de llegada</w:t>
+              <w:t>Número de semana del año para la fecha de llegada</w:t>
             </w:r>
           </w:p>
         </w:tc>
@@ -1564,13 +1663,15 @@
                 <w:bCs w:val="0"/>
               </w:rPr>
             </w:pPr>
-            <w:r>
-              <w:rPr>
-                <w:b w:val="0"/>
-                <w:bCs w:val="0"/>
-              </w:rPr>
-              <w:t>arrival_date_month</w:t>
-            </w:r>
+            <w:proofErr w:type="spellStart"/>
+            <w:r>
+              <w:rPr>
+                <w:b w:val="0"/>
+                <w:bCs w:val="0"/>
+              </w:rPr>
+              <w:t>arrival_date_day_of_month</w:t>
+            </w:r>
+            <w:proofErr w:type="spellEnd"/>
           </w:p>
         </w:tc>
         <w:tc>
@@ -1582,7 +1683,7 @@
               <w:cnfStyle w:val="000000100000" w:firstRow="0" w:lastRow="0" w:firstColumn="0" w:lastColumn="0" w:oddVBand="0" w:evenVBand="0" w:oddHBand="1" w:evenHBand="0" w:firstRowFirstColumn="0" w:firstRowLastColumn="0" w:lastRowFirstColumn="0" w:lastRowLastColumn="0"/>
             </w:pPr>
             <w:r>
-              <w:t>Mes de fecha de llegada</w:t>
+              <w:t>Día de fecha de llegada</w:t>
             </w:r>
           </w:p>
         </w:tc>
@@ -1600,13 +1701,15 @@
                 <w:bCs w:val="0"/>
               </w:rPr>
             </w:pPr>
-            <w:r>
-              <w:rPr>
-                <w:b w:val="0"/>
-                <w:bCs w:val="0"/>
-              </w:rPr>
-              <w:t>arrival_date_week_number</w:t>
-            </w:r>
+            <w:proofErr w:type="spellStart"/>
+            <w:r>
+              <w:rPr>
+                <w:b w:val="0"/>
+                <w:bCs w:val="0"/>
+              </w:rPr>
+              <w:t>stays_in_weekend_nights</w:t>
+            </w:r>
+            <w:proofErr w:type="spellEnd"/>
           </w:p>
         </w:tc>
         <w:tc>
@@ -1618,7 +1721,19 @@
               <w:cnfStyle w:val="000000000000" w:firstRow="0" w:lastRow="0" w:firstColumn="0" w:lastColumn="0" w:oddVBand="0" w:evenVBand="0" w:oddHBand="0" w:evenHBand="0" w:firstRowFirstColumn="0" w:firstRowLastColumn="0" w:lastRowFirstColumn="0" w:lastRowLastColumn="0"/>
             </w:pPr>
             <w:r>
-              <w:t>Número de semana del año para la fecha de llegada</w:t>
+              <w:t xml:space="preserve">Número de noches de fin de semana (sábado o domingo) que el huésped se </w:t>
+            </w:r>
+            <w:r>
+              <w:t>hospedó</w:t>
+            </w:r>
+            <w:r>
+              <w:t xml:space="preserve"> o agendó </w:t>
+            </w:r>
+            <w:r>
+              <w:t>hospedaje</w:t>
+            </w:r>
+            <w:r>
+              <w:t xml:space="preserve"> en el hotel</w:t>
             </w:r>
           </w:p>
         </w:tc>
@@ -1639,13 +1754,15 @@
                 <w:bCs w:val="0"/>
               </w:rPr>
             </w:pPr>
-            <w:r>
-              <w:rPr>
-                <w:b w:val="0"/>
-                <w:bCs w:val="0"/>
-              </w:rPr>
-              <w:t>arrival_date_day_of_month</w:t>
-            </w:r>
+            <w:proofErr w:type="spellStart"/>
+            <w:r>
+              <w:rPr>
+                <w:b w:val="0"/>
+                <w:bCs w:val="0"/>
+              </w:rPr>
+              <w:t>stays_in_week_nights</w:t>
+            </w:r>
+            <w:proofErr w:type="spellEnd"/>
           </w:p>
         </w:tc>
         <w:tc>
@@ -1657,7 +1774,7 @@
               <w:cnfStyle w:val="000000100000" w:firstRow="0" w:lastRow="0" w:firstColumn="0" w:lastColumn="0" w:oddVBand="0" w:evenVBand="0" w:oddHBand="1" w:evenHBand="0" w:firstRowFirstColumn="0" w:firstRowLastColumn="0" w:lastRowFirstColumn="0" w:lastRowLastColumn="0"/>
             </w:pPr>
             <w:r>
-              <w:t>Día de fecha de llegada</w:t>
+              <w:t>Número de noches de semana (lunes a viernes) que el huésped se hospedó o agendó hospedaje en el hotel</w:t>
             </w:r>
           </w:p>
         </w:tc>
@@ -1675,13 +1792,15 @@
                 <w:bCs w:val="0"/>
               </w:rPr>
             </w:pPr>
-            <w:r>
-              <w:rPr>
-                <w:b w:val="0"/>
-                <w:bCs w:val="0"/>
-              </w:rPr>
-              <w:t>stays_in_weekend_nights</w:t>
-            </w:r>
+            <w:proofErr w:type="spellStart"/>
+            <w:r>
+              <w:rPr>
+                <w:b w:val="0"/>
+                <w:bCs w:val="0"/>
+              </w:rPr>
+              <w:t>adults</w:t>
+            </w:r>
+            <w:proofErr w:type="spellEnd"/>
           </w:p>
         </w:tc>
         <w:tc>
@@ -1693,19 +1812,7 @@
               <w:cnfStyle w:val="000000000000" w:firstRow="0" w:lastRow="0" w:firstColumn="0" w:lastColumn="0" w:oddVBand="0" w:evenVBand="0" w:oddHBand="0" w:evenHBand="0" w:firstRowFirstColumn="0" w:firstRowLastColumn="0" w:lastRowFirstColumn="0" w:lastRowLastColumn="0"/>
             </w:pPr>
             <w:r>
-              <w:t xml:space="preserve">Número de noches de fin de semana (sábado o domingo) que el huésped se </w:t>
-            </w:r>
-            <w:r>
-              <w:t>hospedó</w:t>
-            </w:r>
-            <w:r>
-              <w:t xml:space="preserve"> o agendó </w:t>
-            </w:r>
-            <w:r>
-              <w:t>hospedaje</w:t>
-            </w:r>
-            <w:r>
-              <w:t xml:space="preserve"> en el hotel</w:t>
+              <w:t>Número de adultos</w:t>
             </w:r>
           </w:p>
         </w:tc>
@@ -1726,13 +1833,15 @@
                 <w:bCs w:val="0"/>
               </w:rPr>
             </w:pPr>
-            <w:r>
-              <w:rPr>
-                <w:b w:val="0"/>
-                <w:bCs w:val="0"/>
-              </w:rPr>
-              <w:t>stays_in_week_nights</w:t>
-            </w:r>
+            <w:proofErr w:type="spellStart"/>
+            <w:r>
+              <w:rPr>
+                <w:b w:val="0"/>
+                <w:bCs w:val="0"/>
+              </w:rPr>
+              <w:t>children</w:t>
+            </w:r>
+            <w:proofErr w:type="spellEnd"/>
           </w:p>
         </w:tc>
         <w:tc>
@@ -1744,7 +1853,7 @@
               <w:cnfStyle w:val="000000100000" w:firstRow="0" w:lastRow="0" w:firstColumn="0" w:lastColumn="0" w:oddVBand="0" w:evenVBand="0" w:oddHBand="1" w:evenHBand="0" w:firstRowFirstColumn="0" w:firstRowLastColumn="0" w:lastRowFirstColumn="0" w:lastRowLastColumn="0"/>
             </w:pPr>
             <w:r>
-              <w:t>Número de noches de semana (lunes a viernes) que el huésped se hospedó o agendó hospedaje en el hotel</w:t>
+              <w:t>Número de niños</w:t>
             </w:r>
           </w:p>
         </w:tc>
@@ -1762,13 +1871,15 @@
                 <w:bCs w:val="0"/>
               </w:rPr>
             </w:pPr>
-            <w:r>
-              <w:rPr>
-                <w:b w:val="0"/>
-                <w:bCs w:val="0"/>
-              </w:rPr>
-              <w:t>adults</w:t>
-            </w:r>
+            <w:proofErr w:type="spellStart"/>
+            <w:r>
+              <w:rPr>
+                <w:b w:val="0"/>
+                <w:bCs w:val="0"/>
+              </w:rPr>
+              <w:t>babies</w:t>
+            </w:r>
+            <w:proofErr w:type="spellEnd"/>
           </w:p>
         </w:tc>
         <w:tc>
@@ -1780,7 +1891,7 @@
               <w:cnfStyle w:val="000000000000" w:firstRow="0" w:lastRow="0" w:firstColumn="0" w:lastColumn="0" w:oddVBand="0" w:evenVBand="0" w:oddHBand="0" w:evenHBand="0" w:firstRowFirstColumn="0" w:firstRowLastColumn="0" w:lastRowFirstColumn="0" w:lastRowLastColumn="0"/>
             </w:pPr>
             <w:r>
-              <w:t>Número de adultos</w:t>
+              <w:t>Número de bebés</w:t>
             </w:r>
           </w:p>
         </w:tc>
@@ -1801,13 +1912,15 @@
                 <w:bCs w:val="0"/>
               </w:rPr>
             </w:pPr>
-            <w:r>
-              <w:rPr>
-                <w:b w:val="0"/>
-                <w:bCs w:val="0"/>
-              </w:rPr>
-              <w:t>children</w:t>
-            </w:r>
+            <w:proofErr w:type="spellStart"/>
+            <w:r>
+              <w:rPr>
+                <w:b w:val="0"/>
+                <w:bCs w:val="0"/>
+              </w:rPr>
+              <w:t>meal</w:t>
+            </w:r>
+            <w:proofErr w:type="spellEnd"/>
           </w:p>
         </w:tc>
         <w:tc>
@@ -1819,7 +1932,55 @@
               <w:cnfStyle w:val="000000100000" w:firstRow="0" w:lastRow="0" w:firstColumn="0" w:lastColumn="0" w:oddVBand="0" w:evenVBand="0" w:oddHBand="1" w:evenHBand="0" w:firstRowFirstColumn="0" w:firstRowLastColumn="0" w:lastRowFirstColumn="0" w:lastRowLastColumn="0"/>
             </w:pPr>
             <w:r>
-              <w:t>Número de niños</w:t>
+              <w:t xml:space="preserve">Tipo de comida reservada. </w:t>
+            </w:r>
+            <w:proofErr w:type="spellStart"/>
+            <w:r>
+              <w:t>Undefined</w:t>
+            </w:r>
+            <w:proofErr w:type="spellEnd"/>
+            <w:r>
+              <w:t xml:space="preserve">/SC – paquete sin comida; BB – </w:t>
+            </w:r>
+            <w:proofErr w:type="spellStart"/>
+            <w:r>
+              <w:t>Bed</w:t>
+            </w:r>
+            <w:proofErr w:type="spellEnd"/>
+            <w:r>
+              <w:t xml:space="preserve"> &amp; and </w:t>
+            </w:r>
+            <w:proofErr w:type="spellStart"/>
+            <w:r>
+              <w:t>Breakfast</w:t>
+            </w:r>
+            <w:proofErr w:type="spellEnd"/>
+            <w:r>
+              <w:t xml:space="preserve"> - Desayuno y cama; HB – </w:t>
+            </w:r>
+            <w:proofErr w:type="spellStart"/>
+            <w:r>
+              <w:t>Half</w:t>
+            </w:r>
+            <w:proofErr w:type="spellEnd"/>
+            <w:r>
+              <w:t xml:space="preserve"> </w:t>
+            </w:r>
+            <w:proofErr w:type="spellStart"/>
+            <w:r>
+              <w:t>Board</w:t>
+            </w:r>
+            <w:proofErr w:type="spellEnd"/>
+            <w:r>
+              <w:t xml:space="preserve"> - Medio paquete; FB – Full </w:t>
+            </w:r>
+            <w:proofErr w:type="spellStart"/>
+            <w:r>
+              <w:t>Board</w:t>
+            </w:r>
+            <w:proofErr w:type="spellEnd"/>
+            <w:r>
+              <w:t xml:space="preserve"> - Paquete completo</w:t>
             </w:r>
           </w:p>
         </w:tc>
@@ -1842,7 +2003,7 @@
                 <w:b w:val="0"/>
                 <w:bCs w:val="0"/>
               </w:rPr>
-              <w:t>babies</w:t>
+              <w:t>country</w:t>
             </w:r>
           </w:p>
         </w:tc>
@@ -1855,7 +2016,7 @@
               <w:cnfStyle w:val="000000000000" w:firstRow="0" w:lastRow="0" w:firstColumn="0" w:lastColumn="0" w:oddVBand="0" w:evenVBand="0" w:oddHBand="0" w:evenHBand="0" w:firstRowFirstColumn="0" w:firstRowLastColumn="0" w:lastRowFirstColumn="0" w:lastRowLastColumn="0"/>
             </w:pPr>
             <w:r>
-              <w:t>Número de bebés</w:t>
+              <w:t>País de origen (Formato ISO)</w:t>
             </w:r>
           </w:p>
         </w:tc>
@@ -1876,13 +2037,16 @@
                 <w:bCs w:val="0"/>
               </w:rPr>
             </w:pPr>
-            <w:r>
-              <w:rPr>
-                <w:b w:val="0"/>
-                <w:bCs w:val="0"/>
-              </w:rPr>
-              <w:t>meal</w:t>
-            </w:r>
+            <w:proofErr w:type="spellStart"/>
+            <w:r>
+              <w:rPr>
+                <w:b w:val="0"/>
+                <w:bCs w:val="0"/>
+              </w:rPr>
+              <w:lastRenderedPageBreak/>
+              <w:t>market_segment</w:t>
+            </w:r>
+            <w:proofErr w:type="spellEnd"/>
           </w:p>
         </w:tc>
         <w:tc>
@@ -1894,7 +2058,31 @@
               <w:cnfStyle w:val="000000100000" w:firstRow="0" w:lastRow="0" w:firstColumn="0" w:lastColumn="0" w:oddVBand="0" w:evenVBand="0" w:oddHBand="1" w:evenHBand="0" w:firstRowFirstColumn="0" w:firstRowLastColumn="0" w:lastRowFirstColumn="0" w:lastRowLastColumn="0"/>
             </w:pPr>
             <w:r>
-              <w:t>Tipo de comida reservada. Undefined/SC – paquete sin comida; BB – Bed &amp; and Breakfast - Desayuno y cama; HB – Half Board - Medio paquete; FB – Full Board - Paquete completo</w:t>
+              <w:t xml:space="preserve">Mercado de segmento objetivo. TA – </w:t>
+            </w:r>
+            <w:proofErr w:type="spellStart"/>
+            <w:r>
+              <w:t>Travel</w:t>
+            </w:r>
+            <w:proofErr w:type="spellEnd"/>
+            <w:r>
+              <w:t xml:space="preserve"> </w:t>
+            </w:r>
+            <w:proofErr w:type="spellStart"/>
+            <w:r>
+              <w:t>Agents</w:t>
+            </w:r>
+            <w:proofErr w:type="spellEnd"/>
+            <w:r>
+              <w:t xml:space="preserve"> – Agentes de viaje; TO – Tour </w:t>
+            </w:r>
+            <w:proofErr w:type="spellStart"/>
+            <w:r>
+              <w:t>Operators</w:t>
+            </w:r>
+            <w:proofErr w:type="spellEnd"/>
+            <w:r>
+              <w:t xml:space="preserve"> – Operadores turísticos</w:t>
             </w:r>
           </w:p>
         </w:tc>
@@ -1912,13 +2100,15 @@
                 <w:bCs w:val="0"/>
               </w:rPr>
             </w:pPr>
-            <w:r>
-              <w:rPr>
-                <w:b w:val="0"/>
-                <w:bCs w:val="0"/>
-              </w:rPr>
-              <w:t>country</w:t>
-            </w:r>
+            <w:proofErr w:type="spellStart"/>
+            <w:r>
+              <w:rPr>
+                <w:b w:val="0"/>
+                <w:bCs w:val="0"/>
+              </w:rPr>
+              <w:t>distribution_channel</w:t>
+            </w:r>
+            <w:proofErr w:type="spellEnd"/>
           </w:p>
         </w:tc>
         <w:tc>
@@ -1930,7 +2120,31 @@
               <w:cnfStyle w:val="000000000000" w:firstRow="0" w:lastRow="0" w:firstColumn="0" w:lastColumn="0" w:oddVBand="0" w:evenVBand="0" w:oddHBand="0" w:evenHBand="0" w:firstRowFirstColumn="0" w:firstRowLastColumn="0" w:lastRowFirstColumn="0" w:lastRowLastColumn="0"/>
             </w:pPr>
             <w:r>
-              <w:t>País de origen (Formato ISO)</w:t>
+              <w:t xml:space="preserve">Canal de distribución de reservas. TA – </w:t>
+            </w:r>
+            <w:proofErr w:type="spellStart"/>
+            <w:r>
+              <w:t>Travel</w:t>
+            </w:r>
+            <w:proofErr w:type="spellEnd"/>
+            <w:r>
+              <w:t xml:space="preserve"> </w:t>
+            </w:r>
+            <w:proofErr w:type="spellStart"/>
+            <w:r>
+              <w:t>Agents</w:t>
+            </w:r>
+            <w:proofErr w:type="spellEnd"/>
+            <w:r>
+              <w:t xml:space="preserve"> – Agentes de viaje; TO – Tour </w:t>
+            </w:r>
+            <w:proofErr w:type="spellStart"/>
+            <w:r>
+              <w:t>Operators</w:t>
+            </w:r>
+            <w:proofErr w:type="spellEnd"/>
+            <w:r>
+              <w:t xml:space="preserve"> – Operadores turísticos</w:t>
             </w:r>
           </w:p>
         </w:tc>
@@ -1951,14 +2165,15 @@
                 <w:bCs w:val="0"/>
               </w:rPr>
             </w:pPr>
-            <w:r>
-              <w:rPr>
-                <w:b w:val="0"/>
-                <w:bCs w:val="0"/>
-              </w:rPr>
-              <w:lastRenderedPageBreak/>
-              <w:t>market_segment</w:t>
-            </w:r>
+            <w:proofErr w:type="spellStart"/>
+            <w:r>
+              <w:rPr>
+                <w:b w:val="0"/>
+                <w:bCs w:val="0"/>
+              </w:rPr>
+              <w:t>is_repeated_guest</w:t>
+            </w:r>
+            <w:proofErr w:type="spellEnd"/>
           </w:p>
         </w:tc>
         <w:tc>
@@ -1970,7 +2185,7 @@
               <w:cnfStyle w:val="000000100000" w:firstRow="0" w:lastRow="0" w:firstColumn="0" w:lastColumn="0" w:oddVBand="0" w:evenVBand="0" w:oddHBand="1" w:evenHBand="0" w:firstRowFirstColumn="0" w:firstRowLastColumn="0" w:lastRowFirstColumn="0" w:lastRowLastColumn="0"/>
             </w:pPr>
             <w:r>
-              <w:t>Mercado de segmento objetivo. TA – Travel Agents – Agentes de viaje; TO – Tour Operators – Operadores turísticos</w:t>
+              <w:t>Valor que indica si el nombre en la reserva es de un huésped repetido (1) o no (0)</w:t>
             </w:r>
           </w:p>
         </w:tc>
@@ -1988,13 +2203,15 @@
                 <w:bCs w:val="0"/>
               </w:rPr>
             </w:pPr>
-            <w:r>
-              <w:rPr>
-                <w:b w:val="0"/>
-                <w:bCs w:val="0"/>
-              </w:rPr>
-              <w:t>distribution_channel</w:t>
-            </w:r>
+            <w:proofErr w:type="spellStart"/>
+            <w:r>
+              <w:rPr>
+                <w:b w:val="0"/>
+                <w:bCs w:val="0"/>
+              </w:rPr>
+              <w:t>previous_cancellations</w:t>
+            </w:r>
+            <w:proofErr w:type="spellEnd"/>
           </w:p>
         </w:tc>
         <w:tc>
@@ -2006,7 +2223,7 @@
               <w:cnfStyle w:val="000000000000" w:firstRow="0" w:lastRow="0" w:firstColumn="0" w:lastColumn="0" w:oddVBand="0" w:evenVBand="0" w:oddHBand="0" w:evenHBand="0" w:firstRowFirstColumn="0" w:firstRowLastColumn="0" w:lastRowFirstColumn="0" w:lastRowLastColumn="0"/>
             </w:pPr>
             <w:r>
-              <w:t>Canal de distribución de reservas. TA – Travel Agents – Agentes de viaje; TO – Tour Operators – Operadores turísticos</w:t>
+              <w:t>Número de reservas anteriormente canceladas por un huésped antes de la presente reserva</w:t>
             </w:r>
           </w:p>
         </w:tc>
@@ -2027,13 +2244,15 @@
                 <w:bCs w:val="0"/>
               </w:rPr>
             </w:pPr>
-            <w:r>
-              <w:rPr>
-                <w:b w:val="0"/>
-                <w:bCs w:val="0"/>
-              </w:rPr>
-              <w:t>is_repeated_guest</w:t>
-            </w:r>
+            <w:proofErr w:type="spellStart"/>
+            <w:r>
+              <w:rPr>
+                <w:b w:val="0"/>
+                <w:bCs w:val="0"/>
+              </w:rPr>
+              <w:t>previous_bookings_not_canceled</w:t>
+            </w:r>
+            <w:proofErr w:type="spellEnd"/>
           </w:p>
         </w:tc>
         <w:tc>
@@ -2045,7 +2264,16 @@
               <w:cnfStyle w:val="000000100000" w:firstRow="0" w:lastRow="0" w:firstColumn="0" w:lastColumn="0" w:oddVBand="0" w:evenVBand="0" w:oddHBand="1" w:evenHBand="0" w:firstRowFirstColumn="0" w:firstRowLastColumn="0" w:lastRowFirstColumn="0" w:lastRowLastColumn="0"/>
             </w:pPr>
             <w:r>
-              <w:t>Valor que indica si el nombre en la reserva es de un huésped repetido (1) o no (0)</w:t>
+              <w:t xml:space="preserve">Número de reservas </w:t>
+            </w:r>
+            <w:r>
+              <w:t xml:space="preserve">anteriormente </w:t>
+            </w:r>
+            <w:r>
+              <w:t xml:space="preserve">no canceladas </w:t>
+            </w:r>
+            <w:r>
+              <w:t>por un huésped antes de la presente reserva</w:t>
             </w:r>
           </w:p>
         </w:tc>
@@ -2063,13 +2291,15 @@
                 <w:bCs w:val="0"/>
               </w:rPr>
             </w:pPr>
-            <w:r>
-              <w:rPr>
-                <w:b w:val="0"/>
-                <w:bCs w:val="0"/>
-              </w:rPr>
-              <w:t>previous_cancellations</w:t>
-            </w:r>
+            <w:proofErr w:type="spellStart"/>
+            <w:r>
+              <w:rPr>
+                <w:b w:val="0"/>
+                <w:bCs w:val="0"/>
+              </w:rPr>
+              <w:t>reserved_room_type</w:t>
+            </w:r>
+            <w:proofErr w:type="spellEnd"/>
           </w:p>
         </w:tc>
         <w:tc>
@@ -2081,7 +2311,7 @@
               <w:cnfStyle w:val="000000000000" w:firstRow="0" w:lastRow="0" w:firstColumn="0" w:lastColumn="0" w:oddVBand="0" w:evenVBand="0" w:oddHBand="0" w:evenHBand="0" w:firstRowFirstColumn="0" w:firstRowLastColumn="0" w:lastRowFirstColumn="0" w:lastRowLastColumn="0"/>
             </w:pPr>
             <w:r>
-              <w:t>Número de reservas anteriormente canceladas por un huésped antes de la presente reserva</w:t>
+              <w:t xml:space="preserve">Código del tipo de habitación reservado. Presentado en vez de la designación por razones de anonimato. </w:t>
             </w:r>
           </w:p>
         </w:tc>
@@ -2102,13 +2332,15 @@
                 <w:bCs w:val="0"/>
               </w:rPr>
             </w:pPr>
-            <w:r>
-              <w:rPr>
-                <w:b w:val="0"/>
-                <w:bCs w:val="0"/>
-              </w:rPr>
-              <w:t>previous_bookings_not_canceled</w:t>
-            </w:r>
+            <w:proofErr w:type="spellStart"/>
+            <w:r>
+              <w:rPr>
+                <w:b w:val="0"/>
+                <w:bCs w:val="0"/>
+              </w:rPr>
+              <w:t>assigned_room_type</w:t>
+            </w:r>
+            <w:proofErr w:type="spellEnd"/>
           </w:p>
         </w:tc>
         <w:tc>
@@ -2120,16 +2352,7 @@
               <w:cnfStyle w:val="000000100000" w:firstRow="0" w:lastRow="0" w:firstColumn="0" w:lastColumn="0" w:oddVBand="0" w:evenVBand="0" w:oddHBand="1" w:evenHBand="0" w:firstRowFirstColumn="0" w:firstRowLastColumn="0" w:lastRowFirstColumn="0" w:lastRowLastColumn="0"/>
             </w:pPr>
             <w:r>
-              <w:t xml:space="preserve">Número de reservas </w:t>
-            </w:r>
-            <w:r>
-              <w:t xml:space="preserve">anteriormente </w:t>
-            </w:r>
-            <w:r>
-              <w:t xml:space="preserve">no canceladas </w:t>
-            </w:r>
-            <w:r>
-              <w:t>por un huésped antes de la presente reserva</w:t>
+              <w:t>Código del tipo de habitación asignado a la reserva. A veces el tipo de habitación asignado difiere del reservado por razones de funcionamiento del hotel. Presentado en vez de la designación por razones de anonimato.</w:t>
             </w:r>
           </w:p>
         </w:tc>
@@ -2147,13 +2370,15 @@
                 <w:bCs w:val="0"/>
               </w:rPr>
             </w:pPr>
-            <w:r>
-              <w:rPr>
-                <w:b w:val="0"/>
-                <w:bCs w:val="0"/>
-              </w:rPr>
-              <w:t>reserved_room_type</w:t>
-            </w:r>
+            <w:proofErr w:type="spellStart"/>
+            <w:r>
+              <w:rPr>
+                <w:b w:val="0"/>
+                <w:bCs w:val="0"/>
+              </w:rPr>
+              <w:t>booking_changes</w:t>
+            </w:r>
+            <w:proofErr w:type="spellEnd"/>
           </w:p>
         </w:tc>
         <w:tc>
@@ -2165,7 +2390,18 @@
               <w:cnfStyle w:val="000000000000" w:firstRow="0" w:lastRow="0" w:firstColumn="0" w:lastColumn="0" w:oddVBand="0" w:evenVBand="0" w:oddHBand="0" w:evenHBand="0" w:firstRowFirstColumn="0" w:firstRowLastColumn="0" w:lastRowFirstColumn="0" w:lastRowLastColumn="0"/>
             </w:pPr>
             <w:r>
-              <w:t xml:space="preserve">Código del tipo de habitación reservado. Presentado en vez de la designación por razones de anonimato. </w:t>
+              <w:t>Número de cambios</w:t>
+            </w:r>
+            <w:r>
+              <w:t xml:space="preserve"> hechos en la reserva desde el momento en el que ha sido ingresada al Sistema Operativo Hotelero hasta el momento del </w:t>
+            </w:r>
+            <w:proofErr w:type="spellStart"/>
+            <w:r>
+              <w:t>check</w:t>
+            </w:r>
+            <w:proofErr w:type="spellEnd"/>
+            <w:r>
+              <w:t>-in o cancelación.</w:t>
             </w:r>
           </w:p>
         </w:tc>
@@ -2186,13 +2422,15 @@
                 <w:bCs w:val="0"/>
               </w:rPr>
             </w:pPr>
-            <w:r>
-              <w:rPr>
-                <w:b w:val="0"/>
-                <w:bCs w:val="0"/>
-              </w:rPr>
-              <w:t>assigned_room_type</w:t>
-            </w:r>
+            <w:proofErr w:type="spellStart"/>
+            <w:r>
+              <w:rPr>
+                <w:b w:val="0"/>
+                <w:bCs w:val="0"/>
+              </w:rPr>
+              <w:t>deposit_type</w:t>
+            </w:r>
+            <w:proofErr w:type="spellEnd"/>
           </w:p>
         </w:tc>
         <w:tc>
@@ -2204,7 +2442,49 @@
               <w:cnfStyle w:val="000000100000" w:firstRow="0" w:lastRow="0" w:firstColumn="0" w:lastColumn="0" w:oddVBand="0" w:evenVBand="0" w:oddHBand="1" w:evenHBand="0" w:firstRowFirstColumn="0" w:firstRowLastColumn="0" w:lastRowFirstColumn="0" w:lastRowLastColumn="0"/>
             </w:pPr>
             <w:r>
-              <w:t>Código del tipo de habitación asignado a la reserva. A veces el tipo de habitación asignado difiere del reservado por razones de funcionamiento del hotel. Presentado en vez de la designación por razones de anonimato.</w:t>
+              <w:t xml:space="preserve">Indicación si el </w:t>
+            </w:r>
+            <w:r>
+              <w:t>cliente</w:t>
+            </w:r>
+            <w:r>
+              <w:t xml:space="preserve"> ha hecho un depósito para garantizar la reserva. No </w:t>
+            </w:r>
+            <w:proofErr w:type="spellStart"/>
+            <w:r>
+              <w:t>Deposit</w:t>
+            </w:r>
+            <w:proofErr w:type="spellEnd"/>
+            <w:r>
+              <w:t xml:space="preserve"> – No Depósito – no se ha hecho un depósito; Non </w:t>
+            </w:r>
+            <w:proofErr w:type="spellStart"/>
+            <w:r>
+              <w:t>Refund</w:t>
+            </w:r>
+            <w:proofErr w:type="spellEnd"/>
+            <w:r>
+              <w:t xml:space="preserve"> – No Reembolso </w:t>
+            </w:r>
+            <w:r>
+              <w:t>–</w:t>
+            </w:r>
+            <w:r>
+              <w:t xml:space="preserve"> </w:t>
+            </w:r>
+            <w:r>
+              <w:t xml:space="preserve">depósito realizado en el valor del costo total de hospedaje; </w:t>
+            </w:r>
+            <w:proofErr w:type="spellStart"/>
+            <w:r>
+              <w:t>Refundable</w:t>
+            </w:r>
+            <w:proofErr w:type="spellEnd"/>
+            <w:r>
+              <w:t xml:space="preserve"> – Reembolsable – depósito realizado con valor menor al costo total de hospedaje </w:t>
+            </w:r>
+            <w:r>
+              <w:t xml:space="preserve"> </w:t>
             </w:r>
           </w:p>
         </w:tc>
@@ -2222,13 +2502,15 @@
                 <w:bCs w:val="0"/>
               </w:rPr>
             </w:pPr>
-            <w:r>
-              <w:rPr>
-                <w:b w:val="0"/>
-                <w:bCs w:val="0"/>
-              </w:rPr>
-              <w:t>booking_changes</w:t>
-            </w:r>
+            <w:proofErr w:type="spellStart"/>
+            <w:r>
+              <w:rPr>
+                <w:b w:val="0"/>
+                <w:bCs w:val="0"/>
+              </w:rPr>
+              <w:t>agent</w:t>
+            </w:r>
+            <w:proofErr w:type="spellEnd"/>
           </w:p>
         </w:tc>
         <w:tc>
@@ -2240,10 +2522,7 @@
               <w:cnfStyle w:val="000000000000" w:firstRow="0" w:lastRow="0" w:firstColumn="0" w:lastColumn="0" w:oddVBand="0" w:evenVBand="0" w:oddHBand="0" w:evenHBand="0" w:firstRowFirstColumn="0" w:firstRowLastColumn="0" w:lastRowFirstColumn="0" w:lastRowLastColumn="0"/>
             </w:pPr>
             <w:r>
-              <w:t>Número de cambios</w:t>
-            </w:r>
-            <w:r>
-              <w:t xml:space="preserve"> hechos en la reserva desde el momento en el que ha sido ingresada al Sistema Operativo Hotelero hasta el momento del check-in o cancelación.</w:t>
+              <w:t>ID de la agencia de viaje que hizo la reserva</w:t>
             </w:r>
           </w:p>
         </w:tc>
@@ -2264,13 +2543,15 @@
                 <w:bCs w:val="0"/>
               </w:rPr>
             </w:pPr>
-            <w:r>
-              <w:rPr>
-                <w:b w:val="0"/>
-                <w:bCs w:val="0"/>
-              </w:rPr>
-              <w:t>deposit_type</w:t>
-            </w:r>
+            <w:proofErr w:type="spellStart"/>
+            <w:r>
+              <w:rPr>
+                <w:b w:val="0"/>
+                <w:bCs w:val="0"/>
+              </w:rPr>
+              <w:t>company</w:t>
+            </w:r>
+            <w:proofErr w:type="spellEnd"/>
           </w:p>
         </w:tc>
         <w:tc>
@@ -2282,25 +2563,7 @@
               <w:cnfStyle w:val="000000100000" w:firstRow="0" w:lastRow="0" w:firstColumn="0" w:lastColumn="0" w:oddVBand="0" w:evenVBand="0" w:oddHBand="1" w:evenHBand="0" w:firstRowFirstColumn="0" w:firstRowLastColumn="0" w:lastRowFirstColumn="0" w:lastRowLastColumn="0"/>
             </w:pPr>
             <w:r>
-              <w:t xml:space="preserve">Indicación si el </w:t>
-            </w:r>
-            <w:r>
-              <w:t>cliente</w:t>
-            </w:r>
-            <w:r>
-              <w:t xml:space="preserve"> ha hecho un depósito para garantizar la reserva. No Deposit – No Depósito – no se ha hecho un depósito; Non Refund – No Reembolso </w:t>
-            </w:r>
-            <w:r>
-              <w:t>–</w:t>
-            </w:r>
-            <w:r>
-              <w:t xml:space="preserve"> </w:t>
-            </w:r>
-            <w:r>
-              <w:t xml:space="preserve">depósito realizado en el valor del costo total de hospedaje; Refundable – Reembolsable – depósito realizado con valor menor al costo total de hospedaje </w:t>
-            </w:r>
-            <w:r>
-              <w:t xml:space="preserve"> </w:t>
+              <w:t>ID de la compañía/entidad que hizo la reserva o responsable de pagar la reserva. Presentado en vez de la designación por razones de anonimato</w:t>
             </w:r>
           </w:p>
         </w:tc>
@@ -2318,13 +2581,15 @@
                 <w:bCs w:val="0"/>
               </w:rPr>
             </w:pPr>
-            <w:r>
-              <w:rPr>
-                <w:b w:val="0"/>
-                <w:bCs w:val="0"/>
-              </w:rPr>
-              <w:t>agent</w:t>
-            </w:r>
+            <w:proofErr w:type="spellStart"/>
+            <w:r>
+              <w:rPr>
+                <w:b w:val="0"/>
+                <w:bCs w:val="0"/>
+              </w:rPr>
+              <w:t>days_in_waiting_list</w:t>
+            </w:r>
+            <w:proofErr w:type="spellEnd"/>
           </w:p>
         </w:tc>
         <w:tc>
@@ -2336,7 +2601,7 @@
               <w:cnfStyle w:val="000000000000" w:firstRow="0" w:lastRow="0" w:firstColumn="0" w:lastColumn="0" w:oddVBand="0" w:evenVBand="0" w:oddHBand="0" w:evenHBand="0" w:firstRowFirstColumn="0" w:firstRowLastColumn="0" w:lastRowFirstColumn="0" w:lastRowLastColumn="0"/>
             </w:pPr>
             <w:r>
-              <w:t>ID de la agencia de viaje que hizo la reserva</w:t>
+              <w:t>Número de días que la reserva ha estado en la lista de espera antes de ser confirmada por el cliente</w:t>
             </w:r>
           </w:p>
         </w:tc>
@@ -2357,13 +2622,15 @@
                 <w:bCs w:val="0"/>
               </w:rPr>
             </w:pPr>
-            <w:r>
-              <w:rPr>
-                <w:b w:val="0"/>
-                <w:bCs w:val="0"/>
-              </w:rPr>
-              <w:t>company</w:t>
-            </w:r>
+            <w:proofErr w:type="spellStart"/>
+            <w:r>
+              <w:rPr>
+                <w:b w:val="0"/>
+                <w:bCs w:val="0"/>
+              </w:rPr>
+              <w:t>customer_type</w:t>
+            </w:r>
+            <w:proofErr w:type="spellEnd"/>
           </w:p>
         </w:tc>
         <w:tc>
@@ -2375,7 +2642,48 @@
               <w:cnfStyle w:val="000000100000" w:firstRow="0" w:lastRow="0" w:firstColumn="0" w:lastColumn="0" w:oddVBand="0" w:evenVBand="0" w:oddHBand="1" w:evenHBand="0" w:firstRowFirstColumn="0" w:firstRowLastColumn="0" w:lastRowFirstColumn="0" w:lastRowLastColumn="0"/>
             </w:pPr>
             <w:r>
-              <w:t>ID de la compañía/entidad que hizo la reserva o responsable de pagar la reserva. Presentado en vez de la designación por razones de anonimato</w:t>
+              <w:t xml:space="preserve">Tipo de reserva, asumiendo una de cuatro categorías: </w:t>
+            </w:r>
+            <w:proofErr w:type="spellStart"/>
+            <w:r>
+              <w:t>Contract</w:t>
+            </w:r>
+            <w:proofErr w:type="spellEnd"/>
+            <w:r>
+              <w:t xml:space="preserve"> </w:t>
+            </w:r>
+            <w:r>
+              <w:t>–</w:t>
+            </w:r>
+            <w:r>
+              <w:t xml:space="preserve"> </w:t>
+            </w:r>
+            <w:r>
+              <w:t xml:space="preserve">Contrato – cuando la reserva tiene asociada una asignación u otro tipo de contrato; </w:t>
+            </w:r>
+            <w:proofErr w:type="spellStart"/>
+            <w:r>
+              <w:t>Group</w:t>
+            </w:r>
+            <w:proofErr w:type="spellEnd"/>
+            <w:r>
+              <w:t xml:space="preserve"> – Grupo – cuando la reserva está asociada a un grupo; </w:t>
+            </w:r>
+            <w:proofErr w:type="spellStart"/>
+            <w:r>
+              <w:t>Transient</w:t>
+            </w:r>
+            <w:proofErr w:type="spellEnd"/>
+            <w:r>
+              <w:t xml:space="preserve"> – Transitorio – cuando la reserva no es parte de un grupo o contrato, y no está asociada a otro tipo de reserva transitoria; </w:t>
+            </w:r>
+            <w:proofErr w:type="spellStart"/>
+            <w:r>
+              <w:t>Transient-party</w:t>
+            </w:r>
+            <w:proofErr w:type="spellEnd"/>
+            <w:r>
+              <w:t xml:space="preserve"> – cuando la reserva es transitoria, pero está asociada a, por lo menos, otra reserva transitoria</w:t>
             </w:r>
           </w:p>
         </w:tc>
@@ -2393,13 +2701,15 @@
                 <w:bCs w:val="0"/>
               </w:rPr>
             </w:pPr>
-            <w:r>
-              <w:rPr>
-                <w:b w:val="0"/>
-                <w:bCs w:val="0"/>
-              </w:rPr>
-              <w:t>days_in_waiting_list</w:t>
-            </w:r>
+            <w:proofErr w:type="spellStart"/>
+            <w:r>
+              <w:rPr>
+                <w:b w:val="0"/>
+                <w:bCs w:val="0"/>
+              </w:rPr>
+              <w:t>adr</w:t>
+            </w:r>
+            <w:proofErr w:type="spellEnd"/>
           </w:p>
         </w:tc>
         <w:tc>
@@ -2410,8 +2720,33 @@
             <w:pPr>
               <w:cnfStyle w:val="000000000000" w:firstRow="0" w:lastRow="0" w:firstColumn="0" w:lastColumn="0" w:oddVBand="0" w:evenVBand="0" w:oddHBand="0" w:evenHBand="0" w:firstRowFirstColumn="0" w:firstRowLastColumn="0" w:lastRowFirstColumn="0" w:lastRowLastColumn="0"/>
             </w:pPr>
-            <w:r>
-              <w:t>Número de días que la reserva ha estado en la lista de espera antes de ser confirmada por el cliente</w:t>
+            <w:proofErr w:type="spellStart"/>
+            <w:r>
+              <w:t>Average</w:t>
+            </w:r>
+            <w:proofErr w:type="spellEnd"/>
+            <w:r>
+              <w:t xml:space="preserve"> </w:t>
+            </w:r>
+            <w:proofErr w:type="spellStart"/>
+            <w:r>
+              <w:t>Daily</w:t>
+            </w:r>
+            <w:proofErr w:type="spellEnd"/>
+            <w:r>
+              <w:t xml:space="preserve"> </w:t>
+            </w:r>
+            <w:proofErr w:type="spellStart"/>
+            <w:r>
+              <w:t>Rate</w:t>
+            </w:r>
+            <w:proofErr w:type="spellEnd"/>
+            <w:r>
+              <w:t xml:space="preserve"> (Ratio promedio diario), definido al dividir la suma de todas las </w:t>
+            </w:r>
+            <w:r>
+              <w:lastRenderedPageBreak/>
+              <w:t>transacciones de alojamiento entre el número total de noches de estadía.</w:t>
             </w:r>
           </w:p>
         </w:tc>
@@ -2432,13 +2767,16 @@
                 <w:bCs w:val="0"/>
               </w:rPr>
             </w:pPr>
-            <w:r>
-              <w:rPr>
-                <w:b w:val="0"/>
-                <w:bCs w:val="0"/>
-              </w:rPr>
-              <w:t>customer_type</w:t>
-            </w:r>
+            <w:proofErr w:type="spellStart"/>
+            <w:r>
+              <w:rPr>
+                <w:b w:val="0"/>
+                <w:bCs w:val="0"/>
+              </w:rPr>
+              <w:lastRenderedPageBreak/>
+              <w:t>required_car_parking_spaces</w:t>
+            </w:r>
+            <w:proofErr w:type="spellEnd"/>
           </w:p>
         </w:tc>
         <w:tc>
@@ -2450,19 +2788,7 @@
               <w:cnfStyle w:val="000000100000" w:firstRow="0" w:lastRow="0" w:firstColumn="0" w:lastColumn="0" w:oddVBand="0" w:evenVBand="0" w:oddHBand="1" w:evenHBand="0" w:firstRowFirstColumn="0" w:firstRowLastColumn="0" w:lastRowFirstColumn="0" w:lastRowLastColumn="0"/>
             </w:pPr>
             <w:r>
-              <w:t xml:space="preserve">Tipo de reserva, asumiendo una de cuatro categorías: Contract </w:t>
-            </w:r>
-            <w:r>
-              <w:t>–</w:t>
-            </w:r>
-            <w:r>
-              <w:t xml:space="preserve"> </w:t>
-            </w:r>
-            <w:r>
-              <w:t xml:space="preserve">Contrato – cuando la reserva tiene asociada una asignación u otro tipo de contrato; </w:t>
-            </w:r>
-            <w:r>
-              <w:t>Group – Grupo – cuando la reserva está asociada a un grupo; Transient – Transitorio – cuando la reserva no es parte de un grupo o contrato, y no está asociada a otro tipo de reserva transitoria; Transient-party – cuando la reserva es transitoria, pero está asociada a, por lo menos, otra reserva transitoria</w:t>
+              <w:t>Número de espacios de estacionamiento requeridos por el cliente</w:t>
             </w:r>
           </w:p>
         </w:tc>
@@ -2480,13 +2806,15 @@
                 <w:bCs w:val="0"/>
               </w:rPr>
             </w:pPr>
-            <w:r>
-              <w:rPr>
-                <w:b w:val="0"/>
-                <w:bCs w:val="0"/>
-              </w:rPr>
-              <w:t>adr</w:t>
-            </w:r>
+            <w:proofErr w:type="spellStart"/>
+            <w:r>
+              <w:rPr>
+                <w:b w:val="0"/>
+                <w:bCs w:val="0"/>
+              </w:rPr>
+              <w:t>total_of_special_requests</w:t>
+            </w:r>
+            <w:proofErr w:type="spellEnd"/>
           </w:p>
         </w:tc>
         <w:tc>
@@ -2498,11 +2826,7 @@
               <w:cnfStyle w:val="000000000000" w:firstRow="0" w:lastRow="0" w:firstColumn="0" w:lastColumn="0" w:oddVBand="0" w:evenVBand="0" w:oddHBand="0" w:evenHBand="0" w:firstRowFirstColumn="0" w:firstRowLastColumn="0" w:lastRowFirstColumn="0" w:lastRowLastColumn="0"/>
             </w:pPr>
             <w:r>
-              <w:t xml:space="preserve">Average Daily Rate (Ratio promedio diario), definido al dividir la suma de todas las </w:t>
-            </w:r>
-            <w:r>
-              <w:lastRenderedPageBreak/>
-              <w:t>transacciones de alojamiento entre el número total de noches de estadía.</w:t>
+              <w:t xml:space="preserve">Número de pedidos espaciales hechos por el cliente </w:t>
             </w:r>
           </w:p>
         </w:tc>
@@ -2523,14 +2847,15 @@
                 <w:bCs w:val="0"/>
               </w:rPr>
             </w:pPr>
-            <w:r>
-              <w:rPr>
-                <w:b w:val="0"/>
-                <w:bCs w:val="0"/>
-              </w:rPr>
-              <w:lastRenderedPageBreak/>
-              <w:t>required_car_parking_spaces</w:t>
-            </w:r>
+            <w:proofErr w:type="spellStart"/>
+            <w:r>
+              <w:rPr>
+                <w:b w:val="0"/>
+                <w:bCs w:val="0"/>
+              </w:rPr>
+              <w:t>reservation_status</w:t>
+            </w:r>
+            <w:proofErr w:type="spellEnd"/>
           </w:p>
         </w:tc>
         <w:tc>
@@ -2542,7 +2867,31 @@
               <w:cnfStyle w:val="000000100000" w:firstRow="0" w:lastRow="0" w:firstColumn="0" w:lastColumn="0" w:oddVBand="0" w:evenVBand="0" w:oddHBand="1" w:evenHBand="0" w:firstRowFirstColumn="0" w:firstRowLastColumn="0" w:lastRowFirstColumn="0" w:lastRowLastColumn="0"/>
             </w:pPr>
             <w:r>
-              <w:t>Número de espacios de estacionamiento requeridos por el cliente</w:t>
+              <w:t xml:space="preserve">Último estado de reservación. </w:t>
+            </w:r>
+            <w:proofErr w:type="spellStart"/>
+            <w:r>
+              <w:t>Canceled</w:t>
+            </w:r>
+            <w:proofErr w:type="spellEnd"/>
+            <w:r>
+              <w:t xml:space="preserve"> - Cancelado – la reserva fue cancelada por el cliente; </w:t>
+            </w:r>
+            <w:proofErr w:type="spellStart"/>
+            <w:r>
+              <w:t>Check-Out</w:t>
+            </w:r>
+            <w:proofErr w:type="spellEnd"/>
+            <w:r>
+              <w:t xml:space="preserve"> – Verificar – el cliente se registró, pero ya se ha ido; No-Show – No Mostrar – el cliente no hizo el </w:t>
+            </w:r>
+            <w:proofErr w:type="spellStart"/>
+            <w:r>
+              <w:t>chek</w:t>
+            </w:r>
+            <w:proofErr w:type="spellEnd"/>
+            <w:r>
+              <w:t>-in e informó al hotel el motivo</w:t>
             </w:r>
           </w:p>
         </w:tc>
@@ -2560,13 +2909,15 @@
                 <w:bCs w:val="0"/>
               </w:rPr>
             </w:pPr>
-            <w:r>
-              <w:rPr>
-                <w:b w:val="0"/>
-                <w:bCs w:val="0"/>
-              </w:rPr>
-              <w:t>total_of_special_requests</w:t>
-            </w:r>
+            <w:proofErr w:type="spellStart"/>
+            <w:r>
+              <w:rPr>
+                <w:b w:val="0"/>
+                <w:bCs w:val="0"/>
+              </w:rPr>
+              <w:t>reservation_status_date</w:t>
+            </w:r>
+            <w:proofErr w:type="spellEnd"/>
           </w:p>
         </w:tc>
         <w:tc>
@@ -2578,82 +2929,16 @@
               <w:cnfStyle w:val="000000000000" w:firstRow="0" w:lastRow="0" w:firstColumn="0" w:lastColumn="0" w:oddVBand="0" w:evenVBand="0" w:oddHBand="0" w:evenHBand="0" w:firstRowFirstColumn="0" w:firstRowLastColumn="0" w:lastRowFirstColumn="0" w:lastRowLastColumn="0"/>
             </w:pPr>
             <w:r>
-              <w:t xml:space="preserve">Número de pedidos espaciales hechos por el cliente </w:t>
-            </w:r>
-          </w:p>
-        </w:tc>
-      </w:tr>
-      <w:tr>
-        <w:trPr>
-          <w:cnfStyle w:val="000000100000" w:firstRow="0" w:lastRow="0" w:firstColumn="0" w:lastColumn="0" w:oddVBand="0" w:evenVBand="0" w:oddHBand="1" w:evenHBand="0" w:firstRowFirstColumn="0" w:firstRowLastColumn="0" w:lastRowFirstColumn="0" w:lastRowLastColumn="0"/>
-        </w:trPr>
-        <w:tc>
-          <w:tcPr>
-            <w:cnfStyle w:val="001000000000" w:firstRow="0" w:lastRow="0" w:firstColumn="1" w:lastColumn="0" w:oddVBand="0" w:evenVBand="0" w:oddHBand="0" w:evenHBand="0" w:firstRowFirstColumn="0" w:firstRowLastColumn="0" w:lastRowFirstColumn="0" w:lastRowLastColumn="0"/>
-            <w:tcW w:w="3828" w:type="dxa"/>
-          </w:tcPr>
-          <w:p>
-            <w:pPr>
-              <w:rPr>
-                <w:b w:val="0"/>
-                <w:bCs w:val="0"/>
-              </w:rPr>
-            </w:pPr>
-            <w:r>
-              <w:rPr>
-                <w:b w:val="0"/>
-                <w:bCs w:val="0"/>
-              </w:rPr>
-              <w:t>reservation_status</w:t>
-            </w:r>
-          </w:p>
-        </w:tc>
-        <w:tc>
-          <w:tcPr>
-            <w:tcW w:w="4666" w:type="dxa"/>
-          </w:tcPr>
-          <w:p>
-            <w:pPr>
-              <w:cnfStyle w:val="000000100000" w:firstRow="0" w:lastRow="0" w:firstColumn="0" w:lastColumn="0" w:oddVBand="0" w:evenVBand="0" w:oddHBand="1" w:evenHBand="0" w:firstRowFirstColumn="0" w:firstRowLastColumn="0" w:lastRowFirstColumn="0" w:lastRowLastColumn="0"/>
-            </w:pPr>
-            <w:r>
-              <w:t>Último estado de reservación. Canceled - Cancelado – la reserva fue cancelada por el cliente; Check-Out – Verificar – el cliente se registró, pero ya se ha ido; No-Show – No Mostrar – el cliente no hizo el chek-in e informó al hotel el motivo</w:t>
-            </w:r>
-          </w:p>
-        </w:tc>
-      </w:tr>
-      <w:tr>
-        <w:tc>
-          <w:tcPr>
-            <w:tcW w:w="3828" w:type="dxa"/>
-          </w:tcPr>
-          <w:p>
-            <w:pPr>
-              <w:cnfStyle w:val="001000000000" w:firstRow="0" w:lastRow="0" w:firstColumn="1" w:lastColumn="0" w:oddVBand="0" w:evenVBand="0" w:oddHBand="0" w:evenHBand="0" w:firstRowFirstColumn="0" w:firstRowLastColumn="0" w:lastRowFirstColumn="0" w:lastRowLastColumn="0"/>
-              <w:rPr>
-                <w:b w:val="0"/>
-                <w:bCs w:val="0"/>
-              </w:rPr>
-            </w:pPr>
-            <w:r>
-              <w:rPr>
-                <w:b w:val="0"/>
-                <w:bCs w:val="0"/>
-              </w:rPr>
-              <w:t>reservation_status_date</w:t>
-            </w:r>
-          </w:p>
-        </w:tc>
-        <w:tc>
-          <w:tcPr>
-            <w:tcW w:w="4666" w:type="dxa"/>
-          </w:tcPr>
-          <w:p>
-            <w:r>
-              <w:t>Fecha en la que se colocó el último estado. Puede ser usada en junto a ReservationStatus para entender cuánto se canceló la reserva o cuándo se retiró el cliente</w:t>
-            </w:r>
-            <w:bookmarkStart w:id="2" w:name="_GoBack"/>
-            <w:bookmarkEnd w:id="2"/>
+              <w:t xml:space="preserve">Fecha en la que se colocó el último estado. Puede ser usada en junto a </w:t>
+            </w:r>
+            <w:proofErr w:type="spellStart"/>
+            <w:r>
+              <w:t>ReservationStatus</w:t>
+            </w:r>
+            <w:proofErr w:type="spellEnd"/>
+            <w:r>
+              <w:t xml:space="preserve"> para entender cuánto se canceló la reserva o cuándo se retiró el cliente</w:t>
+            </w:r>
           </w:p>
         </w:tc>
       </w:tr>
@@ -3914,6 +4199,67 @@
       </w:tcPr>
     </w:tblStylePr>
   </w:style>
+  <w:style w:type="table" w:styleId="Tabladelista1clara-nfasis3">
+    <w:name w:val="List Table 1 Light Accent 3"/>
+    <w:basedOn w:val="Tablanormal"/>
+    <w:uiPriority w:val="46"/>
+    <w:rsid w:val="008B2D2B"/>
+    <w:pPr>
+      <w:spacing w:after="0" w:line="240" w:lineRule="auto"/>
+    </w:pPr>
+    <w:tblPr>
+      <w:tblStyleRowBandSize w:val="1"/>
+      <w:tblStyleColBandSize w:val="1"/>
+    </w:tblPr>
+    <w:tblStylePr w:type="firstRow">
+      <w:rPr>
+        <w:b/>
+        <w:bCs/>
+      </w:rPr>
+      <w:tblPr/>
+      <w:tcPr>
+        <w:tcBorders>
+          <w:bottom w:val="single" w:sz="4" w:space="0" w:color="C9C9C9" w:themeColor="accent3" w:themeTint="99"/>
+        </w:tcBorders>
+      </w:tcPr>
+    </w:tblStylePr>
+    <w:tblStylePr w:type="lastRow">
+      <w:rPr>
+        <w:b/>
+        <w:bCs/>
+      </w:rPr>
+      <w:tblPr/>
+      <w:tcPr>
+        <w:tcBorders>
+          <w:top w:val="single" w:sz="4" w:space="0" w:color="C9C9C9" w:themeColor="accent3" w:themeTint="99"/>
+        </w:tcBorders>
+      </w:tcPr>
+    </w:tblStylePr>
+    <w:tblStylePr w:type="firstCol">
+      <w:rPr>
+        <w:b/>
+        <w:bCs/>
+      </w:rPr>
+    </w:tblStylePr>
+    <w:tblStylePr w:type="lastCol">
+      <w:rPr>
+        <w:b/>
+        <w:bCs/>
+      </w:rPr>
+    </w:tblStylePr>
+    <w:tblStylePr w:type="band1Vert">
+      <w:tblPr/>
+      <w:tcPr>
+        <w:shd w:val="clear" w:color="auto" w:fill="EDEDED" w:themeFill="accent3" w:themeFillTint="33"/>
+      </w:tcPr>
+    </w:tblStylePr>
+    <w:tblStylePr w:type="band1Horz">
+      <w:tblPr/>
+      <w:tcPr>
+        <w:shd w:val="clear" w:color="auto" w:fill="EDEDED" w:themeFill="accent3" w:themeFillTint="33"/>
+      </w:tcPr>
+    </w:tblStylePr>
+  </w:style>
 </w:styles>
 </file>
 
@@ -4217,7 +4563,7 @@
 </file>
 
 <file path=customXml/itemProps1.xml><?xml version="1.0" encoding="utf-8"?>
-<ds:datastoreItem xmlns:ds="http://schemas.openxmlformats.org/officeDocument/2006/customXml" ds:itemID="{F77F2D17-49CE-41FB-B1D0-52DABDDEB152}">
+<ds:datastoreItem xmlns:ds="http://schemas.openxmlformats.org/officeDocument/2006/customXml" ds:itemID="{6FF84C75-3D94-4CB5-9630-5B789CABC6B0}">
   <ds:schemaRefs>
     <ds:schemaRef ds:uri="http://schemas.openxmlformats.org/officeDocument/2006/bibliography"/>
   </ds:schemaRefs>

</xml_diff>

<commit_message>
Informe Word - base
</commit_message>
<xml_diff>
--- a/upc-pre-202301-cc52-1-tp1.docx
+++ b/upc-pre-202301-cc52-1-tp1.docx
@@ -249,26 +249,16 @@
           <w:sz w:val="28"/>
           <w:szCs w:val="28"/>
         </w:rPr>
-        <w:t xml:space="preserve">Fundamentos de Data </w:t>
+        <w:t>Fundamentos de Data Scien</w:t>
       </w:r>
-      <w:proofErr w:type="spellStart"/>
       <w:r>
         <w:rPr>
           <w:rFonts w:ascii="Calibri" w:hAnsi="Calibri" w:cs="Calibri"/>
           <w:sz w:val="28"/>
           <w:szCs w:val="28"/>
         </w:rPr>
-        <w:t>Scien</w:t>
-      </w:r>
-      <w:r>
-        <w:rPr>
-          <w:rFonts w:ascii="Calibri" w:hAnsi="Calibri" w:cs="Calibri"/>
-          <w:sz w:val="28"/>
-          <w:szCs w:val="28"/>
-        </w:rPr>
         <w:t>ce</w:t>
       </w:r>
-      <w:proofErr w:type="spellEnd"/>
       <w:r>
         <w:rPr>
           <w:rFonts w:ascii="Calibri" w:hAnsi="Calibri" w:cs="Calibri"/>
@@ -1483,7 +1473,6 @@
                 <w:bCs w:val="0"/>
               </w:rPr>
             </w:pPr>
-            <w:proofErr w:type="spellStart"/>
             <w:r>
               <w:rPr>
                 <w:rFonts w:cstheme="minorHAnsi"/>
@@ -1492,7 +1481,6 @@
               </w:rPr>
               <w:t>is_canceled</w:t>
             </w:r>
-            <w:proofErr w:type="spellEnd"/>
           </w:p>
         </w:tc>
         <w:tc>
@@ -1534,7 +1522,6 @@
                 <w:bCs w:val="0"/>
               </w:rPr>
             </w:pPr>
-            <w:proofErr w:type="spellStart"/>
             <w:r>
               <w:rPr>
                 <w:rFonts w:cstheme="minorHAnsi"/>
@@ -1543,7 +1530,6 @@
               </w:rPr>
               <w:t>lead_time</w:t>
             </w:r>
-            <w:proofErr w:type="spellEnd"/>
           </w:p>
         </w:tc>
         <w:tc>
@@ -1588,7 +1574,6 @@
                 <w:bCs w:val="0"/>
               </w:rPr>
             </w:pPr>
-            <w:proofErr w:type="spellStart"/>
             <w:r>
               <w:rPr>
                 <w:rFonts w:cstheme="minorHAnsi"/>
@@ -1597,7 +1582,6 @@
               </w:rPr>
               <w:t>arrival_date_year</w:t>
             </w:r>
-            <w:proofErr w:type="spellEnd"/>
           </w:p>
         </w:tc>
         <w:tc>
@@ -1639,7 +1623,6 @@
                 <w:bCs w:val="0"/>
               </w:rPr>
             </w:pPr>
-            <w:proofErr w:type="spellStart"/>
             <w:r>
               <w:rPr>
                 <w:rFonts w:cstheme="minorHAnsi"/>
@@ -1648,7 +1631,6 @@
               </w:rPr>
               <w:t>arrival_date_month</w:t>
             </w:r>
-            <w:proofErr w:type="spellEnd"/>
           </w:p>
         </w:tc>
         <w:tc>
@@ -1687,7 +1669,6 @@
                 <w:bCs w:val="0"/>
               </w:rPr>
             </w:pPr>
-            <w:proofErr w:type="spellStart"/>
             <w:r>
               <w:rPr>
                 <w:rFonts w:cstheme="minorHAnsi"/>
@@ -1696,7 +1677,6 @@
               </w:rPr>
               <w:t>arrival_date_week_number</w:t>
             </w:r>
-            <w:proofErr w:type="spellEnd"/>
           </w:p>
         </w:tc>
         <w:tc>
@@ -1738,7 +1718,6 @@
                 <w:bCs w:val="0"/>
               </w:rPr>
             </w:pPr>
-            <w:proofErr w:type="spellStart"/>
             <w:r>
               <w:rPr>
                 <w:rFonts w:cstheme="minorHAnsi"/>
@@ -1747,7 +1726,6 @@
               </w:rPr>
               <w:t>arrival_date_day_of_month</w:t>
             </w:r>
-            <w:proofErr w:type="spellEnd"/>
           </w:p>
         </w:tc>
         <w:tc>
@@ -1786,7 +1764,6 @@
                 <w:bCs w:val="0"/>
               </w:rPr>
             </w:pPr>
-            <w:proofErr w:type="spellStart"/>
             <w:r>
               <w:rPr>
                 <w:rFonts w:cstheme="minorHAnsi"/>
@@ -1795,7 +1772,6 @@
               </w:rPr>
               <w:t>stays_in_weekend_nights</w:t>
             </w:r>
-            <w:proofErr w:type="spellEnd"/>
           </w:p>
         </w:tc>
         <w:tc>
@@ -1861,7 +1837,6 @@
                 <w:bCs w:val="0"/>
               </w:rPr>
             </w:pPr>
-            <w:proofErr w:type="spellStart"/>
             <w:r>
               <w:rPr>
                 <w:rFonts w:cstheme="minorHAnsi"/>
@@ -1870,7 +1845,6 @@
               </w:rPr>
               <w:t>stays_in_week_nights</w:t>
             </w:r>
-            <w:proofErr w:type="spellEnd"/>
           </w:p>
         </w:tc>
         <w:tc>
@@ -1909,7 +1883,6 @@
                 <w:bCs w:val="0"/>
               </w:rPr>
             </w:pPr>
-            <w:proofErr w:type="spellStart"/>
             <w:r>
               <w:rPr>
                 <w:rFonts w:cstheme="minorHAnsi"/>
@@ -1918,7 +1891,6 @@
               </w:rPr>
               <w:t>adults</w:t>
             </w:r>
-            <w:proofErr w:type="spellEnd"/>
           </w:p>
         </w:tc>
         <w:tc>
@@ -1960,7 +1932,6 @@
                 <w:bCs w:val="0"/>
               </w:rPr>
             </w:pPr>
-            <w:proofErr w:type="spellStart"/>
             <w:r>
               <w:rPr>
                 <w:rFonts w:cstheme="minorHAnsi"/>
@@ -1969,7 +1940,6 @@
               </w:rPr>
               <w:t>children</w:t>
             </w:r>
-            <w:proofErr w:type="spellEnd"/>
           </w:p>
         </w:tc>
         <w:tc>
@@ -2008,7 +1978,6 @@
                 <w:bCs w:val="0"/>
               </w:rPr>
             </w:pPr>
-            <w:proofErr w:type="spellStart"/>
             <w:r>
               <w:rPr>
                 <w:rFonts w:cstheme="minorHAnsi"/>
@@ -2017,7 +1986,6 @@
               </w:rPr>
               <w:t>babies</w:t>
             </w:r>
-            <w:proofErr w:type="spellEnd"/>
           </w:p>
         </w:tc>
         <w:tc>
@@ -2059,7 +2027,6 @@
                 <w:bCs w:val="0"/>
               </w:rPr>
             </w:pPr>
-            <w:proofErr w:type="spellStart"/>
             <w:r>
               <w:rPr>
                 <w:rFonts w:cstheme="minorHAnsi"/>
@@ -2068,7 +2035,6 @@
               </w:rPr>
               <w:t>meal</w:t>
             </w:r>
-            <w:proofErr w:type="spellEnd"/>
           </w:p>
         </w:tc>
         <w:tc>
@@ -2087,91 +2053,7 @@
               <w:rPr>
                 <w:rFonts w:cstheme="minorHAnsi"/>
               </w:rPr>
-              <w:t xml:space="preserve">Tipo de comida reservada. </w:t>
-            </w:r>
-            <w:proofErr w:type="spellStart"/>
-            <w:r>
-              <w:rPr>
-                <w:rFonts w:cstheme="minorHAnsi"/>
-              </w:rPr>
-              <w:t>Undefined</w:t>
-            </w:r>
-            <w:proofErr w:type="spellEnd"/>
-            <w:r>
-              <w:rPr>
-                <w:rFonts w:cstheme="minorHAnsi"/>
-              </w:rPr>
-              <w:t xml:space="preserve">/SC – paquete sin comida; BB – </w:t>
-            </w:r>
-            <w:proofErr w:type="spellStart"/>
-            <w:r>
-              <w:rPr>
-                <w:rFonts w:cstheme="minorHAnsi"/>
-              </w:rPr>
-              <w:t>Bed</w:t>
-            </w:r>
-            <w:proofErr w:type="spellEnd"/>
-            <w:r>
-              <w:rPr>
-                <w:rFonts w:cstheme="minorHAnsi"/>
-              </w:rPr>
-              <w:t xml:space="preserve"> &amp; and </w:t>
-            </w:r>
-            <w:proofErr w:type="spellStart"/>
-            <w:r>
-              <w:rPr>
-                <w:rFonts w:cstheme="minorHAnsi"/>
-              </w:rPr>
-              <w:t>Breakfast</w:t>
-            </w:r>
-            <w:proofErr w:type="spellEnd"/>
-            <w:r>
-              <w:rPr>
-                <w:rFonts w:cstheme="minorHAnsi"/>
-              </w:rPr>
-              <w:t xml:space="preserve"> - Desayuno y cama; HB – </w:t>
-            </w:r>
-            <w:proofErr w:type="spellStart"/>
-            <w:r>
-              <w:rPr>
-                <w:rFonts w:cstheme="minorHAnsi"/>
-              </w:rPr>
-              <w:t>Half</w:t>
-            </w:r>
-            <w:proofErr w:type="spellEnd"/>
-            <w:r>
-              <w:rPr>
-                <w:rFonts w:cstheme="minorHAnsi"/>
-              </w:rPr>
-              <w:t xml:space="preserve"> </w:t>
-            </w:r>
-            <w:proofErr w:type="spellStart"/>
-            <w:r>
-              <w:rPr>
-                <w:rFonts w:cstheme="minorHAnsi"/>
-              </w:rPr>
-              <w:t>Board</w:t>
-            </w:r>
-            <w:proofErr w:type="spellEnd"/>
-            <w:r>
-              <w:rPr>
-                <w:rFonts w:cstheme="minorHAnsi"/>
-              </w:rPr>
-              <w:t xml:space="preserve"> - Medio paquete; FB – Full </w:t>
-            </w:r>
-            <w:proofErr w:type="spellStart"/>
-            <w:r>
-              <w:rPr>
-                <w:rFonts w:cstheme="minorHAnsi"/>
-              </w:rPr>
-              <w:t>Board</w:t>
-            </w:r>
-            <w:proofErr w:type="spellEnd"/>
-            <w:r>
-              <w:rPr>
-                <w:rFonts w:cstheme="minorHAnsi"/>
-              </w:rPr>
-              <w:t xml:space="preserve"> - Paquete completo</w:t>
+              <w:t>Tipo de comida reservada. Undefined/SC – paquete sin comida; BB – Bed &amp; and Breakfast - Desayuno y cama; HB – Half Board - Medio paquete; FB – Full Board - Paquete completo</w:t>
             </w:r>
           </w:p>
         </w:tc>
@@ -2240,7 +2122,6 @@
                 <w:bCs w:val="0"/>
               </w:rPr>
             </w:pPr>
-            <w:proofErr w:type="spellStart"/>
             <w:r>
               <w:rPr>
                 <w:rFonts w:cstheme="minorHAnsi"/>
@@ -2250,7 +2131,6 @@
               <w:lastRenderedPageBreak/>
               <w:t>market_segment</w:t>
             </w:r>
-            <w:proofErr w:type="spellEnd"/>
           </w:p>
         </w:tc>
         <w:tc>
@@ -2269,49 +2149,7 @@
               <w:rPr>
                 <w:rFonts w:cstheme="minorHAnsi"/>
               </w:rPr>
-              <w:t xml:space="preserve">Mercado de segmento objetivo. TA – </w:t>
-            </w:r>
-            <w:proofErr w:type="spellStart"/>
-            <w:r>
-              <w:rPr>
-                <w:rFonts w:cstheme="minorHAnsi"/>
-              </w:rPr>
-              <w:t>Travel</w:t>
-            </w:r>
-            <w:proofErr w:type="spellEnd"/>
-            <w:r>
-              <w:rPr>
-                <w:rFonts w:cstheme="minorHAnsi"/>
-              </w:rPr>
-              <w:t xml:space="preserve"> </w:t>
-            </w:r>
-            <w:proofErr w:type="spellStart"/>
-            <w:r>
-              <w:rPr>
-                <w:rFonts w:cstheme="minorHAnsi"/>
-              </w:rPr>
-              <w:t>Agents</w:t>
-            </w:r>
-            <w:proofErr w:type="spellEnd"/>
-            <w:r>
-              <w:rPr>
-                <w:rFonts w:cstheme="minorHAnsi"/>
-              </w:rPr>
-              <w:t xml:space="preserve"> – Agentes de viaje; TO – Tour </w:t>
-            </w:r>
-            <w:proofErr w:type="spellStart"/>
-            <w:r>
-              <w:rPr>
-                <w:rFonts w:cstheme="minorHAnsi"/>
-              </w:rPr>
-              <w:t>Operators</w:t>
-            </w:r>
-            <w:proofErr w:type="spellEnd"/>
-            <w:r>
-              <w:rPr>
-                <w:rFonts w:cstheme="minorHAnsi"/>
-              </w:rPr>
-              <w:t xml:space="preserve"> – Operadores turísticos</w:t>
+              <w:t>Mercado de segmento objetivo. TA – Travel Agents – Agentes de viaje; TO – Tour Operators – Operadores turísticos</w:t>
             </w:r>
           </w:p>
         </w:tc>
@@ -2331,7 +2169,6 @@
                 <w:bCs w:val="0"/>
               </w:rPr>
             </w:pPr>
-            <w:proofErr w:type="spellStart"/>
             <w:r>
               <w:rPr>
                 <w:rFonts w:cstheme="minorHAnsi"/>
@@ -2340,7 +2177,6 @@
               </w:rPr>
               <w:t>distribution_channel</w:t>
             </w:r>
-            <w:proofErr w:type="spellEnd"/>
           </w:p>
         </w:tc>
         <w:tc>
@@ -2359,49 +2195,7 @@
               <w:rPr>
                 <w:rFonts w:cstheme="minorHAnsi"/>
               </w:rPr>
-              <w:t xml:space="preserve">Canal de distribución de reservas. TA – </w:t>
-            </w:r>
-            <w:proofErr w:type="spellStart"/>
-            <w:r>
-              <w:rPr>
-                <w:rFonts w:cstheme="minorHAnsi"/>
-              </w:rPr>
-              <w:t>Travel</w:t>
-            </w:r>
-            <w:proofErr w:type="spellEnd"/>
-            <w:r>
-              <w:rPr>
-                <w:rFonts w:cstheme="minorHAnsi"/>
-              </w:rPr>
-              <w:t xml:space="preserve"> </w:t>
-            </w:r>
-            <w:proofErr w:type="spellStart"/>
-            <w:r>
-              <w:rPr>
-                <w:rFonts w:cstheme="minorHAnsi"/>
-              </w:rPr>
-              <w:t>Agents</w:t>
-            </w:r>
-            <w:proofErr w:type="spellEnd"/>
-            <w:r>
-              <w:rPr>
-                <w:rFonts w:cstheme="minorHAnsi"/>
-              </w:rPr>
-              <w:t xml:space="preserve"> – Agentes de viaje; TO – Tour </w:t>
-            </w:r>
-            <w:proofErr w:type="spellStart"/>
-            <w:r>
-              <w:rPr>
-                <w:rFonts w:cstheme="minorHAnsi"/>
-              </w:rPr>
-              <w:t>Operators</w:t>
-            </w:r>
-            <w:proofErr w:type="spellEnd"/>
-            <w:r>
-              <w:rPr>
-                <w:rFonts w:cstheme="minorHAnsi"/>
-              </w:rPr>
-              <w:t xml:space="preserve"> – Operadores turísticos</w:t>
+              <w:t>Canal de distribución de reservas. TA – Travel Agents – Agentes de viaje; TO – Tour Operators – Operadores turísticos</w:t>
             </w:r>
           </w:p>
         </w:tc>
@@ -2424,7 +2218,6 @@
                 <w:bCs w:val="0"/>
               </w:rPr>
             </w:pPr>
-            <w:proofErr w:type="spellStart"/>
             <w:r>
               <w:rPr>
                 <w:rFonts w:cstheme="minorHAnsi"/>
@@ -2433,7 +2226,6 @@
               </w:rPr>
               <w:t>is_repeated_guest</w:t>
             </w:r>
-            <w:proofErr w:type="spellEnd"/>
           </w:p>
         </w:tc>
         <w:tc>
@@ -2472,7 +2264,6 @@
                 <w:bCs w:val="0"/>
               </w:rPr>
             </w:pPr>
-            <w:proofErr w:type="spellStart"/>
             <w:r>
               <w:rPr>
                 <w:rFonts w:cstheme="minorHAnsi"/>
@@ -2481,7 +2272,6 @@
               </w:rPr>
               <w:t>previous_cancellations</w:t>
             </w:r>
-            <w:proofErr w:type="spellEnd"/>
           </w:p>
         </w:tc>
         <w:tc>
@@ -2523,7 +2313,6 @@
                 <w:bCs w:val="0"/>
               </w:rPr>
             </w:pPr>
-            <w:proofErr w:type="spellStart"/>
             <w:r>
               <w:rPr>
                 <w:rFonts w:cstheme="minorHAnsi"/>
@@ -2532,7 +2321,6 @@
               </w:rPr>
               <w:t>previous_bookings_not_canceled</w:t>
             </w:r>
-            <w:proofErr w:type="spellEnd"/>
           </w:p>
         </w:tc>
         <w:tc>
@@ -2589,7 +2377,6 @@
                 <w:bCs w:val="0"/>
               </w:rPr>
             </w:pPr>
-            <w:proofErr w:type="spellStart"/>
             <w:r>
               <w:rPr>
                 <w:rFonts w:cstheme="minorHAnsi"/>
@@ -2598,7 +2385,6 @@
               </w:rPr>
               <w:t>reserved_room_type</w:t>
             </w:r>
-            <w:proofErr w:type="spellEnd"/>
           </w:p>
         </w:tc>
         <w:tc>
@@ -2640,7 +2426,6 @@
                 <w:bCs w:val="0"/>
               </w:rPr>
             </w:pPr>
-            <w:proofErr w:type="spellStart"/>
             <w:r>
               <w:rPr>
                 <w:rFonts w:cstheme="minorHAnsi"/>
@@ -2649,7 +2434,6 @@
               </w:rPr>
               <w:t>assigned_room_type</w:t>
             </w:r>
-            <w:proofErr w:type="spellEnd"/>
           </w:p>
         </w:tc>
         <w:tc>
@@ -2688,7 +2472,6 @@
                 <w:bCs w:val="0"/>
               </w:rPr>
             </w:pPr>
-            <w:proofErr w:type="spellStart"/>
             <w:r>
               <w:rPr>
                 <w:rFonts w:cstheme="minorHAnsi"/>
@@ -2697,7 +2480,6 @@
               </w:rPr>
               <w:t>booking_changes</w:t>
             </w:r>
-            <w:proofErr w:type="spellEnd"/>
           </w:p>
         </w:tc>
         <w:tc>
@@ -2722,21 +2504,7 @@
               <w:rPr>
                 <w:rFonts w:cstheme="minorHAnsi"/>
               </w:rPr>
-              <w:t xml:space="preserve"> hechos en la reserva desde el momento en el que ha sido ingresada al Sistema Operativo Hotelero hasta el momento del </w:t>
-            </w:r>
-            <w:proofErr w:type="spellStart"/>
-            <w:r>
-              <w:rPr>
-                <w:rFonts w:cstheme="minorHAnsi"/>
-              </w:rPr>
-              <w:t>check</w:t>
-            </w:r>
-            <w:proofErr w:type="spellEnd"/>
-            <w:r>
-              <w:rPr>
-                <w:rFonts w:cstheme="minorHAnsi"/>
-              </w:rPr>
-              <w:t>-in o cancelación.</w:t>
+              <w:t xml:space="preserve"> hechos en la reserva desde el momento en el que ha sido ingresada al Sistema Operativo Hotelero hasta el momento del check-in o cancelación.</w:t>
             </w:r>
           </w:p>
         </w:tc>
@@ -2759,7 +2527,6 @@
                 <w:bCs w:val="0"/>
               </w:rPr>
             </w:pPr>
-            <w:proofErr w:type="spellStart"/>
             <w:r>
               <w:rPr>
                 <w:rFonts w:cstheme="minorHAnsi"/>
@@ -2768,7 +2535,6 @@
               </w:rPr>
               <w:t>deposit_type</w:t>
             </w:r>
-            <w:proofErr w:type="spellEnd"/>
           </w:p>
         </w:tc>
         <w:tc>
@@ -2799,35 +2565,7 @@
               <w:rPr>
                 <w:rFonts w:cstheme="minorHAnsi"/>
               </w:rPr>
-              <w:t xml:space="preserve"> ha hecho un depósito para garantizar la reserva. No </w:t>
-            </w:r>
-            <w:proofErr w:type="spellStart"/>
-            <w:r>
-              <w:rPr>
-                <w:rFonts w:cstheme="minorHAnsi"/>
-              </w:rPr>
-              <w:t>Deposit</w:t>
-            </w:r>
-            <w:proofErr w:type="spellEnd"/>
-            <w:r>
-              <w:rPr>
-                <w:rFonts w:cstheme="minorHAnsi"/>
-              </w:rPr>
-              <w:t xml:space="preserve"> – No Depósito – no se ha hecho un depósito; Non </w:t>
-            </w:r>
-            <w:proofErr w:type="spellStart"/>
-            <w:r>
-              <w:rPr>
-                <w:rFonts w:cstheme="minorHAnsi"/>
-              </w:rPr>
-              <w:t>Refund</w:t>
-            </w:r>
-            <w:proofErr w:type="spellEnd"/>
-            <w:r>
-              <w:rPr>
-                <w:rFonts w:cstheme="minorHAnsi"/>
-              </w:rPr>
-              <w:t xml:space="preserve"> – No Reembolso </w:t>
+              <w:t xml:space="preserve"> ha hecho un depósito para garantizar la reserva. No Deposit – No Depósito – no se ha hecho un depósito; Non Refund – No Reembolso </w:t>
             </w:r>
             <w:r>
               <w:rPr>
@@ -2845,21 +2583,7 @@
               <w:rPr>
                 <w:rFonts w:cstheme="minorHAnsi"/>
               </w:rPr>
-              <w:t xml:space="preserve">depósito realizado en el valor del costo total de hospedaje; </w:t>
-            </w:r>
-            <w:proofErr w:type="spellStart"/>
-            <w:r>
-              <w:rPr>
-                <w:rFonts w:cstheme="minorHAnsi"/>
-              </w:rPr>
-              <w:t>Refundable</w:t>
-            </w:r>
-            <w:proofErr w:type="spellEnd"/>
-            <w:r>
-              <w:rPr>
-                <w:rFonts w:cstheme="minorHAnsi"/>
-              </w:rPr>
-              <w:t xml:space="preserve"> – Reembolsable – depósito realizado con valor menor al costo total de hospedaje </w:t>
+              <w:t xml:space="preserve">depósito realizado en el valor del costo total de hospedaje; Refundable – Reembolsable – depósito realizado con valor menor al costo total de hospedaje </w:t>
             </w:r>
             <w:r>
               <w:rPr>
@@ -2980,7 +2704,6 @@
                 <w:bCs w:val="0"/>
               </w:rPr>
             </w:pPr>
-            <w:proofErr w:type="spellStart"/>
             <w:r>
               <w:rPr>
                 <w:rFonts w:cstheme="minorHAnsi"/>
@@ -2989,7 +2712,6 @@
               </w:rPr>
               <w:t>days_in_waiting_list</w:t>
             </w:r>
-            <w:proofErr w:type="spellEnd"/>
           </w:p>
         </w:tc>
         <w:tc>
@@ -3031,7 +2753,6 @@
                 <w:bCs w:val="0"/>
               </w:rPr>
             </w:pPr>
-            <w:proofErr w:type="spellStart"/>
             <w:r>
               <w:rPr>
                 <w:rFonts w:cstheme="minorHAnsi"/>
@@ -3040,7 +2761,6 @@
               </w:rPr>
               <w:t>customer_type</w:t>
             </w:r>
-            <w:proofErr w:type="spellEnd"/>
           </w:p>
         </w:tc>
         <w:tc>
@@ -3059,16 +2779,14 @@
               <w:rPr>
                 <w:rFonts w:cstheme="minorHAnsi"/>
               </w:rPr>
-              <w:t xml:space="preserve">Tipo de reserva, asumiendo una de cuatro categorías: </w:t>
-            </w:r>
-            <w:proofErr w:type="spellStart"/>
-            <w:r>
-              <w:rPr>
-                <w:rFonts w:cstheme="minorHAnsi"/>
-              </w:rPr>
-              <w:t>Contract</w:t>
-            </w:r>
-            <w:proofErr w:type="spellEnd"/>
+              <w:t xml:space="preserve">Tipo de reserva, asumiendo una de cuatro categorías: Contract </w:t>
+            </w:r>
+            <w:r>
+              <w:rPr>
+                <w:rFonts w:cstheme="minorHAnsi"/>
+              </w:rPr>
+              <w:t>–</w:t>
+            </w:r>
             <w:r>
               <w:rPr>
                 <w:rFonts w:cstheme="minorHAnsi"/>
@@ -3079,61 +2797,13 @@
               <w:rPr>
                 <w:rFonts w:cstheme="minorHAnsi"/>
               </w:rPr>
-              <w:t>–</w:t>
-            </w:r>
-            <w:r>
-              <w:rPr>
-                <w:rFonts w:cstheme="minorHAnsi"/>
-              </w:rPr>
-              <w:t xml:space="preserve"> </w:t>
-            </w:r>
-            <w:r>
-              <w:rPr>
-                <w:rFonts w:cstheme="minorHAnsi"/>
-              </w:rPr>
               <w:t xml:space="preserve">Contrato – cuando la reserva tiene asociada una asignación u otro tipo de contrato; </w:t>
             </w:r>
-            <w:proofErr w:type="spellStart"/>
-            <w:r>
-              <w:rPr>
-                <w:rFonts w:cstheme="minorHAnsi"/>
-              </w:rPr>
-              <w:t>Group</w:t>
-            </w:r>
-            <w:proofErr w:type="spellEnd"/>
-            <w:r>
-              <w:rPr>
-                <w:rFonts w:cstheme="minorHAnsi"/>
-              </w:rPr>
-              <w:t xml:space="preserve"> – Grupo – cuando la reserva está asociada a un grupo; </w:t>
-            </w:r>
-            <w:proofErr w:type="spellStart"/>
-            <w:r>
-              <w:rPr>
-                <w:rFonts w:cstheme="minorHAnsi"/>
-              </w:rPr>
-              <w:t>Transient</w:t>
-            </w:r>
-            <w:proofErr w:type="spellEnd"/>
-            <w:r>
-              <w:rPr>
-                <w:rFonts w:cstheme="minorHAnsi"/>
-              </w:rPr>
-              <w:t xml:space="preserve"> – Transitorio – cuando la reserva no es parte de un grupo o contrato, y no está asociada a otro tipo de reserva transitoria; </w:t>
-            </w:r>
-            <w:proofErr w:type="spellStart"/>
-            <w:r>
-              <w:rPr>
-                <w:rFonts w:cstheme="minorHAnsi"/>
-              </w:rPr>
-              <w:t>Transient-party</w:t>
-            </w:r>
-            <w:proofErr w:type="spellEnd"/>
-            <w:r>
-              <w:rPr>
-                <w:rFonts w:cstheme="minorHAnsi"/>
-              </w:rPr>
-              <w:t xml:space="preserve"> – cuando la reserva es transitoria, pero está asociada a, por lo menos, otra reserva transitoria</w:t>
+            <w:r>
+              <w:rPr>
+                <w:rFonts w:cstheme="minorHAnsi"/>
+              </w:rPr>
+              <w:t>Group – Grupo – cuando la reserva está asociada a un grupo; Transient – Transitorio – cuando la reserva no es parte de un grupo o contrato, y no está asociada a otro tipo de reserva transitoria; Transient-party – cuando la reserva es transitoria, pero está asociada a, por lo menos, otra reserva transitoria</w:t>
             </w:r>
           </w:p>
         </w:tc>
@@ -3153,7 +2823,6 @@
                 <w:bCs w:val="0"/>
               </w:rPr>
             </w:pPr>
-            <w:proofErr w:type="spellStart"/>
             <w:r>
               <w:rPr>
                 <w:rFonts w:cstheme="minorHAnsi"/>
@@ -3162,7 +2831,6 @@
               </w:rPr>
               <w:t>adr</w:t>
             </w:r>
-            <w:proofErr w:type="spellEnd"/>
           </w:p>
         </w:tc>
         <w:tc>
@@ -3177,47 +2845,11 @@
                 <w:rFonts w:cstheme="minorHAnsi"/>
               </w:rPr>
             </w:pPr>
-            <w:proofErr w:type="spellStart"/>
-            <w:r>
-              <w:rPr>
-                <w:rFonts w:cstheme="minorHAnsi"/>
-              </w:rPr>
-              <w:t>Average</w:t>
-            </w:r>
-            <w:proofErr w:type="spellEnd"/>
-            <w:r>
-              <w:rPr>
-                <w:rFonts w:cstheme="minorHAnsi"/>
-              </w:rPr>
-              <w:t xml:space="preserve"> </w:t>
-            </w:r>
-            <w:proofErr w:type="spellStart"/>
-            <w:r>
-              <w:rPr>
-                <w:rFonts w:cstheme="minorHAnsi"/>
-              </w:rPr>
-              <w:t>Daily</w:t>
-            </w:r>
-            <w:proofErr w:type="spellEnd"/>
-            <w:r>
-              <w:rPr>
-                <w:rFonts w:cstheme="minorHAnsi"/>
-              </w:rPr>
-              <w:t xml:space="preserve"> </w:t>
-            </w:r>
-            <w:proofErr w:type="spellStart"/>
-            <w:r>
-              <w:rPr>
-                <w:rFonts w:cstheme="minorHAnsi"/>
-              </w:rPr>
-              <w:t>Rate</w:t>
-            </w:r>
-            <w:proofErr w:type="spellEnd"/>
-            <w:r>
-              <w:rPr>
-                <w:rFonts w:cstheme="minorHAnsi"/>
-              </w:rPr>
-              <w:t xml:space="preserve"> (Ratio promedio diario), definido al dividir la suma de todas las </w:t>
+            <w:r>
+              <w:rPr>
+                <w:rFonts w:cstheme="minorHAnsi"/>
+              </w:rPr>
+              <w:t xml:space="preserve">Average Daily Rate (Ratio promedio diario), definido al dividir la suma de todas las </w:t>
             </w:r>
             <w:r>
               <w:rPr>
@@ -3247,7 +2879,6 @@
                 <w:bCs w:val="0"/>
               </w:rPr>
             </w:pPr>
-            <w:proofErr w:type="spellStart"/>
             <w:r>
               <w:rPr>
                 <w:rFonts w:cstheme="minorHAnsi"/>
@@ -3257,7 +2888,6 @@
               <w:lastRenderedPageBreak/>
               <w:t>required_car_parking_spaces</w:t>
             </w:r>
-            <w:proofErr w:type="spellEnd"/>
           </w:p>
         </w:tc>
         <w:tc>
@@ -3296,7 +2926,6 @@
                 <w:bCs w:val="0"/>
               </w:rPr>
             </w:pPr>
-            <w:proofErr w:type="spellStart"/>
             <w:r>
               <w:rPr>
                 <w:rFonts w:cstheme="minorHAnsi"/>
@@ -3305,7 +2934,6 @@
               </w:rPr>
               <w:t>total_of_special_requests</w:t>
             </w:r>
-            <w:proofErr w:type="spellEnd"/>
           </w:p>
         </w:tc>
         <w:tc>
@@ -3347,7 +2975,6 @@
                 <w:bCs w:val="0"/>
               </w:rPr>
             </w:pPr>
-            <w:proofErr w:type="spellStart"/>
             <w:r>
               <w:rPr>
                 <w:rFonts w:cstheme="minorHAnsi"/>
@@ -3356,7 +2983,6 @@
               </w:rPr>
               <w:t>reservation_status</w:t>
             </w:r>
-            <w:proofErr w:type="spellEnd"/>
           </w:p>
         </w:tc>
         <w:tc>
@@ -3375,49 +3001,7 @@
               <w:rPr>
                 <w:rFonts w:cstheme="minorHAnsi"/>
               </w:rPr>
-              <w:t xml:space="preserve">Último estado de reservación. </w:t>
-            </w:r>
-            <w:proofErr w:type="spellStart"/>
-            <w:r>
-              <w:rPr>
-                <w:rFonts w:cstheme="minorHAnsi"/>
-              </w:rPr>
-              <w:t>Canceled</w:t>
-            </w:r>
-            <w:proofErr w:type="spellEnd"/>
-            <w:r>
-              <w:rPr>
-                <w:rFonts w:cstheme="minorHAnsi"/>
-              </w:rPr>
-              <w:t xml:space="preserve"> - Cancelado – la reserva fue cancelada por el cliente; </w:t>
-            </w:r>
-            <w:proofErr w:type="spellStart"/>
-            <w:r>
-              <w:rPr>
-                <w:rFonts w:cstheme="minorHAnsi"/>
-              </w:rPr>
-              <w:t>Check-Out</w:t>
-            </w:r>
-            <w:proofErr w:type="spellEnd"/>
-            <w:r>
-              <w:rPr>
-                <w:rFonts w:cstheme="minorHAnsi"/>
-              </w:rPr>
-              <w:t xml:space="preserve"> – Verificar – el cliente se registró, pero ya se ha ido; No-Show – No Mostrar – el cliente no hizo el </w:t>
-            </w:r>
-            <w:proofErr w:type="spellStart"/>
-            <w:r>
-              <w:rPr>
-                <w:rFonts w:cstheme="minorHAnsi"/>
-              </w:rPr>
-              <w:t>chek</w:t>
-            </w:r>
-            <w:proofErr w:type="spellEnd"/>
-            <w:r>
-              <w:rPr>
-                <w:rFonts w:cstheme="minorHAnsi"/>
-              </w:rPr>
-              <w:t>-in e informó al hotel el motivo</w:t>
+              <w:t>Último estado de reservación. Canceled - Cancelado – la reserva fue cancelada por el cliente; Check-Out – Verificar – el cliente se registró, pero ya se ha ido; No-Show – No Mostrar – el cliente no hizo el chek-in e informó al hotel el motivo</w:t>
             </w:r>
           </w:p>
         </w:tc>
@@ -3437,7 +3021,6 @@
                 <w:bCs w:val="0"/>
               </w:rPr>
             </w:pPr>
-            <w:proofErr w:type="spellStart"/>
             <w:r>
               <w:rPr>
                 <w:rFonts w:cstheme="minorHAnsi"/>
@@ -3446,7 +3029,6 @@
               </w:rPr>
               <w:t>reservation_status_date</w:t>
             </w:r>
-            <w:proofErr w:type="spellEnd"/>
           </w:p>
         </w:tc>
         <w:tc>
@@ -3465,21 +3047,7 @@
               <w:rPr>
                 <w:rFonts w:cstheme="minorHAnsi"/>
               </w:rPr>
-              <w:t xml:space="preserve">Fecha en la que se colocó el último estado. Puede ser usada en junto a </w:t>
-            </w:r>
-            <w:proofErr w:type="spellStart"/>
-            <w:r>
-              <w:rPr>
-                <w:rFonts w:cstheme="minorHAnsi"/>
-              </w:rPr>
-              <w:t>ReservationStatus</w:t>
-            </w:r>
-            <w:proofErr w:type="spellEnd"/>
-            <w:r>
-              <w:rPr>
-                <w:rFonts w:cstheme="minorHAnsi"/>
-              </w:rPr>
-              <w:t xml:space="preserve"> para entender cuánto se canceló la reserva o cuándo se retiró el cliente</w:t>
+              <w:t>Fecha en la que se colocó el último estado. Puede ser usada en junto a ReservationStatus para entender cuánto se canceló la reserva o cuándo se retiró el cliente</w:t>
             </w:r>
           </w:p>
         </w:tc>
@@ -3544,218 +3112,6 @@
     </w:p>
     <w:p>
       <w:pPr>
-        <w:rPr>
-          <w:rFonts w:cstheme="minorHAnsi"/>
-          <w:sz w:val="26"/>
-          <w:szCs w:val="26"/>
-        </w:rPr>
-      </w:pPr>
-      <w:r>
-        <w:rPr>
-          <w:rFonts w:cstheme="minorHAnsi"/>
-          <w:sz w:val="26"/>
-          <w:szCs w:val="26"/>
-        </w:rPr>
-        <w:t>Utilizando el siguiente comando leemos el data set (.csv</w:t>
-      </w:r>
-      <w:r>
-        <w:rPr>
-          <w:rFonts w:cstheme="minorHAnsi"/>
-          <w:sz w:val="26"/>
-          <w:szCs w:val="26"/>
-        </w:rPr>
-        <w:t>, con coma</w:t>
-      </w:r>
-      <w:r>
-        <w:rPr>
-          <w:rFonts w:cstheme="minorHAnsi"/>
-          <w:sz w:val="26"/>
-          <w:szCs w:val="26"/>
-        </w:rPr>
-        <w:t xml:space="preserve"> </w:t>
-      </w:r>
-      <w:r>
-        <w:rPr>
-          <w:rFonts w:cstheme="minorHAnsi"/>
-          <w:sz w:val="26"/>
-          <w:szCs w:val="26"/>
-        </w:rPr>
-        <w:t>(“,”) como separador</w:t>
-      </w:r>
-      <w:r>
-        <w:rPr>
-          <w:rFonts w:cstheme="minorHAnsi"/>
-          <w:sz w:val="26"/>
-          <w:szCs w:val="26"/>
-        </w:rPr>
-        <w:t xml:space="preserve">). </w:t>
-      </w:r>
-    </w:p>
-    <w:p>
-      <w:pPr>
-        <w:rPr>
-          <w:rFonts w:ascii="Consolas" w:hAnsi="Consolas"/>
-          <w:sz w:val="24"/>
-          <w:szCs w:val="24"/>
-        </w:rPr>
-      </w:pPr>
-      <w:r>
-        <w:rPr>
-          <w:rFonts w:ascii="Consolas" w:hAnsi="Consolas"/>
-          <w:sz w:val="24"/>
-          <w:szCs w:val="24"/>
-        </w:rPr>
-        <w:t>hotel_data_NULL &lt;- read.csv(</w:t>
-      </w:r>
-      <w:r>
-        <w:rPr>
-          <w:rFonts w:ascii="Consolas" w:hAnsi="Consolas"/>
-          <w:color w:val="538135" w:themeColor="accent6" w:themeShade="BF"/>
-          <w:sz w:val="24"/>
-          <w:szCs w:val="24"/>
-        </w:rPr>
-        <w:t>"ruta/hotel_bookings.csv"</w:t>
-      </w:r>
-      <w:r>
-        <w:rPr>
-          <w:rFonts w:ascii="Consolas" w:hAnsi="Consolas"/>
-          <w:sz w:val="24"/>
-          <w:szCs w:val="24"/>
-        </w:rPr>
-        <w:t>)</w:t>
-      </w:r>
-    </w:p>
-    <w:p>
-      <w:pPr>
-        <w:rPr>
-          <w:rFonts w:cstheme="minorHAnsi"/>
-          <w:sz w:val="26"/>
-          <w:szCs w:val="26"/>
-        </w:rPr>
-      </w:pPr>
-      <w:r>
-        <w:rPr>
-          <w:rFonts w:cstheme="minorHAnsi"/>
-          <w:sz w:val="26"/>
-          <w:szCs w:val="26"/>
-        </w:rPr>
-        <w:t xml:space="preserve">Con este comando también leemos el data set, pero reemplaza todos los datos </w:t>
-      </w:r>
-      <w:r>
-        <w:rPr>
-          <w:rFonts w:ascii="Consolas" w:hAnsi="Consolas" w:cstheme="minorHAnsi"/>
-          <w:sz w:val="24"/>
-          <w:szCs w:val="24"/>
-        </w:rPr>
-        <w:t>NULL</w:t>
-      </w:r>
-      <w:r>
-        <w:rPr>
-          <w:rFonts w:cstheme="minorHAnsi"/>
-          <w:sz w:val="24"/>
-          <w:szCs w:val="24"/>
-        </w:rPr>
-        <w:t xml:space="preserve"> </w:t>
-      </w:r>
-      <w:r>
-        <w:rPr>
-          <w:rFonts w:cstheme="minorHAnsi"/>
-          <w:sz w:val="26"/>
-          <w:szCs w:val="26"/>
-        </w:rPr>
-        <w:t xml:space="preserve">por </w:t>
-      </w:r>
-      <w:r>
-        <w:rPr>
-          <w:rFonts w:ascii="Consolas" w:hAnsi="Consolas"/>
-          <w:i/>
-          <w:iCs/>
-          <w:color w:val="AEAAAA" w:themeColor="background2" w:themeShade="BF"/>
-          <w:sz w:val="24"/>
-          <w:szCs w:val="24"/>
-        </w:rPr>
-        <w:t>NA</w:t>
-      </w:r>
-      <w:r>
-        <w:rPr>
-          <w:rFonts w:cstheme="minorHAnsi"/>
-          <w:sz w:val="26"/>
-          <w:szCs w:val="26"/>
-        </w:rPr>
-        <w:t>.</w:t>
-      </w:r>
-    </w:p>
-    <w:p>
-      <w:pPr>
-        <w:rPr>
-          <w:rFonts w:ascii="Consolas" w:hAnsi="Consolas"/>
-          <w:sz w:val="24"/>
-          <w:szCs w:val="24"/>
-        </w:rPr>
-      </w:pPr>
-      <w:r>
-        <w:rPr>
-          <w:rFonts w:ascii="Consolas" w:hAnsi="Consolas"/>
-          <w:sz w:val="24"/>
-          <w:szCs w:val="24"/>
-        </w:rPr>
-        <w:t>hotel_data_NONULL &lt;- read.csv(</w:t>
-      </w:r>
-      <w:r>
-        <w:rPr>
-          <w:rFonts w:ascii="Consolas" w:hAnsi="Consolas"/>
-          <w:color w:val="538135" w:themeColor="accent6" w:themeShade="BF"/>
-          <w:sz w:val="24"/>
-          <w:szCs w:val="24"/>
-        </w:rPr>
-        <w:t>"</w:t>
-      </w:r>
-      <w:r>
-        <w:rPr>
-          <w:rFonts w:ascii="Consolas" w:hAnsi="Consolas"/>
-          <w:color w:val="538135" w:themeColor="accent6" w:themeShade="BF"/>
-          <w:sz w:val="24"/>
-          <w:szCs w:val="24"/>
-        </w:rPr>
-        <w:t>ruta</w:t>
-      </w:r>
-      <w:r>
-        <w:rPr>
-          <w:rFonts w:ascii="Consolas" w:hAnsi="Consolas"/>
-          <w:color w:val="538135" w:themeColor="accent6" w:themeShade="BF"/>
-          <w:sz w:val="24"/>
-          <w:szCs w:val="24"/>
-        </w:rPr>
-        <w:t>/hotel_bookings.csv"</w:t>
-      </w:r>
-      <w:r>
-        <w:rPr>
-          <w:rFonts w:ascii="Consolas" w:hAnsi="Consolas"/>
-          <w:sz w:val="24"/>
-          <w:szCs w:val="24"/>
-        </w:rPr>
-        <w:t xml:space="preserve">, na.strings = </w:t>
-      </w:r>
-      <w:r>
-        <w:rPr>
-          <w:rFonts w:ascii="Consolas" w:hAnsi="Consolas"/>
-          <w:color w:val="538135" w:themeColor="accent6" w:themeShade="BF"/>
-          <w:sz w:val="24"/>
-          <w:szCs w:val="24"/>
-        </w:rPr>
-        <w:t>"NULL"</w:t>
-      </w:r>
-      <w:r>
-        <w:rPr>
-          <w:rFonts w:ascii="Consolas" w:hAnsi="Consolas"/>
-          <w:sz w:val="24"/>
-          <w:szCs w:val="24"/>
-        </w:rPr>
-        <w:t>)</w:t>
-      </w:r>
-    </w:p>
-    <w:p>
-      <w:pPr>
         <w:pStyle w:val="Ttulo3"/>
         <w:numPr>
           <w:ilvl w:val="1"/>
@@ -3786,345 +3142,6 @@
     </w:p>
     <w:p>
       <w:pPr>
-        <w:rPr>
-          <w:sz w:val="26"/>
-          <w:szCs w:val="26"/>
-        </w:rPr>
-      </w:pPr>
-      <w:r>
-        <w:rPr>
-          <w:sz w:val="26"/>
-          <w:szCs w:val="26"/>
-        </w:rPr>
-        <w:t>Ejecutamos</w:t>
-      </w:r>
-      <w:r>
-        <w:rPr>
-          <w:sz w:val="26"/>
-          <w:szCs w:val="26"/>
-        </w:rPr>
-        <w:t xml:space="preserve"> </w:t>
-      </w:r>
-      <w:r>
-        <w:rPr>
-          <w:sz w:val="26"/>
-          <w:szCs w:val="26"/>
-        </w:rPr>
-        <w:t xml:space="preserve">el siguiente comando </w:t>
-      </w:r>
-      <w:r>
-        <w:rPr>
-          <w:rFonts w:ascii="Consolas" w:hAnsi="Consolas"/>
-          <w:sz w:val="24"/>
-          <w:szCs w:val="24"/>
-        </w:rPr>
-        <w:t>View(hotel_data_NULL)</w:t>
-      </w:r>
-      <w:r>
-        <w:rPr>
-          <w:sz w:val="26"/>
-          <w:szCs w:val="26"/>
-        </w:rPr>
-        <w:t xml:space="preserve"> para visualizar el data set mediante una tabla. </w:t>
-      </w:r>
-    </w:p>
-    <w:p>
-      <w:pPr>
-        <w:rPr>
-          <w:sz w:val="26"/>
-          <w:szCs w:val="26"/>
-        </w:rPr>
-      </w:pPr>
-      <w:r>
-        <w:rPr>
-          <w:sz w:val="26"/>
-          <w:szCs w:val="26"/>
-        </w:rPr>
-        <w:t xml:space="preserve">Cada columna de variables tiene los datos correctamente establecidos. Sin embargo, las columnas </w:t>
-      </w:r>
-      <w:r>
-        <w:rPr>
-          <w:rFonts w:ascii="Consolas" w:hAnsi="Consolas"/>
-          <w:sz w:val="24"/>
-          <w:szCs w:val="24"/>
-        </w:rPr>
-        <w:t>agent</w:t>
-      </w:r>
-      <w:r>
-        <w:rPr>
-          <w:sz w:val="26"/>
-          <w:szCs w:val="26"/>
-        </w:rPr>
-        <w:t xml:space="preserve"> y </w:t>
-      </w:r>
-      <w:r>
-        <w:rPr>
-          <w:rFonts w:ascii="Consolas" w:hAnsi="Consolas"/>
-          <w:sz w:val="24"/>
-          <w:szCs w:val="24"/>
-        </w:rPr>
-        <w:t>company</w:t>
-      </w:r>
-      <w:r>
-        <w:rPr>
-          <w:sz w:val="26"/>
-          <w:szCs w:val="26"/>
-        </w:rPr>
-        <w:t xml:space="preserve"> carecen de datos por lo que son reemplazados por </w:t>
-      </w:r>
-      <w:r>
-        <w:rPr>
-          <w:rFonts w:ascii="Consolas" w:hAnsi="Consolas" w:cstheme="minorHAnsi"/>
-          <w:sz w:val="24"/>
-          <w:szCs w:val="24"/>
-        </w:rPr>
-        <w:t>NULL</w:t>
-      </w:r>
-      <w:r>
-        <w:rPr>
-          <w:sz w:val="26"/>
-          <w:szCs w:val="26"/>
-        </w:rPr>
-        <w:t xml:space="preserve">. </w:t>
-      </w:r>
-      <w:r>
-        <w:rPr>
-          <w:sz w:val="26"/>
-          <w:szCs w:val="26"/>
-        </w:rPr>
-        <w:t xml:space="preserve"> </w:t>
-      </w:r>
-    </w:p>
-    <w:p>
-      <w:pPr>
-        <w:rPr>
-          <w:sz w:val="26"/>
-          <w:szCs w:val="26"/>
-        </w:rPr>
-      </w:pPr>
-      <w:r>
-        <w:rPr>
-          <w:sz w:val="26"/>
-          <w:szCs w:val="26"/>
-        </w:rPr>
-        <w:drawing>
-          <wp:inline distT="0" distB="0" distL="0" distR="0" wp14:anchorId="50D17E46" wp14:editId="6BE05823">
-            <wp:extent cx="5384800" cy="1905000"/>
-            <wp:effectExtent l="0" t="0" r="6350" b="0"/>
-            <wp:docPr id="2" name="Imagen 2"/>
-            <wp:cNvGraphicFramePr>
-              <a:graphicFrameLocks xmlns:a="http://schemas.openxmlformats.org/drawingml/2006/main" noChangeAspect="1"/>
-            </wp:cNvGraphicFramePr>
-            <a:graphic xmlns:a="http://schemas.openxmlformats.org/drawingml/2006/main">
-              <a:graphicData uri="http://schemas.openxmlformats.org/drawingml/2006/picture">
-                <pic:pic xmlns:pic="http://schemas.openxmlformats.org/drawingml/2006/picture">
-                  <pic:nvPicPr>
-                    <pic:cNvPr id="1" name=""/>
-                    <pic:cNvPicPr/>
-                  </pic:nvPicPr>
-                  <pic:blipFill rotWithShape="1">
-                    <a:blip r:embed="rId7"/>
-                    <a:srcRect l="283" t="584" b="62990"/>
-                    <a:stretch/>
-                  </pic:blipFill>
-                  <pic:spPr bwMode="auto">
-                    <a:xfrm>
-                      <a:off x="0" y="0"/>
-                      <a:ext cx="5384800" cy="1905000"/>
-                    </a:xfrm>
-                    <a:prstGeom prst="rect">
-                      <a:avLst/>
-                    </a:prstGeom>
-                    <a:ln>
-                      <a:noFill/>
-                    </a:ln>
-                    <a:extLst>
-                      <a:ext uri="{53640926-AAD7-44D8-BBD7-CCE9431645EC}">
-                        <a14:shadowObscured xmlns:a14="http://schemas.microsoft.com/office/drawing/2010/main"/>
-                      </a:ext>
-                    </a:extLst>
-                  </pic:spPr>
-                </pic:pic>
-              </a:graphicData>
-            </a:graphic>
-          </wp:inline>
-        </w:drawing>
-      </w:r>
-    </w:p>
-    <w:p>
-      <w:pPr>
-        <w:rPr>
-          <w:rFonts w:cstheme="minorHAnsi"/>
-          <w:sz w:val="26"/>
-          <w:szCs w:val="26"/>
-        </w:rPr>
-      </w:pPr>
-      <w:r>
-        <w:rPr>
-          <w:sz w:val="26"/>
-          <w:szCs w:val="26"/>
-        </w:rPr>
-        <w:lastRenderedPageBreak/>
-        <w:t xml:space="preserve">Mediante el comando </w:t>
-      </w:r>
-      <w:r>
-        <w:rPr>
-          <w:rFonts w:ascii="Consolas" w:hAnsi="Consolas"/>
-          <w:sz w:val="24"/>
-          <w:szCs w:val="24"/>
-        </w:rPr>
-        <w:t>str(hotel_data_NULL)</w:t>
-      </w:r>
-      <w:r>
-        <w:rPr>
-          <w:rFonts w:ascii="Consolas" w:hAnsi="Consolas"/>
-          <w:sz w:val="24"/>
-          <w:szCs w:val="24"/>
-        </w:rPr>
-        <w:t xml:space="preserve"> </w:t>
-      </w:r>
-      <w:r>
-        <w:rPr>
-          <w:rFonts w:cstheme="minorHAnsi"/>
-          <w:sz w:val="26"/>
-          <w:szCs w:val="26"/>
-        </w:rPr>
-        <w:t xml:space="preserve">visualizamos las distintas variables en la consola, donde podemos saber el tipo de dato de cada una. Gracias a esto, podemos volver factores a las variables que tengan un número de valores definido con el comando </w:t>
-      </w:r>
-      <w:proofErr w:type="spellStart"/>
-      <w:r>
-        <w:rPr>
-          <w:rFonts w:ascii="Consolas" w:hAnsi="Consolas"/>
-          <w:sz w:val="24"/>
-          <w:szCs w:val="24"/>
-        </w:rPr>
-        <w:t>hotel_data_NULL$</w:t>
-      </w:r>
-      <w:r>
-        <w:rPr>
-          <w:rFonts w:ascii="Consolas" w:hAnsi="Consolas"/>
-          <w:sz w:val="24"/>
-          <w:szCs w:val="24"/>
-        </w:rPr>
-        <w:t>nombre_variable</w:t>
-      </w:r>
-      <w:proofErr w:type="spellEnd"/>
-      <w:r>
-        <w:rPr>
-          <w:rFonts w:ascii="Consolas" w:hAnsi="Consolas"/>
-          <w:sz w:val="24"/>
-          <w:szCs w:val="24"/>
-        </w:rPr>
-        <w:t xml:space="preserve"> &lt;- </w:t>
-      </w:r>
-      <w:proofErr w:type="spellStart"/>
-      <w:proofErr w:type="gramStart"/>
-      <w:r>
-        <w:rPr>
-          <w:rFonts w:ascii="Consolas" w:hAnsi="Consolas"/>
-          <w:sz w:val="24"/>
-          <w:szCs w:val="24"/>
-        </w:rPr>
-        <w:t>as.factor</w:t>
-      </w:r>
-      <w:proofErr w:type="spellEnd"/>
-      <w:proofErr w:type="gramEnd"/>
-      <w:r>
-        <w:rPr>
-          <w:rFonts w:ascii="Consolas" w:hAnsi="Consolas"/>
-          <w:sz w:val="24"/>
-          <w:szCs w:val="24"/>
-        </w:rPr>
-        <w:t>(</w:t>
-      </w:r>
-      <w:proofErr w:type="spellStart"/>
-      <w:r>
-        <w:rPr>
-          <w:rFonts w:ascii="Consolas" w:hAnsi="Consolas"/>
-          <w:sz w:val="24"/>
-          <w:szCs w:val="24"/>
-        </w:rPr>
-        <w:t>hotel_data_NULL$</w:t>
-      </w:r>
-      <w:r>
-        <w:rPr>
-          <w:rFonts w:ascii="Consolas" w:hAnsi="Consolas"/>
-          <w:sz w:val="24"/>
-          <w:szCs w:val="24"/>
-        </w:rPr>
-        <w:t>nombre_variable</w:t>
-      </w:r>
-      <w:proofErr w:type="spellEnd"/>
-      <w:r>
-        <w:rPr>
-          <w:rFonts w:ascii="Consolas" w:hAnsi="Consolas"/>
-          <w:sz w:val="24"/>
-          <w:szCs w:val="24"/>
-        </w:rPr>
-        <w:t>)</w:t>
-      </w:r>
-      <w:r>
-        <w:rPr>
-          <w:rFonts w:cstheme="minorHAnsi"/>
-          <w:sz w:val="26"/>
-          <w:szCs w:val="26"/>
-        </w:rPr>
-        <w:t xml:space="preserve">. </w:t>
-      </w:r>
-    </w:p>
-    <w:p>
-      <w:pPr>
-        <w:rPr>
-          <w:rFonts w:cstheme="minorHAnsi"/>
-          <w:sz w:val="26"/>
-          <w:szCs w:val="26"/>
-        </w:rPr>
-      </w:pPr>
-      <w:r>
-        <w:rPr>
-          <w:rFonts w:cstheme="minorHAnsi"/>
-          <w:sz w:val="26"/>
-          <w:szCs w:val="26"/>
-        </w:rPr>
-        <w:drawing>
-          <wp:inline distT="0" distB="0" distL="0" distR="0" wp14:anchorId="43E917FF" wp14:editId="577E407C">
-            <wp:extent cx="5400040" cy="3382645"/>
-            <wp:effectExtent l="0" t="0" r="0" b="8255"/>
-            <wp:docPr id="3" name="Imagen 3"/>
-            <wp:cNvGraphicFramePr>
-              <a:graphicFrameLocks xmlns:a="http://schemas.openxmlformats.org/drawingml/2006/main" noChangeAspect="1"/>
-            </wp:cNvGraphicFramePr>
-            <a:graphic xmlns:a="http://schemas.openxmlformats.org/drawingml/2006/main">
-              <a:graphicData uri="http://schemas.openxmlformats.org/drawingml/2006/picture">
-                <pic:pic xmlns:pic="http://schemas.openxmlformats.org/drawingml/2006/picture">
-                  <pic:nvPicPr>
-                    <pic:cNvPr id="1" name=""/>
-                    <pic:cNvPicPr/>
-                  </pic:nvPicPr>
-                  <pic:blipFill>
-                    <a:blip r:embed="rId8"/>
-                    <a:stretch>
-                      <a:fillRect/>
-                    </a:stretch>
-                  </pic:blipFill>
-                  <pic:spPr>
-                    <a:xfrm>
-                      <a:off x="0" y="0"/>
-                      <a:ext cx="5400040" cy="3382645"/>
-                    </a:xfrm>
-                    <a:prstGeom prst="rect">
-                      <a:avLst/>
-                    </a:prstGeom>
-                  </pic:spPr>
-                </pic:pic>
-              </a:graphicData>
-            </a:graphic>
-          </wp:inline>
-        </w:drawing>
-      </w:r>
-    </w:p>
-    <w:p>
-      <w:pPr>
         <w:pStyle w:val="Ttulo3"/>
         <w:numPr>
           <w:ilvl w:val="1"/>
@@ -4151,112 +3168,8 @@
         </w:rPr>
         <w:t>Visualización gráfica</w:t>
       </w:r>
+      <w:bookmarkStart w:id="6" w:name="_GoBack"/>
       <w:bookmarkEnd w:id="5"/>
-    </w:p>
-    <w:p>
-      <w:pPr>
-        <w:pStyle w:val="Prrafodelista"/>
-        <w:numPr>
-          <w:ilvl w:val="0"/>
-          <w:numId w:val="3"/>
-        </w:numPr>
-        <w:rPr>
-          <w:sz w:val="26"/>
-          <w:szCs w:val="26"/>
-        </w:rPr>
-      </w:pPr>
-      <w:r>
-        <w:rPr>
-          <w:sz w:val="26"/>
-          <w:szCs w:val="26"/>
-        </w:rPr>
-        <w:t xml:space="preserve">Gráfico de los paquetes </w:t>
-      </w:r>
-      <w:r>
-        <w:rPr>
-          <w:sz w:val="26"/>
-          <w:szCs w:val="26"/>
-        </w:rPr>
-        <w:t>más elegidos en las reservas</w:t>
-      </w:r>
-    </w:p>
-    <w:p>
-      <w:pPr>
-        <w:pStyle w:val="Prrafodelista"/>
-        <w:rPr>
-          <w:sz w:val="26"/>
-          <w:szCs w:val="26"/>
-        </w:rPr>
-      </w:pPr>
-      <w:r>
-        <w:rPr>
-          <w:noProof/>
-          <w:sz w:val="26"/>
-          <w:szCs w:val="26"/>
-        </w:rPr>
-        <w:drawing>
-          <wp:inline distT="0" distB="0" distL="0" distR="0" wp14:anchorId="03A7D627" wp14:editId="26196ECA">
-            <wp:extent cx="5394960" cy="2415540"/>
-            <wp:effectExtent l="0" t="0" r="0" b="3810"/>
-            <wp:docPr id="4" name="Imagen 4"/>
-            <wp:cNvGraphicFramePr>
-              <a:graphicFrameLocks xmlns:a="http://schemas.openxmlformats.org/drawingml/2006/main" noChangeAspect="1"/>
-            </wp:cNvGraphicFramePr>
-            <a:graphic xmlns:a="http://schemas.openxmlformats.org/drawingml/2006/main">
-              <a:graphicData uri="http://schemas.openxmlformats.org/drawingml/2006/picture">
-                <pic:pic xmlns:pic="http://schemas.openxmlformats.org/drawingml/2006/picture">
-                  <pic:nvPicPr>
-                    <pic:cNvPr id="0" name="Picture 6"/>
-                    <pic:cNvPicPr>
-                      <a:picLocks noChangeAspect="1" noChangeArrowheads="1"/>
-                    </pic:cNvPicPr>
-                  </pic:nvPicPr>
-                  <pic:blipFill>
-                    <a:blip r:embed="rId9">
-                      <a:extLst>
-                        <a:ext uri="{28A0092B-C50C-407E-A947-70E740481C1C}">
-                          <a14:useLocalDpi xmlns:a14="http://schemas.microsoft.com/office/drawing/2010/main" val="0"/>
-                        </a:ext>
-                      </a:extLst>
-                    </a:blip>
-                    <a:srcRect/>
-                    <a:stretch>
-                      <a:fillRect/>
-                    </a:stretch>
-                  </pic:blipFill>
-                  <pic:spPr bwMode="auto">
-                    <a:xfrm>
-                      <a:off x="0" y="0"/>
-                      <a:ext cx="5394960" cy="2415540"/>
-                    </a:xfrm>
-                    <a:prstGeom prst="rect">
-                      <a:avLst/>
-                    </a:prstGeom>
-                    <a:noFill/>
-                    <a:ln>
-                      <a:noFill/>
-                    </a:ln>
-                  </pic:spPr>
-                </pic:pic>
-              </a:graphicData>
-            </a:graphic>
-          </wp:inline>
-        </w:drawing>
-      </w:r>
-    </w:p>
-    <w:p>
-      <w:pPr>
-        <w:pStyle w:val="Prrafodelista"/>
-        <w:numPr>
-          <w:ilvl w:val="0"/>
-          <w:numId w:val="3"/>
-        </w:numPr>
-        <w:rPr>
-          <w:sz w:val="26"/>
-          <w:szCs w:val="26"/>
-        </w:rPr>
-      </w:pPr>
-      <w:bookmarkStart w:id="6" w:name="_GoBack"/>
       <w:bookmarkEnd w:id="6"/>
     </w:p>
     <w:p>
@@ -5889,7 +4802,7 @@
 </file>
 
 <file path=customXml/itemProps1.xml><?xml version="1.0" encoding="utf-8"?>
-<ds:datastoreItem xmlns:ds="http://schemas.openxmlformats.org/officeDocument/2006/customXml" ds:itemID="{1BAE7679-E499-4403-85B5-3E7331C66F80}">
+<ds:datastoreItem xmlns:ds="http://schemas.openxmlformats.org/officeDocument/2006/customXml" ds:itemID="{FC3246BE-DC8F-4A49-A201-A4C3A5439092}">
   <ds:schemaRefs>
     <ds:schemaRef ds:uri="http://schemas.openxmlformats.org/officeDocument/2006/bibliography"/>
   </ds:schemaRefs>

</xml_diff>

<commit_message>
Informe Word - prueba de data set
Punto 3. semi completo en base a la prueba de consultas
</commit_message>
<xml_diff>
--- a/upc-pre-202301-cc52-1-tp1.docx
+++ b/upc-pre-202301-cc52-1-tp1.docx
@@ -249,16 +249,26 @@
           <w:sz w:val="28"/>
           <w:szCs w:val="28"/>
         </w:rPr>
-        <w:t>Fundamentos de Data Scien</w:t>
-      </w:r>
+        <w:t xml:space="preserve">Fundamentos de Data </w:t>
+      </w:r>
+      <w:proofErr w:type="spellStart"/>
       <w:r>
         <w:rPr>
           <w:rFonts w:ascii="Calibri" w:hAnsi="Calibri" w:cs="Calibri"/>
           <w:sz w:val="28"/>
           <w:szCs w:val="28"/>
         </w:rPr>
+        <w:t>Scien</w:t>
+      </w:r>
+      <w:r>
+        <w:rPr>
+          <w:rFonts w:ascii="Calibri" w:hAnsi="Calibri" w:cs="Calibri"/>
+          <w:sz w:val="28"/>
+          <w:szCs w:val="28"/>
+        </w:rPr>
         <w:t>ce</w:t>
       </w:r>
+      <w:proofErr w:type="spellEnd"/>
       <w:r>
         <w:rPr>
           <w:rFonts w:ascii="Calibri" w:hAnsi="Calibri" w:cs="Calibri"/>
@@ -1473,6 +1483,7 @@
                 <w:bCs w:val="0"/>
               </w:rPr>
             </w:pPr>
+            <w:proofErr w:type="spellStart"/>
             <w:r>
               <w:rPr>
                 <w:rFonts w:cstheme="minorHAnsi"/>
@@ -1481,6 +1492,7 @@
               </w:rPr>
               <w:t>is_canceled</w:t>
             </w:r>
+            <w:proofErr w:type="spellEnd"/>
           </w:p>
         </w:tc>
         <w:tc>
@@ -1522,6 +1534,7 @@
                 <w:bCs w:val="0"/>
               </w:rPr>
             </w:pPr>
+            <w:proofErr w:type="spellStart"/>
             <w:r>
               <w:rPr>
                 <w:rFonts w:cstheme="minorHAnsi"/>
@@ -1530,6 +1543,7 @@
               </w:rPr>
               <w:t>lead_time</w:t>
             </w:r>
+            <w:proofErr w:type="spellEnd"/>
           </w:p>
         </w:tc>
         <w:tc>
@@ -1574,6 +1588,7 @@
                 <w:bCs w:val="0"/>
               </w:rPr>
             </w:pPr>
+            <w:proofErr w:type="spellStart"/>
             <w:r>
               <w:rPr>
                 <w:rFonts w:cstheme="minorHAnsi"/>
@@ -1582,6 +1597,7 @@
               </w:rPr>
               <w:t>arrival_date_year</w:t>
             </w:r>
+            <w:proofErr w:type="spellEnd"/>
           </w:p>
         </w:tc>
         <w:tc>
@@ -1623,6 +1639,7 @@
                 <w:bCs w:val="0"/>
               </w:rPr>
             </w:pPr>
+            <w:proofErr w:type="spellStart"/>
             <w:r>
               <w:rPr>
                 <w:rFonts w:cstheme="minorHAnsi"/>
@@ -1631,6 +1648,7 @@
               </w:rPr>
               <w:t>arrival_date_month</w:t>
             </w:r>
+            <w:proofErr w:type="spellEnd"/>
           </w:p>
         </w:tc>
         <w:tc>
@@ -1669,6 +1687,7 @@
                 <w:bCs w:val="0"/>
               </w:rPr>
             </w:pPr>
+            <w:proofErr w:type="spellStart"/>
             <w:r>
               <w:rPr>
                 <w:rFonts w:cstheme="minorHAnsi"/>
@@ -1677,6 +1696,7 @@
               </w:rPr>
               <w:t>arrival_date_week_number</w:t>
             </w:r>
+            <w:proofErr w:type="spellEnd"/>
           </w:p>
         </w:tc>
         <w:tc>
@@ -1718,6 +1738,7 @@
                 <w:bCs w:val="0"/>
               </w:rPr>
             </w:pPr>
+            <w:proofErr w:type="spellStart"/>
             <w:r>
               <w:rPr>
                 <w:rFonts w:cstheme="minorHAnsi"/>
@@ -1726,6 +1747,7 @@
               </w:rPr>
               <w:t>arrival_date_day_of_month</w:t>
             </w:r>
+            <w:proofErr w:type="spellEnd"/>
           </w:p>
         </w:tc>
         <w:tc>
@@ -1764,6 +1786,7 @@
                 <w:bCs w:val="0"/>
               </w:rPr>
             </w:pPr>
+            <w:proofErr w:type="spellStart"/>
             <w:r>
               <w:rPr>
                 <w:rFonts w:cstheme="minorHAnsi"/>
@@ -1772,6 +1795,7 @@
               </w:rPr>
               <w:t>stays_in_weekend_nights</w:t>
             </w:r>
+            <w:proofErr w:type="spellEnd"/>
           </w:p>
         </w:tc>
         <w:tc>
@@ -1837,6 +1861,7 @@
                 <w:bCs w:val="0"/>
               </w:rPr>
             </w:pPr>
+            <w:proofErr w:type="spellStart"/>
             <w:r>
               <w:rPr>
                 <w:rFonts w:cstheme="minorHAnsi"/>
@@ -1845,6 +1870,7 @@
               </w:rPr>
               <w:t>stays_in_week_nights</w:t>
             </w:r>
+            <w:proofErr w:type="spellEnd"/>
           </w:p>
         </w:tc>
         <w:tc>
@@ -1883,6 +1909,7 @@
                 <w:bCs w:val="0"/>
               </w:rPr>
             </w:pPr>
+            <w:proofErr w:type="spellStart"/>
             <w:r>
               <w:rPr>
                 <w:rFonts w:cstheme="minorHAnsi"/>
@@ -1891,6 +1918,7 @@
               </w:rPr>
               <w:t>adults</w:t>
             </w:r>
+            <w:proofErr w:type="spellEnd"/>
           </w:p>
         </w:tc>
         <w:tc>
@@ -1932,6 +1960,7 @@
                 <w:bCs w:val="0"/>
               </w:rPr>
             </w:pPr>
+            <w:proofErr w:type="spellStart"/>
             <w:r>
               <w:rPr>
                 <w:rFonts w:cstheme="minorHAnsi"/>
@@ -1940,6 +1969,7 @@
               </w:rPr>
               <w:t>children</w:t>
             </w:r>
+            <w:proofErr w:type="spellEnd"/>
           </w:p>
         </w:tc>
         <w:tc>
@@ -1978,6 +2008,7 @@
                 <w:bCs w:val="0"/>
               </w:rPr>
             </w:pPr>
+            <w:proofErr w:type="spellStart"/>
             <w:r>
               <w:rPr>
                 <w:rFonts w:cstheme="minorHAnsi"/>
@@ -1986,6 +2017,7 @@
               </w:rPr>
               <w:t>babies</w:t>
             </w:r>
+            <w:proofErr w:type="spellEnd"/>
           </w:p>
         </w:tc>
         <w:tc>
@@ -2027,6 +2059,7 @@
                 <w:bCs w:val="0"/>
               </w:rPr>
             </w:pPr>
+            <w:proofErr w:type="spellStart"/>
             <w:r>
               <w:rPr>
                 <w:rFonts w:cstheme="minorHAnsi"/>
@@ -2035,6 +2068,7 @@
               </w:rPr>
               <w:t>meal</w:t>
             </w:r>
+            <w:proofErr w:type="spellEnd"/>
           </w:p>
         </w:tc>
         <w:tc>
@@ -2053,7 +2087,91 @@
               <w:rPr>
                 <w:rFonts w:cstheme="minorHAnsi"/>
               </w:rPr>
-              <w:t>Tipo de comida reservada. Undefined/SC – paquete sin comida; BB – Bed &amp; and Breakfast - Desayuno y cama; HB – Half Board - Medio paquete; FB – Full Board - Paquete completo</w:t>
+              <w:t xml:space="preserve">Tipo de comida reservada. </w:t>
+            </w:r>
+            <w:proofErr w:type="spellStart"/>
+            <w:r>
+              <w:rPr>
+                <w:rFonts w:cstheme="minorHAnsi"/>
+              </w:rPr>
+              <w:t>Undefined</w:t>
+            </w:r>
+            <w:proofErr w:type="spellEnd"/>
+            <w:r>
+              <w:rPr>
+                <w:rFonts w:cstheme="minorHAnsi"/>
+              </w:rPr>
+              <w:t xml:space="preserve">/SC – paquete sin comida; BB – </w:t>
+            </w:r>
+            <w:proofErr w:type="spellStart"/>
+            <w:r>
+              <w:rPr>
+                <w:rFonts w:cstheme="minorHAnsi"/>
+              </w:rPr>
+              <w:t>Bed</w:t>
+            </w:r>
+            <w:proofErr w:type="spellEnd"/>
+            <w:r>
+              <w:rPr>
+                <w:rFonts w:cstheme="minorHAnsi"/>
+              </w:rPr>
+              <w:t xml:space="preserve"> &amp; and </w:t>
+            </w:r>
+            <w:proofErr w:type="spellStart"/>
+            <w:r>
+              <w:rPr>
+                <w:rFonts w:cstheme="minorHAnsi"/>
+              </w:rPr>
+              <w:t>Breakfast</w:t>
+            </w:r>
+            <w:proofErr w:type="spellEnd"/>
+            <w:r>
+              <w:rPr>
+                <w:rFonts w:cstheme="minorHAnsi"/>
+              </w:rPr>
+              <w:t xml:space="preserve"> - Desayuno y cama; HB – </w:t>
+            </w:r>
+            <w:proofErr w:type="spellStart"/>
+            <w:r>
+              <w:rPr>
+                <w:rFonts w:cstheme="minorHAnsi"/>
+              </w:rPr>
+              <w:t>Half</w:t>
+            </w:r>
+            <w:proofErr w:type="spellEnd"/>
+            <w:r>
+              <w:rPr>
+                <w:rFonts w:cstheme="minorHAnsi"/>
+              </w:rPr>
+              <w:t xml:space="preserve"> </w:t>
+            </w:r>
+            <w:proofErr w:type="spellStart"/>
+            <w:r>
+              <w:rPr>
+                <w:rFonts w:cstheme="minorHAnsi"/>
+              </w:rPr>
+              <w:t>Board</w:t>
+            </w:r>
+            <w:proofErr w:type="spellEnd"/>
+            <w:r>
+              <w:rPr>
+                <w:rFonts w:cstheme="minorHAnsi"/>
+              </w:rPr>
+              <w:t xml:space="preserve"> - Medio paquete; FB – Full </w:t>
+            </w:r>
+            <w:proofErr w:type="spellStart"/>
+            <w:r>
+              <w:rPr>
+                <w:rFonts w:cstheme="minorHAnsi"/>
+              </w:rPr>
+              <w:t>Board</w:t>
+            </w:r>
+            <w:proofErr w:type="spellEnd"/>
+            <w:r>
+              <w:rPr>
+                <w:rFonts w:cstheme="minorHAnsi"/>
+              </w:rPr>
+              <w:t xml:space="preserve"> - Paquete completo</w:t>
             </w:r>
           </w:p>
         </w:tc>
@@ -2122,6 +2240,7 @@
                 <w:bCs w:val="0"/>
               </w:rPr>
             </w:pPr>
+            <w:proofErr w:type="spellStart"/>
             <w:r>
               <w:rPr>
                 <w:rFonts w:cstheme="minorHAnsi"/>
@@ -2131,6 +2250,7 @@
               <w:lastRenderedPageBreak/>
               <w:t>market_segment</w:t>
             </w:r>
+            <w:proofErr w:type="spellEnd"/>
           </w:p>
         </w:tc>
         <w:tc>
@@ -2149,7 +2269,49 @@
               <w:rPr>
                 <w:rFonts w:cstheme="minorHAnsi"/>
               </w:rPr>
-              <w:t>Mercado de segmento objetivo. TA – Travel Agents – Agentes de viaje; TO – Tour Operators – Operadores turísticos</w:t>
+              <w:t xml:space="preserve">Mercado de segmento objetivo. TA – </w:t>
+            </w:r>
+            <w:proofErr w:type="spellStart"/>
+            <w:r>
+              <w:rPr>
+                <w:rFonts w:cstheme="minorHAnsi"/>
+              </w:rPr>
+              <w:t>Travel</w:t>
+            </w:r>
+            <w:proofErr w:type="spellEnd"/>
+            <w:r>
+              <w:rPr>
+                <w:rFonts w:cstheme="minorHAnsi"/>
+              </w:rPr>
+              <w:t xml:space="preserve"> </w:t>
+            </w:r>
+            <w:proofErr w:type="spellStart"/>
+            <w:r>
+              <w:rPr>
+                <w:rFonts w:cstheme="minorHAnsi"/>
+              </w:rPr>
+              <w:t>Agents</w:t>
+            </w:r>
+            <w:proofErr w:type="spellEnd"/>
+            <w:r>
+              <w:rPr>
+                <w:rFonts w:cstheme="minorHAnsi"/>
+              </w:rPr>
+              <w:t xml:space="preserve"> – Agentes de viaje; TO – Tour </w:t>
+            </w:r>
+            <w:proofErr w:type="spellStart"/>
+            <w:r>
+              <w:rPr>
+                <w:rFonts w:cstheme="minorHAnsi"/>
+              </w:rPr>
+              <w:t>Operators</w:t>
+            </w:r>
+            <w:proofErr w:type="spellEnd"/>
+            <w:r>
+              <w:rPr>
+                <w:rFonts w:cstheme="minorHAnsi"/>
+              </w:rPr>
+              <w:t xml:space="preserve"> – Operadores turísticos</w:t>
             </w:r>
           </w:p>
         </w:tc>
@@ -2169,6 +2331,7 @@
                 <w:bCs w:val="0"/>
               </w:rPr>
             </w:pPr>
+            <w:proofErr w:type="spellStart"/>
             <w:r>
               <w:rPr>
                 <w:rFonts w:cstheme="minorHAnsi"/>
@@ -2177,6 +2340,7 @@
               </w:rPr>
               <w:t>distribution_channel</w:t>
             </w:r>
+            <w:proofErr w:type="spellEnd"/>
           </w:p>
         </w:tc>
         <w:tc>
@@ -2195,7 +2359,49 @@
               <w:rPr>
                 <w:rFonts w:cstheme="minorHAnsi"/>
               </w:rPr>
-              <w:t>Canal de distribución de reservas. TA – Travel Agents – Agentes de viaje; TO – Tour Operators – Operadores turísticos</w:t>
+              <w:t xml:space="preserve">Canal de distribución de reservas. TA – </w:t>
+            </w:r>
+            <w:proofErr w:type="spellStart"/>
+            <w:r>
+              <w:rPr>
+                <w:rFonts w:cstheme="minorHAnsi"/>
+              </w:rPr>
+              <w:t>Travel</w:t>
+            </w:r>
+            <w:proofErr w:type="spellEnd"/>
+            <w:r>
+              <w:rPr>
+                <w:rFonts w:cstheme="minorHAnsi"/>
+              </w:rPr>
+              <w:t xml:space="preserve"> </w:t>
+            </w:r>
+            <w:proofErr w:type="spellStart"/>
+            <w:r>
+              <w:rPr>
+                <w:rFonts w:cstheme="minorHAnsi"/>
+              </w:rPr>
+              <w:t>Agents</w:t>
+            </w:r>
+            <w:proofErr w:type="spellEnd"/>
+            <w:r>
+              <w:rPr>
+                <w:rFonts w:cstheme="minorHAnsi"/>
+              </w:rPr>
+              <w:t xml:space="preserve"> – Agentes de viaje; TO – Tour </w:t>
+            </w:r>
+            <w:proofErr w:type="spellStart"/>
+            <w:r>
+              <w:rPr>
+                <w:rFonts w:cstheme="minorHAnsi"/>
+              </w:rPr>
+              <w:t>Operators</w:t>
+            </w:r>
+            <w:proofErr w:type="spellEnd"/>
+            <w:r>
+              <w:rPr>
+                <w:rFonts w:cstheme="minorHAnsi"/>
+              </w:rPr>
+              <w:t xml:space="preserve"> – Operadores turísticos</w:t>
             </w:r>
           </w:p>
         </w:tc>
@@ -2218,6 +2424,7 @@
                 <w:bCs w:val="0"/>
               </w:rPr>
             </w:pPr>
+            <w:proofErr w:type="spellStart"/>
             <w:r>
               <w:rPr>
                 <w:rFonts w:cstheme="minorHAnsi"/>
@@ -2226,6 +2433,7 @@
               </w:rPr>
               <w:t>is_repeated_guest</w:t>
             </w:r>
+            <w:proofErr w:type="spellEnd"/>
           </w:p>
         </w:tc>
         <w:tc>
@@ -2264,6 +2472,7 @@
                 <w:bCs w:val="0"/>
               </w:rPr>
             </w:pPr>
+            <w:proofErr w:type="spellStart"/>
             <w:r>
               <w:rPr>
                 <w:rFonts w:cstheme="minorHAnsi"/>
@@ -2272,6 +2481,7 @@
               </w:rPr>
               <w:t>previous_cancellations</w:t>
             </w:r>
+            <w:proofErr w:type="spellEnd"/>
           </w:p>
         </w:tc>
         <w:tc>
@@ -2313,6 +2523,7 @@
                 <w:bCs w:val="0"/>
               </w:rPr>
             </w:pPr>
+            <w:proofErr w:type="spellStart"/>
             <w:r>
               <w:rPr>
                 <w:rFonts w:cstheme="minorHAnsi"/>
@@ -2321,6 +2532,7 @@
               </w:rPr>
               <w:t>previous_bookings_not_canceled</w:t>
             </w:r>
+            <w:proofErr w:type="spellEnd"/>
           </w:p>
         </w:tc>
         <w:tc>
@@ -2377,6 +2589,7 @@
                 <w:bCs w:val="0"/>
               </w:rPr>
             </w:pPr>
+            <w:proofErr w:type="spellStart"/>
             <w:r>
               <w:rPr>
                 <w:rFonts w:cstheme="minorHAnsi"/>
@@ -2385,6 +2598,7 @@
               </w:rPr>
               <w:t>reserved_room_type</w:t>
             </w:r>
+            <w:proofErr w:type="spellEnd"/>
           </w:p>
         </w:tc>
         <w:tc>
@@ -2426,6 +2640,7 @@
                 <w:bCs w:val="0"/>
               </w:rPr>
             </w:pPr>
+            <w:proofErr w:type="spellStart"/>
             <w:r>
               <w:rPr>
                 <w:rFonts w:cstheme="minorHAnsi"/>
@@ -2434,6 +2649,7 @@
               </w:rPr>
               <w:t>assigned_room_type</w:t>
             </w:r>
+            <w:proofErr w:type="spellEnd"/>
           </w:p>
         </w:tc>
         <w:tc>
@@ -2472,6 +2688,7 @@
                 <w:bCs w:val="0"/>
               </w:rPr>
             </w:pPr>
+            <w:proofErr w:type="spellStart"/>
             <w:r>
               <w:rPr>
                 <w:rFonts w:cstheme="minorHAnsi"/>
@@ -2480,6 +2697,7 @@
               </w:rPr>
               <w:t>booking_changes</w:t>
             </w:r>
+            <w:proofErr w:type="spellEnd"/>
           </w:p>
         </w:tc>
         <w:tc>
@@ -2504,7 +2722,21 @@
               <w:rPr>
                 <w:rFonts w:cstheme="minorHAnsi"/>
               </w:rPr>
-              <w:t xml:space="preserve"> hechos en la reserva desde el momento en el que ha sido ingresada al Sistema Operativo Hotelero hasta el momento del check-in o cancelación.</w:t>
+              <w:t xml:space="preserve"> hechos en la reserva desde el momento en el que ha sido ingresada al Sistema Operativo Hotelero hasta el momento del </w:t>
+            </w:r>
+            <w:proofErr w:type="spellStart"/>
+            <w:r>
+              <w:rPr>
+                <w:rFonts w:cstheme="minorHAnsi"/>
+              </w:rPr>
+              <w:t>check</w:t>
+            </w:r>
+            <w:proofErr w:type="spellEnd"/>
+            <w:r>
+              <w:rPr>
+                <w:rFonts w:cstheme="minorHAnsi"/>
+              </w:rPr>
+              <w:t>-in o cancelación.</w:t>
             </w:r>
           </w:p>
         </w:tc>
@@ -2527,6 +2759,7 @@
                 <w:bCs w:val="0"/>
               </w:rPr>
             </w:pPr>
+            <w:proofErr w:type="spellStart"/>
             <w:r>
               <w:rPr>
                 <w:rFonts w:cstheme="minorHAnsi"/>
@@ -2535,6 +2768,7 @@
               </w:rPr>
               <w:t>deposit_type</w:t>
             </w:r>
+            <w:proofErr w:type="spellEnd"/>
           </w:p>
         </w:tc>
         <w:tc>
@@ -2565,7 +2799,35 @@
               <w:rPr>
                 <w:rFonts w:cstheme="minorHAnsi"/>
               </w:rPr>
-              <w:t xml:space="preserve"> ha hecho un depósito para garantizar la reserva. No Deposit – No Depósito – no se ha hecho un depósito; Non Refund – No Reembolso </w:t>
+              <w:t xml:space="preserve"> ha hecho un depósito para garantizar la reserva. No </w:t>
+            </w:r>
+            <w:proofErr w:type="spellStart"/>
+            <w:r>
+              <w:rPr>
+                <w:rFonts w:cstheme="minorHAnsi"/>
+              </w:rPr>
+              <w:t>Deposit</w:t>
+            </w:r>
+            <w:proofErr w:type="spellEnd"/>
+            <w:r>
+              <w:rPr>
+                <w:rFonts w:cstheme="minorHAnsi"/>
+              </w:rPr>
+              <w:t xml:space="preserve"> – No Depósito – no se ha hecho un depósito; Non </w:t>
+            </w:r>
+            <w:proofErr w:type="spellStart"/>
+            <w:r>
+              <w:rPr>
+                <w:rFonts w:cstheme="minorHAnsi"/>
+              </w:rPr>
+              <w:t>Refund</w:t>
+            </w:r>
+            <w:proofErr w:type="spellEnd"/>
+            <w:r>
+              <w:rPr>
+                <w:rFonts w:cstheme="minorHAnsi"/>
+              </w:rPr>
+              <w:t xml:space="preserve"> – No Reembolso </w:t>
             </w:r>
             <w:r>
               <w:rPr>
@@ -2583,7 +2845,21 @@
               <w:rPr>
                 <w:rFonts w:cstheme="minorHAnsi"/>
               </w:rPr>
-              <w:t xml:space="preserve">depósito realizado en el valor del costo total de hospedaje; Refundable – Reembolsable – depósito realizado con valor menor al costo total de hospedaje </w:t>
+              <w:t xml:space="preserve">depósito realizado en el valor del costo total de hospedaje; </w:t>
+            </w:r>
+            <w:proofErr w:type="spellStart"/>
+            <w:r>
+              <w:rPr>
+                <w:rFonts w:cstheme="minorHAnsi"/>
+              </w:rPr>
+              <w:t>Refundable</w:t>
+            </w:r>
+            <w:proofErr w:type="spellEnd"/>
+            <w:r>
+              <w:rPr>
+                <w:rFonts w:cstheme="minorHAnsi"/>
+              </w:rPr>
+              <w:t xml:space="preserve"> – Reembolsable – depósito realizado con valor menor al costo total de hospedaje </w:t>
             </w:r>
             <w:r>
               <w:rPr>
@@ -2704,6 +2980,7 @@
                 <w:bCs w:val="0"/>
               </w:rPr>
             </w:pPr>
+            <w:proofErr w:type="spellStart"/>
             <w:r>
               <w:rPr>
                 <w:rFonts w:cstheme="minorHAnsi"/>
@@ -2712,6 +2989,7 @@
               </w:rPr>
               <w:t>days_in_waiting_list</w:t>
             </w:r>
+            <w:proofErr w:type="spellEnd"/>
           </w:p>
         </w:tc>
         <w:tc>
@@ -2753,6 +3031,7 @@
                 <w:bCs w:val="0"/>
               </w:rPr>
             </w:pPr>
+            <w:proofErr w:type="spellStart"/>
             <w:r>
               <w:rPr>
                 <w:rFonts w:cstheme="minorHAnsi"/>
@@ -2761,6 +3040,7 @@
               </w:rPr>
               <w:t>customer_type</w:t>
             </w:r>
+            <w:proofErr w:type="spellEnd"/>
           </w:p>
         </w:tc>
         <w:tc>
@@ -2779,7 +3059,21 @@
               <w:rPr>
                 <w:rFonts w:cstheme="minorHAnsi"/>
               </w:rPr>
-              <w:t xml:space="preserve">Tipo de reserva, asumiendo una de cuatro categorías: Contract </w:t>
+              <w:t xml:space="preserve">Tipo de reserva, asumiendo una de cuatro categorías: </w:t>
+            </w:r>
+            <w:proofErr w:type="spellStart"/>
+            <w:r>
+              <w:rPr>
+                <w:rFonts w:cstheme="minorHAnsi"/>
+              </w:rPr>
+              <w:t>Contract</w:t>
+            </w:r>
+            <w:proofErr w:type="spellEnd"/>
+            <w:r>
+              <w:rPr>
+                <w:rFonts w:cstheme="minorHAnsi"/>
+              </w:rPr>
+              <w:t xml:space="preserve"> </w:t>
             </w:r>
             <w:r>
               <w:rPr>
@@ -2799,11 +3093,47 @@
               </w:rPr>
               <w:t xml:space="preserve">Contrato – cuando la reserva tiene asociada una asignación u otro tipo de contrato; </w:t>
             </w:r>
-            <w:r>
-              <w:rPr>
-                <w:rFonts w:cstheme="minorHAnsi"/>
-              </w:rPr>
-              <w:t>Group – Grupo – cuando la reserva está asociada a un grupo; Transient – Transitorio – cuando la reserva no es parte de un grupo o contrato, y no está asociada a otro tipo de reserva transitoria; Transient-party – cuando la reserva es transitoria, pero está asociada a, por lo menos, otra reserva transitoria</w:t>
+            <w:proofErr w:type="spellStart"/>
+            <w:r>
+              <w:rPr>
+                <w:rFonts w:cstheme="minorHAnsi"/>
+              </w:rPr>
+              <w:t>Group</w:t>
+            </w:r>
+            <w:proofErr w:type="spellEnd"/>
+            <w:r>
+              <w:rPr>
+                <w:rFonts w:cstheme="minorHAnsi"/>
+              </w:rPr>
+              <w:t xml:space="preserve"> – Grupo – cuando la reserva está asociada a un grupo; </w:t>
+            </w:r>
+            <w:proofErr w:type="spellStart"/>
+            <w:r>
+              <w:rPr>
+                <w:rFonts w:cstheme="minorHAnsi"/>
+              </w:rPr>
+              <w:t>Transient</w:t>
+            </w:r>
+            <w:proofErr w:type="spellEnd"/>
+            <w:r>
+              <w:rPr>
+                <w:rFonts w:cstheme="minorHAnsi"/>
+              </w:rPr>
+              <w:t xml:space="preserve"> – Transitorio – cuando la reserva no es parte de un grupo o contrato, y no está asociada a otro tipo de reserva transitoria; </w:t>
+            </w:r>
+            <w:proofErr w:type="spellStart"/>
+            <w:r>
+              <w:rPr>
+                <w:rFonts w:cstheme="minorHAnsi"/>
+              </w:rPr>
+              <w:t>Transient-party</w:t>
+            </w:r>
+            <w:proofErr w:type="spellEnd"/>
+            <w:r>
+              <w:rPr>
+                <w:rFonts w:cstheme="minorHAnsi"/>
+              </w:rPr>
+              <w:t xml:space="preserve"> – cuando la reserva es transitoria, pero está asociada a, por lo menos, otra reserva transitoria</w:t>
             </w:r>
           </w:p>
         </w:tc>
@@ -2823,6 +3153,7 @@
                 <w:bCs w:val="0"/>
               </w:rPr>
             </w:pPr>
+            <w:proofErr w:type="spellStart"/>
             <w:r>
               <w:rPr>
                 <w:rFonts w:cstheme="minorHAnsi"/>
@@ -2831,6 +3162,7 @@
               </w:rPr>
               <w:t>adr</w:t>
             </w:r>
+            <w:proofErr w:type="spellEnd"/>
           </w:p>
         </w:tc>
         <w:tc>
@@ -2845,11 +3177,47 @@
                 <w:rFonts w:cstheme="minorHAnsi"/>
               </w:rPr>
             </w:pPr>
-            <w:r>
-              <w:rPr>
-                <w:rFonts w:cstheme="minorHAnsi"/>
-              </w:rPr>
-              <w:t xml:space="preserve">Average Daily Rate (Ratio promedio diario), definido al dividir la suma de todas las </w:t>
+            <w:proofErr w:type="spellStart"/>
+            <w:r>
+              <w:rPr>
+                <w:rFonts w:cstheme="minorHAnsi"/>
+              </w:rPr>
+              <w:t>Average</w:t>
+            </w:r>
+            <w:proofErr w:type="spellEnd"/>
+            <w:r>
+              <w:rPr>
+                <w:rFonts w:cstheme="minorHAnsi"/>
+              </w:rPr>
+              <w:t xml:space="preserve"> </w:t>
+            </w:r>
+            <w:proofErr w:type="spellStart"/>
+            <w:r>
+              <w:rPr>
+                <w:rFonts w:cstheme="minorHAnsi"/>
+              </w:rPr>
+              <w:t>Daily</w:t>
+            </w:r>
+            <w:proofErr w:type="spellEnd"/>
+            <w:r>
+              <w:rPr>
+                <w:rFonts w:cstheme="minorHAnsi"/>
+              </w:rPr>
+              <w:t xml:space="preserve"> </w:t>
+            </w:r>
+            <w:proofErr w:type="spellStart"/>
+            <w:r>
+              <w:rPr>
+                <w:rFonts w:cstheme="minorHAnsi"/>
+              </w:rPr>
+              <w:t>Rate</w:t>
+            </w:r>
+            <w:proofErr w:type="spellEnd"/>
+            <w:r>
+              <w:rPr>
+                <w:rFonts w:cstheme="minorHAnsi"/>
+              </w:rPr>
+              <w:t xml:space="preserve"> (Ratio promedio diario), definido al dividir la suma de todas las </w:t>
             </w:r>
             <w:r>
               <w:rPr>
@@ -2879,6 +3247,7 @@
                 <w:bCs w:val="0"/>
               </w:rPr>
             </w:pPr>
+            <w:proofErr w:type="spellStart"/>
             <w:r>
               <w:rPr>
                 <w:rFonts w:cstheme="minorHAnsi"/>
@@ -2888,6 +3257,7 @@
               <w:lastRenderedPageBreak/>
               <w:t>required_car_parking_spaces</w:t>
             </w:r>
+            <w:proofErr w:type="spellEnd"/>
           </w:p>
         </w:tc>
         <w:tc>
@@ -2926,6 +3296,7 @@
                 <w:bCs w:val="0"/>
               </w:rPr>
             </w:pPr>
+            <w:proofErr w:type="spellStart"/>
             <w:r>
               <w:rPr>
                 <w:rFonts w:cstheme="minorHAnsi"/>
@@ -2934,6 +3305,7 @@
               </w:rPr>
               <w:t>total_of_special_requests</w:t>
             </w:r>
+            <w:proofErr w:type="spellEnd"/>
           </w:p>
         </w:tc>
         <w:tc>
@@ -2975,6 +3347,7 @@
                 <w:bCs w:val="0"/>
               </w:rPr>
             </w:pPr>
+            <w:proofErr w:type="spellStart"/>
             <w:r>
               <w:rPr>
                 <w:rFonts w:cstheme="minorHAnsi"/>
@@ -2983,6 +3356,7 @@
               </w:rPr>
               <w:t>reservation_status</w:t>
             </w:r>
+            <w:proofErr w:type="spellEnd"/>
           </w:p>
         </w:tc>
         <w:tc>
@@ -3001,7 +3375,49 @@
               <w:rPr>
                 <w:rFonts w:cstheme="minorHAnsi"/>
               </w:rPr>
-              <w:t>Último estado de reservación. Canceled - Cancelado – la reserva fue cancelada por el cliente; Check-Out – Verificar – el cliente se registró, pero ya se ha ido; No-Show – No Mostrar – el cliente no hizo el chek-in e informó al hotel el motivo</w:t>
+              <w:t xml:space="preserve">Último estado de reservación. </w:t>
+            </w:r>
+            <w:proofErr w:type="spellStart"/>
+            <w:r>
+              <w:rPr>
+                <w:rFonts w:cstheme="minorHAnsi"/>
+              </w:rPr>
+              <w:t>Canceled</w:t>
+            </w:r>
+            <w:proofErr w:type="spellEnd"/>
+            <w:r>
+              <w:rPr>
+                <w:rFonts w:cstheme="minorHAnsi"/>
+              </w:rPr>
+              <w:t xml:space="preserve"> - Cancelado – la reserva fue cancelada por el cliente; </w:t>
+            </w:r>
+            <w:proofErr w:type="spellStart"/>
+            <w:r>
+              <w:rPr>
+                <w:rFonts w:cstheme="minorHAnsi"/>
+              </w:rPr>
+              <w:t>Check-Out</w:t>
+            </w:r>
+            <w:proofErr w:type="spellEnd"/>
+            <w:r>
+              <w:rPr>
+                <w:rFonts w:cstheme="minorHAnsi"/>
+              </w:rPr>
+              <w:t xml:space="preserve"> – Verificar – el cliente se registró, pero ya se ha ido; No-Show – No Mostrar – el cliente no hizo el </w:t>
+            </w:r>
+            <w:proofErr w:type="spellStart"/>
+            <w:r>
+              <w:rPr>
+                <w:rFonts w:cstheme="minorHAnsi"/>
+              </w:rPr>
+              <w:t>chek</w:t>
+            </w:r>
+            <w:proofErr w:type="spellEnd"/>
+            <w:r>
+              <w:rPr>
+                <w:rFonts w:cstheme="minorHAnsi"/>
+              </w:rPr>
+              <w:t>-in e informó al hotel el motivo</w:t>
             </w:r>
           </w:p>
         </w:tc>
@@ -3021,6 +3437,7 @@
                 <w:bCs w:val="0"/>
               </w:rPr>
             </w:pPr>
+            <w:proofErr w:type="spellStart"/>
             <w:r>
               <w:rPr>
                 <w:rFonts w:cstheme="minorHAnsi"/>
@@ -3029,6 +3446,7 @@
               </w:rPr>
               <w:t>reservation_status_date</w:t>
             </w:r>
+            <w:proofErr w:type="spellEnd"/>
           </w:p>
         </w:tc>
         <w:tc>
@@ -3047,7 +3465,21 @@
               <w:rPr>
                 <w:rFonts w:cstheme="minorHAnsi"/>
               </w:rPr>
-              <w:t>Fecha en la que se colocó el último estado. Puede ser usada en junto a ReservationStatus para entender cuánto se canceló la reserva o cuándo se retiró el cliente</w:t>
+              <w:t xml:space="preserve">Fecha en la que se colocó el último estado. Puede ser usada en junto a </w:t>
+            </w:r>
+            <w:proofErr w:type="spellStart"/>
+            <w:r>
+              <w:rPr>
+                <w:rFonts w:cstheme="minorHAnsi"/>
+              </w:rPr>
+              <w:t>ReservationStatus</w:t>
+            </w:r>
+            <w:proofErr w:type="spellEnd"/>
+            <w:r>
+              <w:rPr>
+                <w:rFonts w:cstheme="minorHAnsi"/>
+              </w:rPr>
+              <w:t xml:space="preserve"> para entender cuánto se canceló la reserva o cuándo se retiró el cliente</w:t>
             </w:r>
           </w:p>
         </w:tc>
@@ -3112,6 +3544,218 @@
     </w:p>
     <w:p>
       <w:pPr>
+        <w:rPr>
+          <w:rFonts w:cstheme="minorHAnsi"/>
+          <w:sz w:val="26"/>
+          <w:szCs w:val="26"/>
+        </w:rPr>
+      </w:pPr>
+      <w:r>
+        <w:rPr>
+          <w:rFonts w:cstheme="minorHAnsi"/>
+          <w:sz w:val="26"/>
+          <w:szCs w:val="26"/>
+        </w:rPr>
+        <w:t>Utilizando el siguiente comando leemos el data set (.csv</w:t>
+      </w:r>
+      <w:r>
+        <w:rPr>
+          <w:rFonts w:cstheme="minorHAnsi"/>
+          <w:sz w:val="26"/>
+          <w:szCs w:val="26"/>
+        </w:rPr>
+        <w:t>, con coma</w:t>
+      </w:r>
+      <w:r>
+        <w:rPr>
+          <w:rFonts w:cstheme="minorHAnsi"/>
+          <w:sz w:val="26"/>
+          <w:szCs w:val="26"/>
+        </w:rPr>
+        <w:t xml:space="preserve"> </w:t>
+      </w:r>
+      <w:r>
+        <w:rPr>
+          <w:rFonts w:cstheme="minorHAnsi"/>
+          <w:sz w:val="26"/>
+          <w:szCs w:val="26"/>
+        </w:rPr>
+        <w:t>(“,”) como separador</w:t>
+      </w:r>
+      <w:r>
+        <w:rPr>
+          <w:rFonts w:cstheme="minorHAnsi"/>
+          <w:sz w:val="26"/>
+          <w:szCs w:val="26"/>
+        </w:rPr>
+        <w:t xml:space="preserve">). </w:t>
+      </w:r>
+    </w:p>
+    <w:p>
+      <w:pPr>
+        <w:rPr>
+          <w:rFonts w:ascii="Consolas" w:hAnsi="Consolas"/>
+          <w:sz w:val="24"/>
+          <w:szCs w:val="24"/>
+        </w:rPr>
+      </w:pPr>
+      <w:r>
+        <w:rPr>
+          <w:rFonts w:ascii="Consolas" w:hAnsi="Consolas"/>
+          <w:sz w:val="24"/>
+          <w:szCs w:val="24"/>
+        </w:rPr>
+        <w:t>hotel_data_NULL &lt;- read.csv(</w:t>
+      </w:r>
+      <w:r>
+        <w:rPr>
+          <w:rFonts w:ascii="Consolas" w:hAnsi="Consolas"/>
+          <w:color w:val="538135" w:themeColor="accent6" w:themeShade="BF"/>
+          <w:sz w:val="24"/>
+          <w:szCs w:val="24"/>
+        </w:rPr>
+        <w:t>"ruta/hotel_bookings.csv"</w:t>
+      </w:r>
+      <w:r>
+        <w:rPr>
+          <w:rFonts w:ascii="Consolas" w:hAnsi="Consolas"/>
+          <w:sz w:val="24"/>
+          <w:szCs w:val="24"/>
+        </w:rPr>
+        <w:t>)</w:t>
+      </w:r>
+    </w:p>
+    <w:p>
+      <w:pPr>
+        <w:rPr>
+          <w:rFonts w:cstheme="minorHAnsi"/>
+          <w:sz w:val="26"/>
+          <w:szCs w:val="26"/>
+        </w:rPr>
+      </w:pPr>
+      <w:r>
+        <w:rPr>
+          <w:rFonts w:cstheme="minorHAnsi"/>
+          <w:sz w:val="26"/>
+          <w:szCs w:val="26"/>
+        </w:rPr>
+        <w:t xml:space="preserve">Con este comando también leemos el data set, pero reemplaza todos los datos </w:t>
+      </w:r>
+      <w:r>
+        <w:rPr>
+          <w:rFonts w:ascii="Consolas" w:hAnsi="Consolas" w:cstheme="minorHAnsi"/>
+          <w:sz w:val="24"/>
+          <w:szCs w:val="24"/>
+        </w:rPr>
+        <w:t>NULL</w:t>
+      </w:r>
+      <w:r>
+        <w:rPr>
+          <w:rFonts w:cstheme="minorHAnsi"/>
+          <w:sz w:val="24"/>
+          <w:szCs w:val="24"/>
+        </w:rPr>
+        <w:t xml:space="preserve"> </w:t>
+      </w:r>
+      <w:r>
+        <w:rPr>
+          <w:rFonts w:cstheme="minorHAnsi"/>
+          <w:sz w:val="26"/>
+          <w:szCs w:val="26"/>
+        </w:rPr>
+        <w:t xml:space="preserve">por </w:t>
+      </w:r>
+      <w:r>
+        <w:rPr>
+          <w:rFonts w:ascii="Consolas" w:hAnsi="Consolas"/>
+          <w:i/>
+          <w:iCs/>
+          <w:color w:val="AEAAAA" w:themeColor="background2" w:themeShade="BF"/>
+          <w:sz w:val="24"/>
+          <w:szCs w:val="24"/>
+        </w:rPr>
+        <w:t>NA</w:t>
+      </w:r>
+      <w:r>
+        <w:rPr>
+          <w:rFonts w:cstheme="minorHAnsi"/>
+          <w:sz w:val="26"/>
+          <w:szCs w:val="26"/>
+        </w:rPr>
+        <w:t>.</w:t>
+      </w:r>
+    </w:p>
+    <w:p>
+      <w:pPr>
+        <w:rPr>
+          <w:rFonts w:ascii="Consolas" w:hAnsi="Consolas"/>
+          <w:sz w:val="24"/>
+          <w:szCs w:val="24"/>
+        </w:rPr>
+      </w:pPr>
+      <w:r>
+        <w:rPr>
+          <w:rFonts w:ascii="Consolas" w:hAnsi="Consolas"/>
+          <w:sz w:val="24"/>
+          <w:szCs w:val="24"/>
+        </w:rPr>
+        <w:t>hotel_data_NONULL &lt;- read.csv(</w:t>
+      </w:r>
+      <w:r>
+        <w:rPr>
+          <w:rFonts w:ascii="Consolas" w:hAnsi="Consolas"/>
+          <w:color w:val="538135" w:themeColor="accent6" w:themeShade="BF"/>
+          <w:sz w:val="24"/>
+          <w:szCs w:val="24"/>
+        </w:rPr>
+        <w:t>"</w:t>
+      </w:r>
+      <w:r>
+        <w:rPr>
+          <w:rFonts w:ascii="Consolas" w:hAnsi="Consolas"/>
+          <w:color w:val="538135" w:themeColor="accent6" w:themeShade="BF"/>
+          <w:sz w:val="24"/>
+          <w:szCs w:val="24"/>
+        </w:rPr>
+        <w:t>ruta</w:t>
+      </w:r>
+      <w:r>
+        <w:rPr>
+          <w:rFonts w:ascii="Consolas" w:hAnsi="Consolas"/>
+          <w:color w:val="538135" w:themeColor="accent6" w:themeShade="BF"/>
+          <w:sz w:val="24"/>
+          <w:szCs w:val="24"/>
+        </w:rPr>
+        <w:t>/hotel_bookings.csv"</w:t>
+      </w:r>
+      <w:r>
+        <w:rPr>
+          <w:rFonts w:ascii="Consolas" w:hAnsi="Consolas"/>
+          <w:sz w:val="24"/>
+          <w:szCs w:val="24"/>
+        </w:rPr>
+        <w:t xml:space="preserve">, na.strings = </w:t>
+      </w:r>
+      <w:r>
+        <w:rPr>
+          <w:rFonts w:ascii="Consolas" w:hAnsi="Consolas"/>
+          <w:color w:val="538135" w:themeColor="accent6" w:themeShade="BF"/>
+          <w:sz w:val="24"/>
+          <w:szCs w:val="24"/>
+        </w:rPr>
+        <w:t>"NULL"</w:t>
+      </w:r>
+      <w:r>
+        <w:rPr>
+          <w:rFonts w:ascii="Consolas" w:hAnsi="Consolas"/>
+          <w:sz w:val="24"/>
+          <w:szCs w:val="24"/>
+        </w:rPr>
+        <w:t>)</w:t>
+      </w:r>
+    </w:p>
+    <w:p>
+      <w:pPr>
         <w:pStyle w:val="Ttulo3"/>
         <w:numPr>
           <w:ilvl w:val="1"/>
@@ -3142,6 +3786,345 @@
     </w:p>
     <w:p>
       <w:pPr>
+        <w:rPr>
+          <w:sz w:val="26"/>
+          <w:szCs w:val="26"/>
+        </w:rPr>
+      </w:pPr>
+      <w:r>
+        <w:rPr>
+          <w:sz w:val="26"/>
+          <w:szCs w:val="26"/>
+        </w:rPr>
+        <w:t>Ejecutamos</w:t>
+      </w:r>
+      <w:r>
+        <w:rPr>
+          <w:sz w:val="26"/>
+          <w:szCs w:val="26"/>
+        </w:rPr>
+        <w:t xml:space="preserve"> </w:t>
+      </w:r>
+      <w:r>
+        <w:rPr>
+          <w:sz w:val="26"/>
+          <w:szCs w:val="26"/>
+        </w:rPr>
+        <w:t xml:space="preserve">el siguiente comando </w:t>
+      </w:r>
+      <w:r>
+        <w:rPr>
+          <w:rFonts w:ascii="Consolas" w:hAnsi="Consolas"/>
+          <w:sz w:val="24"/>
+          <w:szCs w:val="24"/>
+        </w:rPr>
+        <w:t>View(hotel_data_NULL)</w:t>
+      </w:r>
+      <w:r>
+        <w:rPr>
+          <w:sz w:val="26"/>
+          <w:szCs w:val="26"/>
+        </w:rPr>
+        <w:t xml:space="preserve"> para visualizar el data set mediante una tabla. </w:t>
+      </w:r>
+    </w:p>
+    <w:p>
+      <w:pPr>
+        <w:rPr>
+          <w:sz w:val="26"/>
+          <w:szCs w:val="26"/>
+        </w:rPr>
+      </w:pPr>
+      <w:r>
+        <w:rPr>
+          <w:sz w:val="26"/>
+          <w:szCs w:val="26"/>
+        </w:rPr>
+        <w:t xml:space="preserve">Cada columna de variables tiene los datos correctamente establecidos. Sin embargo, las columnas </w:t>
+      </w:r>
+      <w:r>
+        <w:rPr>
+          <w:rFonts w:ascii="Consolas" w:hAnsi="Consolas"/>
+          <w:sz w:val="24"/>
+          <w:szCs w:val="24"/>
+        </w:rPr>
+        <w:t>agent</w:t>
+      </w:r>
+      <w:r>
+        <w:rPr>
+          <w:sz w:val="26"/>
+          <w:szCs w:val="26"/>
+        </w:rPr>
+        <w:t xml:space="preserve"> y </w:t>
+      </w:r>
+      <w:r>
+        <w:rPr>
+          <w:rFonts w:ascii="Consolas" w:hAnsi="Consolas"/>
+          <w:sz w:val="24"/>
+          <w:szCs w:val="24"/>
+        </w:rPr>
+        <w:t>company</w:t>
+      </w:r>
+      <w:r>
+        <w:rPr>
+          <w:sz w:val="26"/>
+          <w:szCs w:val="26"/>
+        </w:rPr>
+        <w:t xml:space="preserve"> carecen de datos por lo que son reemplazados por </w:t>
+      </w:r>
+      <w:r>
+        <w:rPr>
+          <w:rFonts w:ascii="Consolas" w:hAnsi="Consolas" w:cstheme="minorHAnsi"/>
+          <w:sz w:val="24"/>
+          <w:szCs w:val="24"/>
+        </w:rPr>
+        <w:t>NULL</w:t>
+      </w:r>
+      <w:r>
+        <w:rPr>
+          <w:sz w:val="26"/>
+          <w:szCs w:val="26"/>
+        </w:rPr>
+        <w:t xml:space="preserve">. </w:t>
+      </w:r>
+      <w:r>
+        <w:rPr>
+          <w:sz w:val="26"/>
+          <w:szCs w:val="26"/>
+        </w:rPr>
+        <w:t xml:space="preserve"> </w:t>
+      </w:r>
+    </w:p>
+    <w:p>
+      <w:pPr>
+        <w:rPr>
+          <w:sz w:val="26"/>
+          <w:szCs w:val="26"/>
+        </w:rPr>
+      </w:pPr>
+      <w:r>
+        <w:rPr>
+          <w:sz w:val="26"/>
+          <w:szCs w:val="26"/>
+        </w:rPr>
+        <w:drawing>
+          <wp:inline distT="0" distB="0" distL="0" distR="0" wp14:anchorId="50D17E46" wp14:editId="6BE05823">
+            <wp:extent cx="5384800" cy="1905000"/>
+            <wp:effectExtent l="0" t="0" r="6350" b="0"/>
+            <wp:docPr id="2" name="Imagen 2"/>
+            <wp:cNvGraphicFramePr>
+              <a:graphicFrameLocks xmlns:a="http://schemas.openxmlformats.org/drawingml/2006/main" noChangeAspect="1"/>
+            </wp:cNvGraphicFramePr>
+            <a:graphic xmlns:a="http://schemas.openxmlformats.org/drawingml/2006/main">
+              <a:graphicData uri="http://schemas.openxmlformats.org/drawingml/2006/picture">
+                <pic:pic xmlns:pic="http://schemas.openxmlformats.org/drawingml/2006/picture">
+                  <pic:nvPicPr>
+                    <pic:cNvPr id="1" name=""/>
+                    <pic:cNvPicPr/>
+                  </pic:nvPicPr>
+                  <pic:blipFill rotWithShape="1">
+                    <a:blip r:embed="rId7"/>
+                    <a:srcRect l="283" t="584" b="62990"/>
+                    <a:stretch/>
+                  </pic:blipFill>
+                  <pic:spPr bwMode="auto">
+                    <a:xfrm>
+                      <a:off x="0" y="0"/>
+                      <a:ext cx="5384800" cy="1905000"/>
+                    </a:xfrm>
+                    <a:prstGeom prst="rect">
+                      <a:avLst/>
+                    </a:prstGeom>
+                    <a:ln>
+                      <a:noFill/>
+                    </a:ln>
+                    <a:extLst>
+                      <a:ext uri="{53640926-AAD7-44D8-BBD7-CCE9431645EC}">
+                        <a14:shadowObscured xmlns:a14="http://schemas.microsoft.com/office/drawing/2010/main"/>
+                      </a:ext>
+                    </a:extLst>
+                  </pic:spPr>
+                </pic:pic>
+              </a:graphicData>
+            </a:graphic>
+          </wp:inline>
+        </w:drawing>
+      </w:r>
+    </w:p>
+    <w:p>
+      <w:pPr>
+        <w:rPr>
+          <w:rFonts w:cstheme="minorHAnsi"/>
+          <w:sz w:val="26"/>
+          <w:szCs w:val="26"/>
+        </w:rPr>
+      </w:pPr>
+      <w:r>
+        <w:rPr>
+          <w:sz w:val="26"/>
+          <w:szCs w:val="26"/>
+        </w:rPr>
+        <w:lastRenderedPageBreak/>
+        <w:t xml:space="preserve">Mediante el comando </w:t>
+      </w:r>
+      <w:r>
+        <w:rPr>
+          <w:rFonts w:ascii="Consolas" w:hAnsi="Consolas"/>
+          <w:sz w:val="24"/>
+          <w:szCs w:val="24"/>
+        </w:rPr>
+        <w:t>str(hotel_data_NULL)</w:t>
+      </w:r>
+      <w:r>
+        <w:rPr>
+          <w:rFonts w:ascii="Consolas" w:hAnsi="Consolas"/>
+          <w:sz w:val="24"/>
+          <w:szCs w:val="24"/>
+        </w:rPr>
+        <w:t xml:space="preserve"> </w:t>
+      </w:r>
+      <w:r>
+        <w:rPr>
+          <w:rFonts w:cstheme="minorHAnsi"/>
+          <w:sz w:val="26"/>
+          <w:szCs w:val="26"/>
+        </w:rPr>
+        <w:t xml:space="preserve">visualizamos las distintas variables en la consola, donde podemos saber el tipo de dato de cada una. Gracias a esto, podemos volver factores a las variables que tengan un número de valores definido con el comando </w:t>
+      </w:r>
+      <w:proofErr w:type="spellStart"/>
+      <w:r>
+        <w:rPr>
+          <w:rFonts w:ascii="Consolas" w:hAnsi="Consolas"/>
+          <w:sz w:val="24"/>
+          <w:szCs w:val="24"/>
+        </w:rPr>
+        <w:t>hotel_data_NULL$</w:t>
+      </w:r>
+      <w:r>
+        <w:rPr>
+          <w:rFonts w:ascii="Consolas" w:hAnsi="Consolas"/>
+          <w:sz w:val="24"/>
+          <w:szCs w:val="24"/>
+        </w:rPr>
+        <w:t>nombre_variable</w:t>
+      </w:r>
+      <w:proofErr w:type="spellEnd"/>
+      <w:r>
+        <w:rPr>
+          <w:rFonts w:ascii="Consolas" w:hAnsi="Consolas"/>
+          <w:sz w:val="24"/>
+          <w:szCs w:val="24"/>
+        </w:rPr>
+        <w:t xml:space="preserve"> &lt;- </w:t>
+      </w:r>
+      <w:proofErr w:type="spellStart"/>
+      <w:proofErr w:type="gramStart"/>
+      <w:r>
+        <w:rPr>
+          <w:rFonts w:ascii="Consolas" w:hAnsi="Consolas"/>
+          <w:sz w:val="24"/>
+          <w:szCs w:val="24"/>
+        </w:rPr>
+        <w:t>as.factor</w:t>
+      </w:r>
+      <w:proofErr w:type="spellEnd"/>
+      <w:proofErr w:type="gramEnd"/>
+      <w:r>
+        <w:rPr>
+          <w:rFonts w:ascii="Consolas" w:hAnsi="Consolas"/>
+          <w:sz w:val="24"/>
+          <w:szCs w:val="24"/>
+        </w:rPr>
+        <w:t>(</w:t>
+      </w:r>
+      <w:proofErr w:type="spellStart"/>
+      <w:r>
+        <w:rPr>
+          <w:rFonts w:ascii="Consolas" w:hAnsi="Consolas"/>
+          <w:sz w:val="24"/>
+          <w:szCs w:val="24"/>
+        </w:rPr>
+        <w:t>hotel_data_NULL$</w:t>
+      </w:r>
+      <w:r>
+        <w:rPr>
+          <w:rFonts w:ascii="Consolas" w:hAnsi="Consolas"/>
+          <w:sz w:val="24"/>
+          <w:szCs w:val="24"/>
+        </w:rPr>
+        <w:t>nombre_variable</w:t>
+      </w:r>
+      <w:proofErr w:type="spellEnd"/>
+      <w:r>
+        <w:rPr>
+          <w:rFonts w:ascii="Consolas" w:hAnsi="Consolas"/>
+          <w:sz w:val="24"/>
+          <w:szCs w:val="24"/>
+        </w:rPr>
+        <w:t>)</w:t>
+      </w:r>
+      <w:r>
+        <w:rPr>
+          <w:rFonts w:cstheme="minorHAnsi"/>
+          <w:sz w:val="26"/>
+          <w:szCs w:val="26"/>
+        </w:rPr>
+        <w:t xml:space="preserve">. </w:t>
+      </w:r>
+    </w:p>
+    <w:p>
+      <w:pPr>
+        <w:rPr>
+          <w:rFonts w:cstheme="minorHAnsi"/>
+          <w:sz w:val="26"/>
+          <w:szCs w:val="26"/>
+        </w:rPr>
+      </w:pPr>
+      <w:r>
+        <w:rPr>
+          <w:rFonts w:cstheme="minorHAnsi"/>
+          <w:sz w:val="26"/>
+          <w:szCs w:val="26"/>
+        </w:rPr>
+        <w:drawing>
+          <wp:inline distT="0" distB="0" distL="0" distR="0" wp14:anchorId="43E917FF" wp14:editId="577E407C">
+            <wp:extent cx="5400040" cy="3382645"/>
+            <wp:effectExtent l="0" t="0" r="0" b="8255"/>
+            <wp:docPr id="3" name="Imagen 3"/>
+            <wp:cNvGraphicFramePr>
+              <a:graphicFrameLocks xmlns:a="http://schemas.openxmlformats.org/drawingml/2006/main" noChangeAspect="1"/>
+            </wp:cNvGraphicFramePr>
+            <a:graphic xmlns:a="http://schemas.openxmlformats.org/drawingml/2006/main">
+              <a:graphicData uri="http://schemas.openxmlformats.org/drawingml/2006/picture">
+                <pic:pic xmlns:pic="http://schemas.openxmlformats.org/drawingml/2006/picture">
+                  <pic:nvPicPr>
+                    <pic:cNvPr id="1" name=""/>
+                    <pic:cNvPicPr/>
+                  </pic:nvPicPr>
+                  <pic:blipFill>
+                    <a:blip r:embed="rId8"/>
+                    <a:stretch>
+                      <a:fillRect/>
+                    </a:stretch>
+                  </pic:blipFill>
+                  <pic:spPr>
+                    <a:xfrm>
+                      <a:off x="0" y="0"/>
+                      <a:ext cx="5400040" cy="3382645"/>
+                    </a:xfrm>
+                    <a:prstGeom prst="rect">
+                      <a:avLst/>
+                    </a:prstGeom>
+                  </pic:spPr>
+                </pic:pic>
+              </a:graphicData>
+            </a:graphic>
+          </wp:inline>
+        </w:drawing>
+      </w:r>
+    </w:p>
+    <w:p>
+      <w:pPr>
         <w:pStyle w:val="Ttulo3"/>
         <w:numPr>
           <w:ilvl w:val="1"/>
@@ -3168,8 +4151,112 @@
         </w:rPr>
         <w:t>Visualización gráfica</w:t>
       </w:r>
+      <w:bookmarkEnd w:id="5"/>
+    </w:p>
+    <w:p>
+      <w:pPr>
+        <w:pStyle w:val="Prrafodelista"/>
+        <w:numPr>
+          <w:ilvl w:val="0"/>
+          <w:numId w:val="3"/>
+        </w:numPr>
+        <w:rPr>
+          <w:sz w:val="26"/>
+          <w:szCs w:val="26"/>
+        </w:rPr>
+      </w:pPr>
+      <w:r>
+        <w:rPr>
+          <w:sz w:val="26"/>
+          <w:szCs w:val="26"/>
+        </w:rPr>
+        <w:t xml:space="preserve">Gráfico de los paquetes </w:t>
+      </w:r>
+      <w:r>
+        <w:rPr>
+          <w:sz w:val="26"/>
+          <w:szCs w:val="26"/>
+        </w:rPr>
+        <w:t>más elegidos en las reservas</w:t>
+      </w:r>
+    </w:p>
+    <w:p>
+      <w:pPr>
+        <w:pStyle w:val="Prrafodelista"/>
+        <w:rPr>
+          <w:sz w:val="26"/>
+          <w:szCs w:val="26"/>
+        </w:rPr>
+      </w:pPr>
+      <w:r>
+        <w:rPr>
+          <w:noProof/>
+          <w:sz w:val="26"/>
+          <w:szCs w:val="26"/>
+        </w:rPr>
+        <w:drawing>
+          <wp:inline distT="0" distB="0" distL="0" distR="0" wp14:anchorId="03A7D627" wp14:editId="26196ECA">
+            <wp:extent cx="5394960" cy="2415540"/>
+            <wp:effectExtent l="0" t="0" r="0" b="3810"/>
+            <wp:docPr id="4" name="Imagen 4"/>
+            <wp:cNvGraphicFramePr>
+              <a:graphicFrameLocks xmlns:a="http://schemas.openxmlformats.org/drawingml/2006/main" noChangeAspect="1"/>
+            </wp:cNvGraphicFramePr>
+            <a:graphic xmlns:a="http://schemas.openxmlformats.org/drawingml/2006/main">
+              <a:graphicData uri="http://schemas.openxmlformats.org/drawingml/2006/picture">
+                <pic:pic xmlns:pic="http://schemas.openxmlformats.org/drawingml/2006/picture">
+                  <pic:nvPicPr>
+                    <pic:cNvPr id="0" name="Picture 6"/>
+                    <pic:cNvPicPr>
+                      <a:picLocks noChangeAspect="1" noChangeArrowheads="1"/>
+                    </pic:cNvPicPr>
+                  </pic:nvPicPr>
+                  <pic:blipFill>
+                    <a:blip r:embed="rId9">
+                      <a:extLst>
+                        <a:ext uri="{28A0092B-C50C-407E-A947-70E740481C1C}">
+                          <a14:useLocalDpi xmlns:a14="http://schemas.microsoft.com/office/drawing/2010/main" val="0"/>
+                        </a:ext>
+                      </a:extLst>
+                    </a:blip>
+                    <a:srcRect/>
+                    <a:stretch>
+                      <a:fillRect/>
+                    </a:stretch>
+                  </pic:blipFill>
+                  <pic:spPr bwMode="auto">
+                    <a:xfrm>
+                      <a:off x="0" y="0"/>
+                      <a:ext cx="5394960" cy="2415540"/>
+                    </a:xfrm>
+                    <a:prstGeom prst="rect">
+                      <a:avLst/>
+                    </a:prstGeom>
+                    <a:noFill/>
+                    <a:ln>
+                      <a:noFill/>
+                    </a:ln>
+                  </pic:spPr>
+                </pic:pic>
+              </a:graphicData>
+            </a:graphic>
+          </wp:inline>
+        </w:drawing>
+      </w:r>
+    </w:p>
+    <w:p>
+      <w:pPr>
+        <w:pStyle w:val="Prrafodelista"/>
+        <w:numPr>
+          <w:ilvl w:val="0"/>
+          <w:numId w:val="3"/>
+        </w:numPr>
+        <w:rPr>
+          <w:sz w:val="26"/>
+          <w:szCs w:val="26"/>
+        </w:rPr>
+      </w:pPr>
       <w:bookmarkStart w:id="6" w:name="_GoBack"/>
-      <w:bookmarkEnd w:id="5"/>
       <w:bookmarkEnd w:id="6"/>
     </w:p>
     <w:p>
@@ -4802,7 +5889,7 @@
 </file>
 
 <file path=customXml/itemProps1.xml><?xml version="1.0" encoding="utf-8"?>
-<ds:datastoreItem xmlns:ds="http://schemas.openxmlformats.org/officeDocument/2006/customXml" ds:itemID="{FC3246BE-DC8F-4A49-A201-A4C3A5439092}">
+<ds:datastoreItem xmlns:ds="http://schemas.openxmlformats.org/officeDocument/2006/customXml" ds:itemID="{1BAE7679-E499-4403-85B5-3E7331C66F80}">
   <ds:schemaRefs>
     <ds:schemaRef ds:uri="http://schemas.openxmlformats.org/officeDocument/2006/bibliography"/>
   </ds:schemaRefs>

</xml_diff>